<commit_message>
Mas parciales, paso a pdf algunos docs
</commit_message>
<xml_diff>
--- a/mi_resumen.docx
+++ b/mi_resumen.docx
@@ -210,7 +210,6 @@
         <w:t>: Sirven para convertir las restricciones en igualdades. Si una variable Slack vale 0, significa que esa restricción es limitante.</w:t>
       </w:r>
     </w:p>
-    <w:p/>
     <w:p>
       <w:pPr>
         <w:rPr>
@@ -392,10 +391,7 @@
     <w:p>
       <w:r>
         <w:lastRenderedPageBreak/>
-        <w:t xml:space="preserve">(si sobra plata la pongo en un banco con 0.5% de interés </w:t>
-      </w:r>
-      <w:r>
-        <w:t>y si falta debo pedir prestado pagando 1% mensual)</w:t>
+        <w:t>(si sobra plata la pongo en un banco con 0.5% de interés y si falta debo pedir prestado pagando 1% mensual)</w:t>
       </w:r>
     </w:p>
     <w:p>
@@ -651,21 +647,57 @@
         <w:rPr>
           <w:color w:val="000000" w:themeColor="text1"/>
         </w:rPr>
-        <w:t>X2+0,1 YH2 &lt;= H2 &lt;= X3 YH2</w:t>
-      </w:r>
-    </w:p>
-    <w:p>
-      <w:pPr>
-        <w:jc w:val="center"/>
-        <w:rPr>
-          <w:color w:val="000000" w:themeColor="text1"/>
-        </w:rPr>
-      </w:pPr>
-      <w:r>
-        <w:rPr>
-          <w:color w:val="000000" w:themeColor="text1"/>
-        </w:rPr>
-        <w:t>X3+0,1 YH3 &lt;= H3 &lt;= M YH3</w:t>
+        <w:t>(</w:t>
+      </w:r>
+      <w:r>
+        <w:rPr>
+          <w:color w:val="000000" w:themeColor="text1"/>
+        </w:rPr>
+        <w:t>X2+</w:t>
+      </w:r>
+      <w:r>
+        <w:rPr>
+          <w:color w:val="000000" w:themeColor="text1"/>
+        </w:rPr>
+        <w:t>m)</w:t>
+      </w:r>
+      <w:r>
+        <w:rPr>
+          <w:color w:val="000000" w:themeColor="text1"/>
+        </w:rPr>
+        <w:t xml:space="preserve"> YH2 &lt;= H2 &lt;= X3 YH2</w:t>
+      </w:r>
+    </w:p>
+    <w:p>
+      <w:pPr>
+        <w:jc w:val="center"/>
+        <w:rPr>
+          <w:color w:val="000000" w:themeColor="text1"/>
+        </w:rPr>
+      </w:pPr>
+      <w:r>
+        <w:rPr>
+          <w:color w:val="000000" w:themeColor="text1"/>
+        </w:rPr>
+        <w:t>(</w:t>
+      </w:r>
+      <w:r>
+        <w:rPr>
+          <w:color w:val="000000" w:themeColor="text1"/>
+        </w:rPr>
+        <w:t>X3+</w:t>
+      </w:r>
+      <w:r>
+        <w:rPr>
+          <w:color w:val="000000" w:themeColor="text1"/>
+        </w:rPr>
+        <w:t>m)</w:t>
+      </w:r>
+      <w:r>
+        <w:rPr>
+          <w:color w:val="000000" w:themeColor="text1"/>
+        </w:rPr>
+        <w:t xml:space="preserve"> YH3 &lt;= H3 &lt;= M YH3</w:t>
       </w:r>
     </w:p>
     <w:p>
@@ -685,19 +717,129 @@
     <w:p>
       <w:pPr>
         <w:rPr>
-          <w:b/>
-          <w:bCs/>
-          <w:color w:val="000000" w:themeColor="text1"/>
-          <w:u w:val="single"/>
-        </w:rPr>
-      </w:pPr>
-      <w:r>
-        <w:rPr>
-          <w:b/>
-          <w:bCs/>
-          <w:color w:val="000000" w:themeColor="text1"/>
-          <w:u w:val="single"/>
-        </w:rPr>
+          <w:color w:val="000000" w:themeColor="text1"/>
+        </w:rPr>
+      </w:pPr>
+      <w:r>
+        <w:rPr>
+          <w:b/>
+          <w:bCs/>
+          <w:noProof/>
+        </w:rPr>
+        <w:drawing>
+          <wp:anchor distT="0" distB="0" distL="114300" distR="114300" simplePos="0" relativeHeight="251658240" behindDoc="0" locked="0" layoutInCell="1" allowOverlap="1" wp14:anchorId="4FE29EE4" wp14:editId="47F81BF0">
+            <wp:simplePos x="0" y="0"/>
+            <wp:positionH relativeFrom="margin">
+              <wp:posOffset>725805</wp:posOffset>
+            </wp:positionH>
+            <wp:positionV relativeFrom="paragraph">
+              <wp:posOffset>-17780</wp:posOffset>
+            </wp:positionV>
+            <wp:extent cx="4015740" cy="1363980"/>
+            <wp:effectExtent l="0" t="0" r="3810" b="7620"/>
+            <wp:wrapSquare wrapText="bothSides"/>
+            <wp:docPr id="1" name="Imagen 1" descr="Imagen que contiene Escala de tiempo&#10;&#10;Descripción generada automáticamente"/>
+            <wp:cNvGraphicFramePr>
+              <a:graphicFrameLocks xmlns:a="http://schemas.openxmlformats.org/drawingml/2006/main" noChangeAspect="1"/>
+            </wp:cNvGraphicFramePr>
+            <a:graphic xmlns:a="http://schemas.openxmlformats.org/drawingml/2006/main">
+              <a:graphicData uri="http://schemas.openxmlformats.org/drawingml/2006/picture">
+                <pic:pic xmlns:pic="http://schemas.openxmlformats.org/drawingml/2006/picture">
+                  <pic:nvPicPr>
+                    <pic:cNvPr id="2" name="Imagen 2" descr="Imagen que contiene Escala de tiempo&#10;&#10;Descripción generada automáticamente"/>
+                    <pic:cNvPicPr/>
+                  </pic:nvPicPr>
+                  <pic:blipFill>
+                    <a:blip r:embed="rId5">
+                      <a:extLst>
+                        <a:ext uri="{28A0092B-C50C-407E-A947-70E740481C1C}">
+                          <a14:useLocalDpi xmlns:a14="http://schemas.microsoft.com/office/drawing/2010/main" val="0"/>
+                        </a:ext>
+                      </a:extLst>
+                    </a:blip>
+                    <a:stretch>
+                      <a:fillRect/>
+                    </a:stretch>
+                  </pic:blipFill>
+                  <pic:spPr>
+                    <a:xfrm>
+                      <a:off x="0" y="0"/>
+                      <a:ext cx="4015740" cy="1363980"/>
+                    </a:xfrm>
+                    <a:prstGeom prst="rect">
+                      <a:avLst/>
+                    </a:prstGeom>
+                  </pic:spPr>
+                </pic:pic>
+              </a:graphicData>
+            </a:graphic>
+            <wp14:sizeRelH relativeFrom="page">
+              <wp14:pctWidth>0</wp14:pctWidth>
+            </wp14:sizeRelH>
+            <wp14:sizeRelV relativeFrom="page">
+              <wp14:pctHeight>0</wp14:pctHeight>
+            </wp14:sizeRelV>
+          </wp:anchor>
+        </w:drawing>
+      </w:r>
+    </w:p>
+    <w:p>
+      <w:pPr>
+        <w:rPr>
+          <w:b/>
+          <w:bCs/>
+          <w:color w:val="000000" w:themeColor="text1"/>
+          <w:u w:val="single"/>
+        </w:rPr>
+      </w:pPr>
+    </w:p>
+    <w:p>
+      <w:pPr>
+        <w:rPr>
+          <w:b/>
+          <w:bCs/>
+          <w:color w:val="000000" w:themeColor="text1"/>
+          <w:u w:val="single"/>
+        </w:rPr>
+      </w:pPr>
+    </w:p>
+    <w:p>
+      <w:pPr>
+        <w:rPr>
+          <w:b/>
+          <w:bCs/>
+          <w:color w:val="000000" w:themeColor="text1"/>
+          <w:u w:val="single"/>
+        </w:rPr>
+      </w:pPr>
+    </w:p>
+    <w:p>
+      <w:pPr>
+        <w:rPr>
+          <w:b/>
+          <w:bCs/>
+          <w:color w:val="000000" w:themeColor="text1"/>
+          <w:u w:val="single"/>
+        </w:rPr>
+      </w:pPr>
+    </w:p>
+    <w:p>
+      <w:pPr>
+        <w:rPr>
+          <w:b/>
+          <w:bCs/>
+          <w:color w:val="000000" w:themeColor="text1"/>
+          <w:u w:val="single"/>
+        </w:rPr>
+      </w:pPr>
+      <w:r>
+        <w:rPr>
+          <w:b/>
+          <w:bCs/>
+          <w:color w:val="000000" w:themeColor="text1"/>
+          <w:u w:val="single"/>
+        </w:rPr>
+        <w:lastRenderedPageBreak/>
         <w:t>Función cóncava seccionalmente lineal.</w:t>
       </w:r>
     </w:p>
@@ -768,7 +910,6 @@
         <w:rPr>
           <w:color w:val="000000" w:themeColor="text1"/>
         </w:rPr>
-        <w:lastRenderedPageBreak/>
         <w:t>XC &lt;= M * YC</w:t>
       </w:r>
     </w:p>
@@ -1467,7 +1608,7 @@
                     <pic:cNvPicPr/>
                   </pic:nvPicPr>
                   <pic:blipFill>
-                    <a:blip r:embed="rId5"/>
+                    <a:blip r:embed="rId6"/>
                     <a:stretch>
                       <a:fillRect/>
                     </a:stretch>
@@ -1533,7 +1674,7 @@
                     <pic:cNvPicPr/>
                   </pic:nvPicPr>
                   <pic:blipFill>
-                    <a:blip r:embed="rId6"/>
+                    <a:blip r:embed="rId7"/>
                     <a:stretch>
                       <a:fillRect/>
                     </a:stretch>
@@ -1595,7 +1736,7 @@
                     <pic:cNvPicPr/>
                   </pic:nvPicPr>
                   <pic:blipFill>
-                    <a:blip r:embed="rId7"/>
+                    <a:blip r:embed="rId8"/>
                     <a:stretch>
                       <a:fillRect/>
                     </a:stretch>
@@ -1626,6 +1767,7 @@
         <w:rPr>
           <w:u w:val="single"/>
         </w:rPr>
+        <w:lastRenderedPageBreak/>
         <w:t>ES: C5 – M(1-Y’5) &lt;= C1 &lt;= C5 + M (1-Y5)</w:t>
       </w:r>
     </w:p>
@@ -1663,73 +1805,6 @@
             <wp:extent cx="4753638" cy="504895"/>
             <wp:effectExtent l="0" t="0" r="8890" b="9525"/>
             <wp:docPr id="5" name="Imagen 5"/>
-            <wp:cNvGraphicFramePr>
-              <a:graphicFrameLocks xmlns:a="http://schemas.openxmlformats.org/drawingml/2006/main" noChangeAspect="1"/>
-            </wp:cNvGraphicFramePr>
-            <a:graphic xmlns:a="http://schemas.openxmlformats.org/drawingml/2006/main">
-              <a:graphicData uri="http://schemas.openxmlformats.org/drawingml/2006/picture">
-                <pic:pic xmlns:pic="http://schemas.openxmlformats.org/drawingml/2006/picture">
-                  <pic:nvPicPr>
-                    <pic:cNvPr id="1" name=""/>
-                    <pic:cNvPicPr/>
-                  </pic:nvPicPr>
-                  <pic:blipFill>
-                    <a:blip r:embed="rId8"/>
-                    <a:stretch>
-                      <a:fillRect/>
-                    </a:stretch>
-                  </pic:blipFill>
-                  <pic:spPr>
-                    <a:xfrm>
-                      <a:off x="0" y="0"/>
-                      <a:ext cx="4753638" cy="504895"/>
-                    </a:xfrm>
-                    <a:prstGeom prst="rect">
-                      <a:avLst/>
-                    </a:prstGeom>
-                  </pic:spPr>
-                </pic:pic>
-              </a:graphicData>
-            </a:graphic>
-          </wp:inline>
-        </w:drawing>
-      </w:r>
-    </w:p>
-    <w:p>
-      <w:pPr>
-        <w:pStyle w:val="Prrafodelista"/>
-        <w:numPr>
-          <w:ilvl w:val="0"/>
-          <w:numId w:val="5"/>
-        </w:numPr>
-        <w:rPr>
-          <w:b/>
-          <w:bCs/>
-        </w:rPr>
-      </w:pPr>
-      <w:r>
-        <w:rPr>
-          <w:b/>
-          <w:bCs/>
-        </w:rPr>
-        <w:t>C1 distinto de 13.</w:t>
-      </w:r>
-    </w:p>
-    <w:p>
-      <w:pPr>
-        <w:pStyle w:val="Prrafodelista"/>
-        <w:jc w:val="center"/>
-      </w:pPr>
-      <w:r>
-        <w:rPr>
-          <w:noProof/>
-        </w:rPr>
-        <w:lastRenderedPageBreak/>
-        <w:drawing>
-          <wp:inline distT="0" distB="0" distL="0" distR="0" wp14:anchorId="20FDC85F" wp14:editId="42FCB9C8">
-            <wp:extent cx="4163006" cy="514422"/>
-            <wp:effectExtent l="0" t="0" r="0" b="0"/>
-            <wp:docPr id="7" name="Imagen 7"/>
             <wp:cNvGraphicFramePr>
               <a:graphicFrameLocks xmlns:a="http://schemas.openxmlformats.org/drawingml/2006/main" noChangeAspect="1"/>
             </wp:cNvGraphicFramePr>
@@ -1749,6 +1824,72 @@
                   <pic:spPr>
                     <a:xfrm>
                       <a:off x="0" y="0"/>
+                      <a:ext cx="4753638" cy="504895"/>
+                    </a:xfrm>
+                    <a:prstGeom prst="rect">
+                      <a:avLst/>
+                    </a:prstGeom>
+                  </pic:spPr>
+                </pic:pic>
+              </a:graphicData>
+            </a:graphic>
+          </wp:inline>
+        </w:drawing>
+      </w:r>
+    </w:p>
+    <w:p>
+      <w:pPr>
+        <w:pStyle w:val="Prrafodelista"/>
+        <w:numPr>
+          <w:ilvl w:val="0"/>
+          <w:numId w:val="5"/>
+        </w:numPr>
+        <w:rPr>
+          <w:b/>
+          <w:bCs/>
+        </w:rPr>
+      </w:pPr>
+      <w:r>
+        <w:rPr>
+          <w:b/>
+          <w:bCs/>
+        </w:rPr>
+        <w:t>C1 distinto de 13.</w:t>
+      </w:r>
+    </w:p>
+    <w:p>
+      <w:pPr>
+        <w:pStyle w:val="Prrafodelista"/>
+        <w:jc w:val="center"/>
+      </w:pPr>
+      <w:r>
+        <w:rPr>
+          <w:noProof/>
+        </w:rPr>
+        <w:drawing>
+          <wp:inline distT="0" distB="0" distL="0" distR="0" wp14:anchorId="20FDC85F" wp14:editId="42FCB9C8">
+            <wp:extent cx="4163006" cy="514422"/>
+            <wp:effectExtent l="0" t="0" r="0" b="0"/>
+            <wp:docPr id="7" name="Imagen 7"/>
+            <wp:cNvGraphicFramePr>
+              <a:graphicFrameLocks xmlns:a="http://schemas.openxmlformats.org/drawingml/2006/main" noChangeAspect="1"/>
+            </wp:cNvGraphicFramePr>
+            <a:graphic xmlns:a="http://schemas.openxmlformats.org/drawingml/2006/main">
+              <a:graphicData uri="http://schemas.openxmlformats.org/drawingml/2006/picture">
+                <pic:pic xmlns:pic="http://schemas.openxmlformats.org/drawingml/2006/picture">
+                  <pic:nvPicPr>
+                    <pic:cNvPr id="1" name=""/>
+                    <pic:cNvPicPr/>
+                  </pic:nvPicPr>
+                  <pic:blipFill>
+                    <a:blip r:embed="rId10"/>
+                    <a:stretch>
+                      <a:fillRect/>
+                    </a:stretch>
+                  </pic:blipFill>
+                  <pic:spPr>
+                    <a:xfrm>
+                      <a:off x="0" y="0"/>
                       <a:ext cx="4163006" cy="514422"/>
                     </a:xfrm>
                     <a:prstGeom prst="rect">
@@ -1865,7 +2006,7 @@
                     <pic:cNvPicPr/>
                   </pic:nvPicPr>
                   <pic:blipFill rotWithShape="1">
-                    <a:blip r:embed="rId10"/>
+                    <a:blip r:embed="rId11"/>
                     <a:srcRect r="5598"/>
                     <a:stretch/>
                   </pic:blipFill>
@@ -2293,6 +2434,7 @@
         <w:rPr>
           <w:color w:val="000000" w:themeColor="text1"/>
         </w:rPr>
+        <w:lastRenderedPageBreak/>
         <w:t>Xij = YAij + YBij. Ɐ i,j. i≠j.</w:t>
       </w:r>
     </w:p>
@@ -2361,254 +2503,475 @@
         <w:rPr>
           <w:color w:val="000000" w:themeColor="text1"/>
         </w:rPr>
+        <w:t>No se puede visitar al cliente de la ciudad D si antes no se visitó al de C:</w:t>
+      </w:r>
+    </w:p>
+    <w:p>
+      <w:pPr>
+        <w:pStyle w:val="Prrafodelista"/>
+        <w:jc w:val="center"/>
+        <w:rPr>
+          <w:color w:val="000000" w:themeColor="text1"/>
+        </w:rPr>
+      </w:pPr>
+      <w:r>
+        <w:rPr>
+          <w:color w:val="000000" w:themeColor="text1"/>
+        </w:rPr>
+        <w:t>UD &gt;= UG</w:t>
+      </w:r>
+    </w:p>
+    <w:p>
+      <w:pPr>
+        <w:pStyle w:val="Prrafodelista"/>
+        <w:numPr>
+          <w:ilvl w:val="0"/>
+          <w:numId w:val="7"/>
+        </w:numPr>
+        <w:rPr>
+          <w:color w:val="000000" w:themeColor="text1"/>
+        </w:rPr>
+      </w:pPr>
+      <w:r>
+        <w:rPr>
+          <w:color w:val="000000" w:themeColor="text1"/>
+        </w:rPr>
+        <w:t>No se puede visitar al cliente de la ciudad F si antes no se visito al de E o B.</w:t>
+      </w:r>
+    </w:p>
+    <w:p>
+      <w:pPr>
+        <w:pStyle w:val="Prrafodelista"/>
+        <w:jc w:val="center"/>
+        <w:rPr>
+          <w:color w:val="000000" w:themeColor="text1"/>
+        </w:rPr>
+      </w:pPr>
+      <w:r>
+        <w:rPr>
+          <w:color w:val="000000" w:themeColor="text1"/>
+        </w:rPr>
+        <w:t>UF &gt;= UE – M * Y</w:t>
+      </w:r>
+    </w:p>
+    <w:p>
+      <w:pPr>
+        <w:pStyle w:val="Prrafodelista"/>
+        <w:jc w:val="center"/>
+        <w:rPr>
+          <w:color w:val="000000" w:themeColor="text1"/>
+        </w:rPr>
+      </w:pPr>
+      <w:r>
+        <w:rPr>
+          <w:color w:val="000000" w:themeColor="text1"/>
+        </w:rPr>
+        <w:t>UF &gt;= UB – M* (1-Y)</w:t>
+      </w:r>
+    </w:p>
+    <w:p>
+      <w:pPr>
+        <w:pStyle w:val="Prrafodelista"/>
+        <w:jc w:val="center"/>
+        <w:rPr>
+          <w:color w:val="000000" w:themeColor="text1"/>
+        </w:rPr>
+      </w:pPr>
+    </w:p>
+    <w:p>
+      <w:pPr>
+        <w:pStyle w:val="Prrafodelista"/>
+        <w:jc w:val="center"/>
+        <w:rPr>
+          <w:color w:val="000000" w:themeColor="text1"/>
+        </w:rPr>
+      </w:pPr>
+    </w:p>
+    <w:p>
+      <w:pPr>
+        <w:pStyle w:val="Prrafodelista"/>
+        <w:jc w:val="center"/>
+        <w:rPr>
+          <w:color w:val="000000" w:themeColor="text1"/>
+        </w:rPr>
+      </w:pPr>
+    </w:p>
+    <w:p>
+      <w:pPr>
+        <w:pStyle w:val="Prrafodelista"/>
+        <w:jc w:val="center"/>
+        <w:rPr>
+          <w:color w:val="000000" w:themeColor="text1"/>
+        </w:rPr>
+      </w:pPr>
+    </w:p>
+    <w:p>
+      <w:pPr>
+        <w:pStyle w:val="Prrafodelista"/>
+        <w:jc w:val="center"/>
+        <w:rPr>
+          <w:color w:val="000000" w:themeColor="text1"/>
+        </w:rPr>
+      </w:pPr>
+    </w:p>
+    <w:p>
+      <w:pPr>
+        <w:pStyle w:val="Prrafodelista"/>
+        <w:jc w:val="center"/>
+        <w:rPr>
+          <w:color w:val="000000" w:themeColor="text1"/>
+        </w:rPr>
+      </w:pPr>
+    </w:p>
+    <w:p>
+      <w:pPr>
+        <w:pStyle w:val="Prrafodelista"/>
+        <w:jc w:val="center"/>
+        <w:rPr>
+          <w:color w:val="000000" w:themeColor="text1"/>
+        </w:rPr>
+      </w:pPr>
+    </w:p>
+    <w:p>
+      <w:pPr>
+        <w:pStyle w:val="Prrafodelista"/>
+        <w:jc w:val="center"/>
+        <w:rPr>
+          <w:color w:val="000000" w:themeColor="text1"/>
+        </w:rPr>
+      </w:pPr>
+    </w:p>
+    <w:p>
+      <w:pPr>
+        <w:rPr>
+          <w:b/>
+          <w:bCs/>
+          <w:color w:val="000000" w:themeColor="text1"/>
+          <w:u w:val="single"/>
+        </w:rPr>
+      </w:pPr>
+      <w:r>
+        <w:rPr>
+          <w:b/>
+          <w:bCs/>
+          <w:color w:val="000000" w:themeColor="text1"/>
+          <w:u w:val="single"/>
+        </w:rPr>
+        <w:t>Problemas combinatorios</w:t>
+      </w:r>
+    </w:p>
+    <w:p>
+      <w:pPr>
+        <w:rPr>
+          <w:color w:val="000000" w:themeColor="text1"/>
+        </w:rPr>
+      </w:pPr>
+      <w:r>
+        <w:rPr>
+          <w:color w:val="000000" w:themeColor="text1"/>
+        </w:rPr>
+        <w:t>Son aquellos en los cuales se desea determinar combinaciones optimas.</w:t>
+      </w:r>
+    </w:p>
+    <w:p>
+      <w:pPr>
+        <w:rPr>
+          <w:color w:val="000000" w:themeColor="text1"/>
+        </w:rPr>
+      </w:pPr>
+      <w:r>
+        <w:rPr>
+          <w:color w:val="000000" w:themeColor="text1"/>
+        </w:rPr>
+        <w:t xml:space="preserve">Problemas de Distribución o </w:t>
+      </w:r>
+      <w:r>
+        <w:rPr>
+          <w:color w:val="000000" w:themeColor="text1"/>
+        </w:rPr>
+        <w:t>Transporte</w:t>
+      </w:r>
+      <w:r>
+        <w:rPr>
+          <w:color w:val="000000" w:themeColor="text1"/>
+        </w:rPr>
+        <w:t>.</w:t>
+      </w:r>
+    </w:p>
+    <w:p>
+      <w:pPr>
+        <w:pStyle w:val="Prrafodelista"/>
+        <w:numPr>
+          <w:ilvl w:val="0"/>
+          <w:numId w:val="7"/>
+        </w:numPr>
+        <w:rPr>
+          <w:color w:val="000000" w:themeColor="text1"/>
+        </w:rPr>
+      </w:pPr>
+      <w:r>
+        <w:rPr>
+          <w:color w:val="000000" w:themeColor="text1"/>
+        </w:rPr>
+        <w:t>Un conjunto de lugares donde c/u tiene disponible una cantidad de unidades de un producto (orígenes o suministros).</w:t>
+      </w:r>
+    </w:p>
+    <w:p>
+      <w:pPr>
+        <w:pStyle w:val="Prrafodelista"/>
+        <w:numPr>
+          <w:ilvl w:val="0"/>
+          <w:numId w:val="7"/>
+        </w:numPr>
+        <w:rPr>
+          <w:color w:val="000000" w:themeColor="text1"/>
+        </w:rPr>
+      </w:pPr>
+      <w:r>
+        <w:rPr>
+          <w:color w:val="000000" w:themeColor="text1"/>
+        </w:rPr>
+        <w:t>Un conjunto de lugares donde c/u demanda una cantidad de unidades de un producto (destinos o demandas)</w:t>
+      </w:r>
+    </w:p>
+    <w:p>
+      <w:pPr>
+        <w:pStyle w:val="Prrafodelista"/>
+        <w:numPr>
+          <w:ilvl w:val="0"/>
+          <w:numId w:val="7"/>
+        </w:numPr>
+        <w:rPr>
+          <w:color w:val="000000" w:themeColor="text1"/>
+        </w:rPr>
+      </w:pPr>
+      <w:r>
+        <w:rPr>
+          <w:color w:val="000000" w:themeColor="text1"/>
+        </w:rPr>
+        <w:t xml:space="preserve">Objetivo: determinar la cantidad de unidades de producto que c/origen </w:t>
+      </w:r>
+      <w:r>
+        <w:rPr>
+          <w:color w:val="000000" w:themeColor="text1"/>
+        </w:rPr>
+        <w:t>envía</w:t>
+      </w:r>
+      <w:r>
+        <w:rPr>
+          <w:color w:val="000000" w:themeColor="text1"/>
+        </w:rPr>
+        <w:t xml:space="preserve"> a c/destino, para minimizar los costos de transporte totales en un cierto periodo de tiempo.</w:t>
+      </w:r>
+    </w:p>
+    <w:p>
+      <w:pPr>
+        <w:pStyle w:val="Prrafodelista"/>
+        <w:numPr>
+          <w:ilvl w:val="0"/>
+          <w:numId w:val="7"/>
+        </w:numPr>
+        <w:rPr>
+          <w:color w:val="000000" w:themeColor="text1"/>
+        </w:rPr>
+      </w:pPr>
+      <w:r>
+        <w:rPr>
+          <w:color w:val="000000" w:themeColor="text1"/>
+        </w:rPr>
+        <w:t>Hipótesis principales: Producto homogéneo, costo lineal.</w:t>
+      </w:r>
+    </w:p>
+    <w:p>
+      <w:pPr>
+        <w:rPr>
+          <w:color w:val="000000" w:themeColor="text1"/>
+        </w:rPr>
+      </w:pPr>
+      <w:r>
+        <w:rPr>
+          <w:color w:val="000000" w:themeColor="text1"/>
+        </w:rPr>
+        <w:t xml:space="preserve">Xij: cantidad de unidades que el origen i </w:t>
+      </w:r>
+      <w:r>
+        <w:rPr>
+          <w:color w:val="000000" w:themeColor="text1"/>
+        </w:rPr>
+        <w:t>envía</w:t>
+      </w:r>
+      <w:r>
+        <w:rPr>
+          <w:color w:val="000000" w:themeColor="text1"/>
+        </w:rPr>
+        <w:t xml:space="preserve"> al destino j.</w:t>
+      </w:r>
+    </w:p>
+    <w:p>
+      <w:pPr>
+        <w:rPr>
+          <w:color w:val="000000" w:themeColor="text1"/>
+        </w:rPr>
+      </w:pPr>
+      <w:r>
+        <w:rPr>
+          <w:color w:val="000000" w:themeColor="text1"/>
+        </w:rPr>
+        <w:t>Asumiendo</w:t>
+      </w:r>
+      <w:r>
+        <w:rPr>
+          <w:color w:val="000000" w:themeColor="text1"/>
+        </w:rPr>
+        <w:t xml:space="preserve"> que: Sum (Si) = Sum (Dj)</w:t>
+      </w:r>
+    </w:p>
+    <w:p>
+      <w:pPr>
+        <w:jc w:val="center"/>
+        <w:rPr>
+          <w:color w:val="000000" w:themeColor="text1"/>
+        </w:rPr>
+      </w:pPr>
+      <w:r>
+        <w:rPr>
+          <w:color w:val="000000" w:themeColor="text1"/>
+        </w:rPr>
+        <w:t>Z(Min) = Sum_i Sum_j (Cij Xij)</w:t>
+      </w:r>
+    </w:p>
+    <w:p>
+      <w:pPr>
+        <w:jc w:val="center"/>
+        <w:rPr>
+          <w:color w:val="000000" w:themeColor="text1"/>
+        </w:rPr>
+      </w:pPr>
+      <w:r>
+        <w:rPr>
+          <w:color w:val="000000" w:themeColor="text1"/>
+        </w:rPr>
+        <w:t>Sum(Xij) = Si (i = 1 a m)</w:t>
+      </w:r>
+    </w:p>
+    <w:p>
+      <w:pPr>
+        <w:jc w:val="center"/>
+        <w:rPr>
+          <w:color w:val="000000" w:themeColor="text1"/>
+        </w:rPr>
+      </w:pPr>
+      <w:r>
+        <w:rPr>
+          <w:color w:val="000000" w:themeColor="text1"/>
+        </w:rPr>
+        <w:t xml:space="preserve">Sum(Xij) = Dj (j = 1 a n). </w:t>
+      </w:r>
+    </w:p>
+    <w:p>
+      <w:pPr>
+        <w:jc w:val="center"/>
+        <w:rPr>
+          <w:color w:val="000000" w:themeColor="text1"/>
+        </w:rPr>
+      </w:pPr>
+      <w:r>
+        <w:rPr>
+          <w:color w:val="000000" w:themeColor="text1"/>
+        </w:rPr>
+        <w:t>Xij &gt;= 0, Ɐi y Ɐj.</w:t>
+      </w:r>
+    </w:p>
+    <w:p>
+      <w:pPr>
+        <w:rPr>
+          <w:color w:val="000000" w:themeColor="text1"/>
+        </w:rPr>
+      </w:pPr>
+      <w:r>
+        <w:rPr>
+          <w:b/>
+          <w:bCs/>
+          <w:color w:val="C00000"/>
+          <w:u w:val="single"/>
+        </w:rPr>
+        <w:t>MUY IMPORTANTE</w:t>
+      </w:r>
+      <w:r>
+        <w:rPr>
+          <w:color w:val="000000" w:themeColor="text1"/>
+        </w:rPr>
+        <w:t>: Existe un teorema que demuestra que, si todas las ofertas son números enteros y todas las demandas son números enteros, siendo todas las restricciones IGUALDADES, el problema de distribución o transporte tendrá como resultado que todas las variables tomaran valor entero, aunque no se les ponga la condición de que las variables tienen que tomar valor entero.</w:t>
+      </w:r>
+    </w:p>
+    <w:p>
+      <w:pPr>
+        <w:rPr>
+          <w:color w:val="000000" w:themeColor="text1"/>
+        </w:rPr>
+      </w:pPr>
+      <w:r>
+        <w:rPr>
+          <w:color w:val="000000" w:themeColor="text1"/>
+        </w:rPr>
         <w:lastRenderedPageBreak/>
-        <w:t>No se puede visitar al cliente de la ciudad D si antes no se visitó al de C:</w:t>
-      </w:r>
-    </w:p>
-    <w:p>
-      <w:pPr>
-        <w:pStyle w:val="Prrafodelista"/>
-        <w:jc w:val="center"/>
-        <w:rPr>
-          <w:color w:val="000000" w:themeColor="text1"/>
-        </w:rPr>
-      </w:pPr>
-      <w:r>
-        <w:rPr>
-          <w:color w:val="000000" w:themeColor="text1"/>
-        </w:rPr>
-        <w:t>UD &gt;= UG</w:t>
-      </w:r>
-    </w:p>
-    <w:p>
-      <w:pPr>
-        <w:pStyle w:val="Prrafodelista"/>
-        <w:numPr>
-          <w:ilvl w:val="0"/>
-          <w:numId w:val="7"/>
-        </w:numPr>
-        <w:rPr>
-          <w:color w:val="000000" w:themeColor="text1"/>
-        </w:rPr>
-      </w:pPr>
-      <w:r>
-        <w:rPr>
-          <w:color w:val="000000" w:themeColor="text1"/>
-        </w:rPr>
-        <w:t>No se puede visitar al cliente de la ciudad F si antes no se visito al de E o B.</w:t>
-      </w:r>
-    </w:p>
-    <w:p>
-      <w:pPr>
-        <w:pStyle w:val="Prrafodelista"/>
-        <w:jc w:val="center"/>
-        <w:rPr>
-          <w:color w:val="000000" w:themeColor="text1"/>
-        </w:rPr>
-      </w:pPr>
-      <w:r>
-        <w:rPr>
-          <w:color w:val="000000" w:themeColor="text1"/>
-        </w:rPr>
-        <w:t>UF &gt;= UE – M * Y</w:t>
-      </w:r>
-    </w:p>
-    <w:p>
-      <w:pPr>
-        <w:pStyle w:val="Prrafodelista"/>
-        <w:jc w:val="center"/>
-        <w:rPr>
-          <w:color w:val="000000" w:themeColor="text1"/>
-        </w:rPr>
-      </w:pPr>
-      <w:r>
-        <w:rPr>
-          <w:color w:val="000000" w:themeColor="text1"/>
-        </w:rPr>
-        <w:t>UF &gt;= UB – M* (1-Y)</w:t>
-      </w:r>
-    </w:p>
-    <w:p>
-      <w:pPr>
-        <w:pStyle w:val="Prrafodelista"/>
-        <w:jc w:val="center"/>
-        <w:rPr>
-          <w:color w:val="000000" w:themeColor="text1"/>
-        </w:rPr>
-      </w:pPr>
-    </w:p>
-    <w:p>
-      <w:pPr>
-        <w:pStyle w:val="Prrafodelista"/>
-        <w:jc w:val="center"/>
-        <w:rPr>
-          <w:color w:val="000000" w:themeColor="text1"/>
-        </w:rPr>
-      </w:pPr>
-    </w:p>
-    <w:p>
-      <w:pPr>
-        <w:pStyle w:val="Prrafodelista"/>
-        <w:jc w:val="center"/>
-        <w:rPr>
-          <w:color w:val="000000" w:themeColor="text1"/>
-        </w:rPr>
-      </w:pPr>
-    </w:p>
-    <w:p>
-      <w:pPr>
-        <w:pStyle w:val="Prrafodelista"/>
-        <w:jc w:val="center"/>
-        <w:rPr>
-          <w:color w:val="000000" w:themeColor="text1"/>
-        </w:rPr>
-      </w:pPr>
-    </w:p>
-    <w:p>
-      <w:pPr>
-        <w:pStyle w:val="Prrafodelista"/>
-        <w:jc w:val="center"/>
-        <w:rPr>
-          <w:color w:val="000000" w:themeColor="text1"/>
-        </w:rPr>
-      </w:pPr>
-    </w:p>
-    <w:p>
-      <w:pPr>
-        <w:pStyle w:val="Prrafodelista"/>
-        <w:jc w:val="center"/>
-        <w:rPr>
-          <w:color w:val="000000" w:themeColor="text1"/>
-        </w:rPr>
-      </w:pPr>
-    </w:p>
-    <w:p>
-      <w:pPr>
-        <w:pStyle w:val="Prrafodelista"/>
-        <w:jc w:val="center"/>
-        <w:rPr>
-          <w:color w:val="000000" w:themeColor="text1"/>
-        </w:rPr>
-      </w:pPr>
-    </w:p>
-    <w:p>
-      <w:pPr>
-        <w:pStyle w:val="Prrafodelista"/>
-        <w:jc w:val="center"/>
-        <w:rPr>
-          <w:color w:val="000000" w:themeColor="text1"/>
-        </w:rPr>
-      </w:pPr>
-    </w:p>
-    <w:p>
-      <w:pPr>
-        <w:rPr>
-          <w:b/>
-          <w:bCs/>
-          <w:color w:val="000000" w:themeColor="text1"/>
-          <w:u w:val="single"/>
-        </w:rPr>
-      </w:pPr>
-      <w:r>
-        <w:rPr>
-          <w:b/>
-          <w:bCs/>
-          <w:color w:val="000000" w:themeColor="text1"/>
-          <w:u w:val="single"/>
-        </w:rPr>
-        <w:t>Problemas combinatorios</w:t>
-      </w:r>
-    </w:p>
-    <w:p>
-      <w:pPr>
-        <w:rPr>
-          <w:color w:val="000000" w:themeColor="text1"/>
-        </w:rPr>
-      </w:pPr>
-      <w:r>
-        <w:rPr>
-          <w:color w:val="000000" w:themeColor="text1"/>
-        </w:rPr>
-        <w:t>Son aquellos en los cuales se desea determinar combinaciones optimas.</w:t>
-      </w:r>
-    </w:p>
-    <w:p>
-      <w:pPr>
-        <w:rPr>
-          <w:color w:val="000000" w:themeColor="text1"/>
-        </w:rPr>
-      </w:pPr>
-      <w:r>
-        <w:rPr>
-          <w:color w:val="000000" w:themeColor="text1"/>
-        </w:rPr>
-        <w:t xml:space="preserve">Problemas de Distribución o </w:t>
-      </w:r>
-      <w:r>
-        <w:rPr>
-          <w:color w:val="000000" w:themeColor="text1"/>
-        </w:rPr>
-        <w:t>Transporte</w:t>
-      </w:r>
-      <w:r>
-        <w:rPr>
-          <w:color w:val="000000" w:themeColor="text1"/>
-        </w:rPr>
-        <w:t>.</w:t>
-      </w:r>
-    </w:p>
-    <w:p>
-      <w:pPr>
-        <w:pStyle w:val="Prrafodelista"/>
-        <w:numPr>
-          <w:ilvl w:val="0"/>
-          <w:numId w:val="7"/>
-        </w:numPr>
-        <w:rPr>
-          <w:color w:val="000000" w:themeColor="text1"/>
-        </w:rPr>
-      </w:pPr>
-      <w:r>
-        <w:rPr>
-          <w:color w:val="000000" w:themeColor="text1"/>
-        </w:rPr>
-        <w:t>Un conjunto de lugares donde c/u tiene disponible una cantidad de unidades de un producto (orígenes o suministros).</w:t>
-      </w:r>
-    </w:p>
-    <w:p>
-      <w:pPr>
-        <w:pStyle w:val="Prrafodelista"/>
-        <w:numPr>
-          <w:ilvl w:val="0"/>
-          <w:numId w:val="7"/>
-        </w:numPr>
-        <w:rPr>
-          <w:color w:val="000000" w:themeColor="text1"/>
-        </w:rPr>
-      </w:pPr>
-      <w:r>
-        <w:rPr>
-          <w:color w:val="000000" w:themeColor="text1"/>
-        </w:rPr>
-        <w:t>Un conjunto de lugares donde c/u demanda una cantidad de unidades de un producto (destinos o demandas)</w:t>
-      </w:r>
-    </w:p>
-    <w:p>
-      <w:pPr>
-        <w:pStyle w:val="Prrafodelista"/>
-        <w:numPr>
-          <w:ilvl w:val="0"/>
-          <w:numId w:val="7"/>
-        </w:numPr>
-        <w:rPr>
-          <w:color w:val="000000" w:themeColor="text1"/>
-        </w:rPr>
-      </w:pPr>
-      <w:r>
-        <w:rPr>
-          <w:color w:val="000000" w:themeColor="text1"/>
-        </w:rPr>
-        <w:t xml:space="preserve">Objetivo: determinar la cantidad de unidades de producto que c/origen </w:t>
+        <w:t>Por lo que</w:t>
+      </w:r>
+      <w:r>
+        <w:rPr>
+          <w:color w:val="000000" w:themeColor="text1"/>
+        </w:rPr>
+        <w:t xml:space="preserve"> el problema de distribución o transporte se resuelve como un problema con variables continuas. Es muy importante que la oferta total sea igual a la demanda total para que se pueda verificar que resolviéndolo como continua da resultado entero.</w:t>
+      </w:r>
+    </w:p>
+    <w:p>
+      <w:pPr>
+        <w:rPr>
+          <w:b/>
+          <w:bCs/>
+          <w:color w:val="000000" w:themeColor="text1"/>
+          <w:u w:val="single"/>
+        </w:rPr>
+      </w:pPr>
+      <w:r>
+        <w:rPr>
+          <w:b/>
+          <w:bCs/>
+          <w:color w:val="000000" w:themeColor="text1"/>
+          <w:u w:val="single"/>
+        </w:rPr>
+        <w:t>Problema de transbordo.</w:t>
+      </w:r>
+    </w:p>
+    <w:p>
+      <w:pPr>
+        <w:rPr>
+          <w:color w:val="000000" w:themeColor="text1"/>
+        </w:rPr>
+      </w:pPr>
+      <w:r>
+        <w:rPr>
+          <w:color w:val="000000" w:themeColor="text1"/>
+        </w:rPr>
+        <w:t>En este problema las unidades no son enviadas directamente desde los orígenes hacia los destinos, sino que van desde los orígenes hasta alguno de los centros de transbordo y desde este a alguno de los destinos.</w:t>
+      </w:r>
+    </w:p>
+    <w:p>
+      <w:pPr>
+        <w:pStyle w:val="Prrafodelista"/>
+        <w:numPr>
+          <w:ilvl w:val="0"/>
+          <w:numId w:val="8"/>
+        </w:numPr>
+        <w:rPr>
+          <w:color w:val="000000" w:themeColor="text1"/>
+        </w:rPr>
+      </w:pPr>
+      <w:r>
+        <w:rPr>
+          <w:color w:val="000000" w:themeColor="text1"/>
+        </w:rPr>
+        <w:t xml:space="preserve">XOiTj: cantidad de unidades que el origen i </w:t>
       </w:r>
       <w:r>
         <w:rPr>
@@ -2620,38 +2983,25 @@
         <w:rPr>
           <w:color w:val="000000" w:themeColor="text1"/>
         </w:rPr>
-        <w:t xml:space="preserve"> a c/destino, para minimizar los costos de transporte totales en un cierto periodo de tiempo.</w:t>
-      </w:r>
-    </w:p>
-    <w:p>
-      <w:pPr>
-        <w:pStyle w:val="Prrafodelista"/>
-        <w:numPr>
-          <w:ilvl w:val="0"/>
-          <w:numId w:val="7"/>
-        </w:numPr>
-        <w:rPr>
-          <w:color w:val="000000" w:themeColor="text1"/>
-        </w:rPr>
-      </w:pPr>
-      <w:r>
-        <w:rPr>
-          <w:color w:val="000000" w:themeColor="text1"/>
-        </w:rPr>
-        <w:t>Hipótesis principales: Producto homogéneo, costo lineal.</w:t>
-      </w:r>
-    </w:p>
-    <w:p>
-      <w:pPr>
-        <w:rPr>
-          <w:color w:val="000000" w:themeColor="text1"/>
-        </w:rPr>
-      </w:pPr>
-      <w:r>
-        <w:rPr>
-          <w:color w:val="000000" w:themeColor="text1"/>
-        </w:rPr>
-        <w:t xml:space="preserve">Xij: cantidad de unidades que el origen i </w:t>
+        <w:t xml:space="preserve"> al transbordo j.</w:t>
+      </w:r>
+    </w:p>
+    <w:p>
+      <w:pPr>
+        <w:pStyle w:val="Prrafodelista"/>
+        <w:numPr>
+          <w:ilvl w:val="0"/>
+          <w:numId w:val="8"/>
+        </w:numPr>
+        <w:rPr>
+          <w:color w:val="000000" w:themeColor="text1"/>
+        </w:rPr>
+      </w:pPr>
+      <w:r>
+        <w:rPr>
+          <w:color w:val="000000" w:themeColor="text1"/>
+        </w:rPr>
+        <w:t xml:space="preserve">XTiDj: cantidad de unidades que el transbordo i </w:t>
       </w:r>
       <w:r>
         <w:rPr>
@@ -2668,141 +3018,445 @@
     </w:p>
     <w:p>
       <w:pPr>
-        <w:rPr>
-          <w:color w:val="000000" w:themeColor="text1"/>
-        </w:rPr>
-      </w:pPr>
-      <w:r>
-        <w:rPr>
-          <w:color w:val="000000" w:themeColor="text1"/>
-        </w:rPr>
-        <w:t>Asumiendo</w:t>
-      </w:r>
-      <w:r>
-        <w:rPr>
-          <w:color w:val="000000" w:themeColor="text1"/>
-        </w:rPr>
-        <w:t xml:space="preserve"> que: Sum (Si) = Sum (Dj)</w:t>
-      </w:r>
-    </w:p>
-    <w:p>
-      <w:pPr>
-        <w:jc w:val="center"/>
-        <w:rPr>
-          <w:color w:val="000000" w:themeColor="text1"/>
-        </w:rPr>
-      </w:pPr>
-      <w:r>
-        <w:rPr>
-          <w:color w:val="000000" w:themeColor="text1"/>
-        </w:rPr>
-        <w:t>Z(Min) = Sum_i Sum_j (Cij Xij)</w:t>
-      </w:r>
-    </w:p>
-    <w:p>
-      <w:pPr>
-        <w:jc w:val="center"/>
-        <w:rPr>
-          <w:color w:val="000000" w:themeColor="text1"/>
-        </w:rPr>
-      </w:pPr>
-      <w:r>
-        <w:rPr>
-          <w:color w:val="000000" w:themeColor="text1"/>
-        </w:rPr>
-        <w:t>Sum(Xij) = Si (i = 1 a m)</w:t>
-      </w:r>
-    </w:p>
-    <w:p>
-      <w:pPr>
-        <w:jc w:val="center"/>
-        <w:rPr>
-          <w:color w:val="000000" w:themeColor="text1"/>
-        </w:rPr>
-      </w:pPr>
-      <w:r>
-        <w:rPr>
-          <w:color w:val="000000" w:themeColor="text1"/>
-        </w:rPr>
-        <w:t xml:space="preserve">Sum(Xij) = Dj (j = 1 a n). </w:t>
-      </w:r>
-    </w:p>
-    <w:p>
-      <w:pPr>
-        <w:jc w:val="center"/>
-        <w:rPr>
-          <w:color w:val="000000" w:themeColor="text1"/>
-        </w:rPr>
-      </w:pPr>
-      <w:r>
-        <w:rPr>
-          <w:color w:val="000000" w:themeColor="text1"/>
-        </w:rPr>
-        <w:t>Xij &gt;= 0, Ɐi y Ɐj.</w:t>
-      </w:r>
-    </w:p>
-    <w:p>
-      <w:pPr>
-        <w:rPr>
-          <w:color w:val="000000" w:themeColor="text1"/>
-        </w:rPr>
-      </w:pPr>
-      <w:r>
-        <w:rPr>
-          <w:b/>
-          <w:bCs/>
-          <w:color w:val="C00000"/>
-          <w:u w:val="single"/>
-        </w:rPr>
-        <w:t>MUY IMPORTANTE</w:t>
-      </w:r>
-      <w:r>
-        <w:rPr>
-          <w:color w:val="000000" w:themeColor="text1"/>
-        </w:rPr>
-        <w:t>: Existe un teorema que demuestra que, si todas las ofertas son números enteros y todas las demandas son números enteros, siendo todas las restricciones IGUALDADES, el problema de distribución o transporte tendrá como resultado que todas las variables tomaran valor entero, aunque no se les ponga la condición de que las variables tienen que tomar valor entero.</w:t>
-      </w:r>
-    </w:p>
-    <w:p>
-      <w:pPr>
-        <w:rPr>
-          <w:color w:val="000000" w:themeColor="text1"/>
-        </w:rPr>
-      </w:pPr>
-      <w:r>
-        <w:rPr>
-          <w:color w:val="000000" w:themeColor="text1"/>
-        </w:rPr>
-        <w:t>Por lo que</w:t>
-      </w:r>
-      <w:r>
-        <w:rPr>
-          <w:color w:val="000000" w:themeColor="text1"/>
-        </w:rPr>
-        <w:t xml:space="preserve"> el problema de distribución o transporte se resuelve como un problema con variables continuas. Es muy importante que la oferta total sea igual a la demanda total para que se pueda verificar que resolviéndolo como continua da resultado entero.</w:t>
-      </w:r>
-    </w:p>
-    <w:p>
-      <w:pPr>
-        <w:rPr>
-          <w:b/>
-          <w:bCs/>
-          <w:color w:val="000000" w:themeColor="text1"/>
-          <w:u w:val="single"/>
-        </w:rPr>
-      </w:pPr>
-      <w:r>
-        <w:rPr>
-          <w:b/>
-          <w:bCs/>
-          <w:color w:val="000000" w:themeColor="text1"/>
-          <w:u w:val="single"/>
-        </w:rPr>
-        <w:t>Problema de transbordo.</w:t>
-      </w:r>
-    </w:p>
-    <w:p>
-      <w:pPr>
+        <w:pStyle w:val="Prrafodelista"/>
+        <w:numPr>
+          <w:ilvl w:val="0"/>
+          <w:numId w:val="8"/>
+        </w:numPr>
+        <w:rPr>
+          <w:color w:val="000000" w:themeColor="text1"/>
+        </w:rPr>
+      </w:pPr>
+      <w:r>
+        <w:rPr>
+          <w:color w:val="000000" w:themeColor="text1"/>
+        </w:rPr>
+        <w:t>Se agrega una ecuación para c/transbordo que indica que todo lo que entro debe salir del mismo.</w:t>
+      </w:r>
+    </w:p>
+    <w:p>
+      <w:pPr>
+        <w:rPr>
+          <w:b/>
+          <w:bCs/>
+          <w:color w:val="000000" w:themeColor="text1"/>
+          <w:u w:val="single"/>
+        </w:rPr>
+      </w:pPr>
+      <w:r>
+        <w:rPr>
+          <w:b/>
+          <w:bCs/>
+          <w:color w:val="000000" w:themeColor="text1"/>
+          <w:u w:val="single"/>
+        </w:rPr>
+        <w:t>Problema de asignación.</w:t>
+      </w:r>
+    </w:p>
+    <w:p>
+      <w:pPr>
+        <w:rPr>
+          <w:color w:val="000000" w:themeColor="text1"/>
+        </w:rPr>
+      </w:pPr>
+      <w:r>
+        <w:rPr>
+          <w:color w:val="000000" w:themeColor="text1"/>
+        </w:rPr>
+        <w:t>Dados dos conjuntos A y B, ambos con n elementos. Encontrar el conjunto P donde c/elemento es un par (a,b) (a e A, b e B) tal que minimice una función de costo ∑ C(a,b).</w:t>
+      </w:r>
+    </w:p>
+    <w:p>
+      <w:pPr>
+        <w:pStyle w:val="Prrafodelista"/>
+        <w:numPr>
+          <w:ilvl w:val="0"/>
+          <w:numId w:val="10"/>
+        </w:numPr>
+        <w:rPr>
+          <w:color w:val="000000" w:themeColor="text1"/>
+        </w:rPr>
+      </w:pPr>
+      <w:r>
+        <w:rPr>
+          <w:color w:val="000000" w:themeColor="text1"/>
+        </w:rPr>
+        <w:t>Restricciones: cada elemento de A y B deben aparecer en P exactamente una vez.</w:t>
+      </w:r>
+    </w:p>
+    <w:p>
+      <w:pPr>
+        <w:pStyle w:val="Prrafodelista"/>
+        <w:numPr>
+          <w:ilvl w:val="0"/>
+          <w:numId w:val="10"/>
+        </w:numPr>
+        <w:rPr>
+          <w:color w:val="000000" w:themeColor="text1"/>
+        </w:rPr>
+      </w:pPr>
+      <w:r>
+        <w:rPr>
+          <w:color w:val="000000" w:themeColor="text1"/>
+        </w:rPr>
+        <w:t>Xij: 1 si i es asignado a j, 0 si no.</w:t>
+      </w:r>
+    </w:p>
+    <w:p>
+      <w:pPr>
+        <w:pStyle w:val="Prrafodelista"/>
+        <w:numPr>
+          <w:ilvl w:val="0"/>
+          <w:numId w:val="10"/>
+        </w:numPr>
+        <w:rPr>
+          <w:color w:val="000000" w:themeColor="text1"/>
+        </w:rPr>
+      </w:pPr>
+      <w:r>
+        <w:rPr>
+          <w:color w:val="000000" w:themeColor="text1"/>
+        </w:rPr>
+        <w:t>Z = ∑ ∑ Cij Xij.</w:t>
+      </w:r>
+    </w:p>
+    <w:p>
+      <w:pPr>
+        <w:pStyle w:val="Prrafodelista"/>
+        <w:numPr>
+          <w:ilvl w:val="0"/>
+          <w:numId w:val="10"/>
+        </w:numPr>
+        <w:rPr>
+          <w:color w:val="000000" w:themeColor="text1"/>
+        </w:rPr>
+      </w:pPr>
+      <w:r>
+        <w:rPr>
+          <w:color w:val="000000" w:themeColor="text1"/>
+        </w:rPr>
+        <w:t>∑ Xij = 1 (Ɐi = 1 a m). ∑ Xij = 1 (Ɐj = 1 a m). Xij &gt;= 0 Ɐi, Ɐj.</w:t>
+      </w:r>
+    </w:p>
+    <w:p>
+      <w:pPr>
+        <w:pStyle w:val="Prrafodelista"/>
+        <w:numPr>
+          <w:ilvl w:val="0"/>
+          <w:numId w:val="10"/>
+        </w:numPr>
+        <w:rPr>
+          <w:color w:val="000000" w:themeColor="text1"/>
+        </w:rPr>
+      </w:pPr>
+      <w:r>
+        <w:rPr>
+          <w:color w:val="000000" w:themeColor="text1"/>
+        </w:rPr>
+        <w:t>Es un caso particular del problema de transporte, donde todas las ofertas y demandas son iguales a 1.</w:t>
+      </w:r>
+    </w:p>
+    <w:p>
+      <w:pPr>
+        <w:rPr>
+          <w:b/>
+          <w:bCs/>
+          <w:color w:val="000000" w:themeColor="text1"/>
+          <w:u w:val="single"/>
+        </w:rPr>
+      </w:pPr>
+      <w:r>
+        <w:rPr>
+          <w:b/>
+          <w:bCs/>
+          <w:color w:val="000000" w:themeColor="text1"/>
+          <w:u w:val="single"/>
+        </w:rPr>
+        <w:t>Problemas de asignación cuadrática.</w:t>
+      </w:r>
+    </w:p>
+    <w:p>
+      <w:pPr>
+        <w:rPr>
+          <w:color w:val="000000" w:themeColor="text1"/>
+        </w:rPr>
+      </w:pPr>
+      <w:r>
+        <w:rPr>
+          <w:color w:val="000000" w:themeColor="text1"/>
+        </w:rPr>
+        <w:t xml:space="preserve">Objetivo: colocar elementos en un lugar minimizando los costos </w:t>
+      </w:r>
+      <w:r>
+        <w:rPr>
+          <w:color w:val="000000" w:themeColor="text1"/>
+        </w:rPr>
+        <w:sym w:font="Wingdings" w:char="F0E0"/>
+      </w:r>
+      <w:r>
+        <w:rPr>
+          <w:color w:val="000000" w:themeColor="text1"/>
+        </w:rPr>
+        <w:t xml:space="preserve"> los costos son 2 y se multiplican.</w:t>
+      </w:r>
+    </w:p>
+    <w:p>
+      <w:pPr>
+        <w:pStyle w:val="Prrafodelista"/>
+        <w:numPr>
+          <w:ilvl w:val="0"/>
+          <w:numId w:val="11"/>
+        </w:numPr>
+        <w:rPr>
+          <w:color w:val="000000" w:themeColor="text1"/>
+        </w:rPr>
+      </w:pPr>
+      <w:r>
+        <w:rPr>
+          <w:color w:val="000000" w:themeColor="text1"/>
+        </w:rPr>
+        <w:t>Yijkl = 1 si Xij = Xkl = 1, 0 si no.</w:t>
+      </w:r>
+    </w:p>
+    <w:p>
+      <w:pPr>
+        <w:pStyle w:val="Prrafodelista"/>
+        <w:numPr>
+          <w:ilvl w:val="0"/>
+          <w:numId w:val="11"/>
+        </w:numPr>
+        <w:rPr>
+          <w:color w:val="000000" w:themeColor="text1"/>
+        </w:rPr>
+      </w:pPr>
+      <w:r>
+        <w:rPr>
+          <w:color w:val="000000" w:themeColor="text1"/>
+        </w:rPr>
+        <w:t>2 Yijkl &lt;= Xij + Xkl &lt;= 1 + Yijkl</w:t>
+      </w:r>
+    </w:p>
+    <w:p>
+      <w:pPr>
+        <w:pStyle w:val="Prrafodelista"/>
+        <w:numPr>
+          <w:ilvl w:val="0"/>
+          <w:numId w:val="11"/>
+        </w:numPr>
+        <w:rPr>
+          <w:color w:val="000000" w:themeColor="text1"/>
+        </w:rPr>
+      </w:pPr>
+      <w:r>
+        <w:rPr>
+          <w:color w:val="000000" w:themeColor="text1"/>
+        </w:rPr>
+        <w:t>Y en el funcional ponemos las Yijkl en lugar del producto Xij * Xkl.</w:t>
+      </w:r>
+    </w:p>
+    <w:p>
+      <w:pPr>
+        <w:rPr>
+          <w:b/>
+          <w:bCs/>
+          <w:color w:val="000000" w:themeColor="text1"/>
+          <w:u w:val="single"/>
+        </w:rPr>
+      </w:pPr>
+      <w:r>
+        <w:rPr>
+          <w:b/>
+          <w:bCs/>
+          <w:color w:val="000000" w:themeColor="text1"/>
+          <w:u w:val="single"/>
+        </w:rPr>
+        <w:t>Uncapacitated Facility Location (UFL).</w:t>
+      </w:r>
+    </w:p>
+    <w:p>
+      <w:pPr>
+        <w:rPr>
+          <w:color w:val="000000" w:themeColor="text1"/>
+        </w:rPr>
+      </w:pPr>
+      <w:r>
+        <w:rPr>
+          <w:color w:val="000000" w:themeColor="text1"/>
+        </w:rPr>
+        <w:t>Se debe decidir donde abrir los depósitos y que proporción de la demanda de los clientes satisface cada deposito abierto.</w:t>
+      </w:r>
+    </w:p>
+    <w:p>
+      <w:pPr>
+        <w:pStyle w:val="Prrafodelista"/>
+        <w:numPr>
+          <w:ilvl w:val="0"/>
+          <w:numId w:val="12"/>
+        </w:numPr>
+        <w:rPr>
+          <w:color w:val="000000" w:themeColor="text1"/>
+        </w:rPr>
+      </w:pPr>
+      <w:r>
+        <w:rPr>
+          <w:color w:val="000000" w:themeColor="text1"/>
+        </w:rPr>
+        <w:t>Xij: fracción de la demanda de la zona j que satisface el deposito ubicado en i.</w:t>
+      </w:r>
+    </w:p>
+    <w:p>
+      <w:pPr>
+        <w:pStyle w:val="Prrafodelista"/>
+        <w:numPr>
+          <w:ilvl w:val="0"/>
+          <w:numId w:val="12"/>
+        </w:numPr>
+        <w:rPr>
+          <w:color w:val="000000" w:themeColor="text1"/>
+        </w:rPr>
+      </w:pPr>
+      <w:r>
+        <w:rPr>
+          <w:color w:val="000000" w:themeColor="text1"/>
+        </w:rPr>
+        <w:t>Yi: 1 si se establece el deposito i, 0 si no.</w:t>
+      </w:r>
+    </w:p>
+    <w:p>
+      <w:pPr>
+        <w:pStyle w:val="Prrafodelista"/>
+        <w:numPr>
+          <w:ilvl w:val="0"/>
+          <w:numId w:val="12"/>
+        </w:numPr>
+        <w:rPr>
+          <w:color w:val="000000" w:themeColor="text1"/>
+        </w:rPr>
+      </w:pPr>
+      <w:r>
+        <w:rPr>
+          <w:color w:val="000000" w:themeColor="text1"/>
+        </w:rPr>
+        <w:t>Fi: costo anual fijo de establecer un deposito en el lugar i.</w:t>
+      </w:r>
+    </w:p>
+    <w:p>
+      <w:pPr>
+        <w:pStyle w:val="Prrafodelista"/>
+        <w:numPr>
+          <w:ilvl w:val="0"/>
+          <w:numId w:val="12"/>
+        </w:numPr>
+        <w:rPr>
+          <w:color w:val="000000" w:themeColor="text1"/>
+        </w:rPr>
+      </w:pPr>
+      <w:r>
+        <w:rPr>
+          <w:color w:val="000000" w:themeColor="text1"/>
+        </w:rPr>
+        <w:t>Cij: costo de producción y distribución si el deposito que esta ubicado en i le proporciona al cliente j todo lo que este en demanda.</w:t>
+      </w:r>
+    </w:p>
+    <w:p>
+      <w:pPr>
+        <w:pStyle w:val="Prrafodelista"/>
+        <w:jc w:val="center"/>
+        <w:rPr>
+          <w:color w:val="000000" w:themeColor="text1"/>
+        </w:rPr>
+      </w:pPr>
+      <w:r>
+        <w:rPr>
+          <w:color w:val="000000" w:themeColor="text1"/>
+        </w:rPr>
+        <w:t>Minimizar: ∑ ∑ Cij Xij + ∑ fi Yi.</w:t>
+      </w:r>
+    </w:p>
+    <w:p>
+      <w:pPr>
+        <w:pStyle w:val="Prrafodelista"/>
+        <w:jc w:val="center"/>
+        <w:rPr>
+          <w:color w:val="000000" w:themeColor="text1"/>
+        </w:rPr>
+      </w:pPr>
+      <w:r>
+        <w:rPr>
+          <w:color w:val="000000" w:themeColor="text1"/>
+        </w:rPr>
+        <w:t>∑(i) Xij = 1, para todo j.</w:t>
+      </w:r>
+    </w:p>
+    <w:p>
+      <w:pPr>
+        <w:pStyle w:val="Prrafodelista"/>
+        <w:jc w:val="center"/>
+        <w:rPr>
+          <w:color w:val="000000" w:themeColor="text1"/>
+        </w:rPr>
+      </w:pPr>
+      <w:r>
+        <w:rPr>
+          <w:color w:val="000000" w:themeColor="text1"/>
+        </w:rPr>
+        <w:t>Xij &lt;= Yi para todo i,j.</w:t>
+      </w:r>
+    </w:p>
+    <w:p>
+      <w:pPr>
+        <w:pStyle w:val="Prrafodelista"/>
+        <w:jc w:val="center"/>
+        <w:rPr>
+          <w:color w:val="000000" w:themeColor="text1"/>
+        </w:rPr>
+      </w:pPr>
+      <w:r>
+        <w:rPr>
+          <w:color w:val="000000" w:themeColor="text1"/>
+        </w:rPr>
+        <w:t>Xij &gt;= 0, Yi e {0, 1}, para todo i,j.</w:t>
+      </w:r>
+    </w:p>
+    <w:p>
+      <w:pPr>
+        <w:rPr>
+          <w:b/>
+          <w:bCs/>
+          <w:color w:val="000000" w:themeColor="text1"/>
+          <w:u w:val="single"/>
+        </w:rPr>
+      </w:pPr>
+      <w:r>
+        <w:rPr>
+          <w:b/>
+          <w:bCs/>
+          <w:color w:val="000000" w:themeColor="text1"/>
+          <w:u w:val="single"/>
+        </w:rPr>
+        <w:t>Problema de la mochila / Knapsack.</w:t>
+      </w:r>
+    </w:p>
+    <w:p>
+      <w:pPr>
+        <w:rPr>
+          <w:color w:val="000000" w:themeColor="text1"/>
+        </w:rPr>
+      </w:pPr>
+      <w:r>
+        <w:rPr>
+          <w:color w:val="000000" w:themeColor="text1"/>
+        </w:rPr>
+        <w:t>¿Qué llevo y que dejo?</w:t>
+      </w:r>
+    </w:p>
+    <w:p>
+      <w:pPr>
+        <w:pStyle w:val="Prrafodelista"/>
+        <w:numPr>
+          <w:ilvl w:val="0"/>
+          <w:numId w:val="13"/>
+        </w:numPr>
         <w:rPr>
           <w:color w:val="000000" w:themeColor="text1"/>
         </w:rPr>
@@ -2812,501 +3466,7 @@
           <w:color w:val="000000" w:themeColor="text1"/>
         </w:rPr>
         <w:lastRenderedPageBreak/>
-        <w:t>En este problema las unidades no son enviadas directamente desde los orígenes hacia los destinos, sino que van desde los orígenes hasta alguno de los centros de transbordo y desde este a alguno de los destinos.</w:t>
-      </w:r>
-    </w:p>
-    <w:p>
-      <w:pPr>
-        <w:pStyle w:val="Prrafodelista"/>
-        <w:numPr>
-          <w:ilvl w:val="0"/>
-          <w:numId w:val="8"/>
-        </w:numPr>
-        <w:rPr>
-          <w:color w:val="000000" w:themeColor="text1"/>
-        </w:rPr>
-      </w:pPr>
-      <w:r>
-        <w:rPr>
-          <w:color w:val="000000" w:themeColor="text1"/>
-        </w:rPr>
-        <w:t xml:space="preserve">XOiTj: cantidad de unidades que el origen i </w:t>
-      </w:r>
-      <w:r>
-        <w:rPr>
-          <w:color w:val="000000" w:themeColor="text1"/>
-        </w:rPr>
-        <w:t>envía</w:t>
-      </w:r>
-      <w:r>
-        <w:rPr>
-          <w:color w:val="000000" w:themeColor="text1"/>
-        </w:rPr>
-        <w:t xml:space="preserve"> al transbordo j.</w:t>
-      </w:r>
-    </w:p>
-    <w:p>
-      <w:pPr>
-        <w:pStyle w:val="Prrafodelista"/>
-        <w:numPr>
-          <w:ilvl w:val="0"/>
-          <w:numId w:val="8"/>
-        </w:numPr>
-        <w:rPr>
-          <w:color w:val="000000" w:themeColor="text1"/>
-        </w:rPr>
-      </w:pPr>
-      <w:r>
-        <w:rPr>
-          <w:color w:val="000000" w:themeColor="text1"/>
-        </w:rPr>
-        <w:t xml:space="preserve">XTiDj: cantidad de unidades que el transbordo i </w:t>
-      </w:r>
-      <w:r>
-        <w:rPr>
-          <w:color w:val="000000" w:themeColor="text1"/>
-        </w:rPr>
-        <w:t>envía</w:t>
-      </w:r>
-      <w:r>
-        <w:rPr>
-          <w:color w:val="000000" w:themeColor="text1"/>
-        </w:rPr>
-        <w:t xml:space="preserve"> al destino j.</w:t>
-      </w:r>
-    </w:p>
-    <w:p>
-      <w:pPr>
-        <w:pStyle w:val="Prrafodelista"/>
-        <w:numPr>
-          <w:ilvl w:val="0"/>
-          <w:numId w:val="8"/>
-        </w:numPr>
-        <w:rPr>
-          <w:color w:val="000000" w:themeColor="text1"/>
-        </w:rPr>
-      </w:pPr>
-      <w:r>
-        <w:rPr>
-          <w:color w:val="000000" w:themeColor="text1"/>
-        </w:rPr>
-        <w:t>Se agrega una ecuación para c/transbordo que indica que todo lo que entro debe salir del mismo.</w:t>
-      </w:r>
-    </w:p>
-    <w:p>
-      <w:pPr>
-        <w:rPr>
-          <w:b/>
-          <w:bCs/>
-          <w:color w:val="000000" w:themeColor="text1"/>
-          <w:u w:val="single"/>
-        </w:rPr>
-      </w:pPr>
-      <w:r>
-        <w:rPr>
-          <w:b/>
-          <w:bCs/>
-          <w:color w:val="000000" w:themeColor="text1"/>
-          <w:u w:val="single"/>
-        </w:rPr>
-        <w:t>Problema de asignación.</w:t>
-      </w:r>
-    </w:p>
-    <w:p>
-      <w:pPr>
-        <w:rPr>
-          <w:color w:val="000000" w:themeColor="text1"/>
-        </w:rPr>
-      </w:pPr>
-      <w:r>
-        <w:rPr>
-          <w:color w:val="000000" w:themeColor="text1"/>
-        </w:rPr>
-        <w:t>Dados dos conjuntos A y B, ambos con n elementos. Encontrar el conjunto P donde c/elemento es un par (a,b) (a e A, b e B) tal que minimice una función de costo ∑ C(a,b).</w:t>
-      </w:r>
-    </w:p>
-    <w:p>
-      <w:pPr>
-        <w:pStyle w:val="Prrafodelista"/>
-        <w:numPr>
-          <w:ilvl w:val="0"/>
-          <w:numId w:val="10"/>
-        </w:numPr>
-        <w:rPr>
-          <w:color w:val="000000" w:themeColor="text1"/>
-        </w:rPr>
-      </w:pPr>
-      <w:r>
-        <w:rPr>
-          <w:color w:val="000000" w:themeColor="text1"/>
-        </w:rPr>
-        <w:t>Restricciones: cada elemento de A y B deben aparecer en P exactamente una vez.</w:t>
-      </w:r>
-    </w:p>
-    <w:p>
-      <w:pPr>
-        <w:pStyle w:val="Prrafodelista"/>
-        <w:numPr>
-          <w:ilvl w:val="0"/>
-          <w:numId w:val="10"/>
-        </w:numPr>
-        <w:rPr>
-          <w:color w:val="000000" w:themeColor="text1"/>
-        </w:rPr>
-      </w:pPr>
-      <w:r>
-        <w:rPr>
-          <w:color w:val="000000" w:themeColor="text1"/>
-        </w:rPr>
-        <w:t>Xij: 1 si i es asignado a j, 0 si no.</w:t>
-      </w:r>
-    </w:p>
-    <w:p>
-      <w:pPr>
-        <w:pStyle w:val="Prrafodelista"/>
-        <w:numPr>
-          <w:ilvl w:val="0"/>
-          <w:numId w:val="10"/>
-        </w:numPr>
-        <w:rPr>
-          <w:color w:val="000000" w:themeColor="text1"/>
-        </w:rPr>
-      </w:pPr>
-      <w:r>
-        <w:rPr>
-          <w:color w:val="000000" w:themeColor="text1"/>
-        </w:rPr>
-        <w:t>Z = ∑ ∑ Cij Xij.</w:t>
-      </w:r>
-    </w:p>
-    <w:p>
-      <w:pPr>
-        <w:pStyle w:val="Prrafodelista"/>
-        <w:numPr>
-          <w:ilvl w:val="0"/>
-          <w:numId w:val="10"/>
-        </w:numPr>
-        <w:rPr>
-          <w:color w:val="000000" w:themeColor="text1"/>
-        </w:rPr>
-      </w:pPr>
-      <w:r>
-        <w:rPr>
-          <w:color w:val="000000" w:themeColor="text1"/>
-        </w:rPr>
-        <w:t>∑ Xij = 1 (Ɐi = 1 a m). ∑ Xij = 1 (Ɐj = 1 a m). Xij &gt;= 0 Ɐi, Ɐj.</w:t>
-      </w:r>
-    </w:p>
-    <w:p>
-      <w:pPr>
-        <w:pStyle w:val="Prrafodelista"/>
-        <w:numPr>
-          <w:ilvl w:val="0"/>
-          <w:numId w:val="10"/>
-        </w:numPr>
-        <w:rPr>
-          <w:color w:val="000000" w:themeColor="text1"/>
-        </w:rPr>
-      </w:pPr>
-      <w:r>
-        <w:rPr>
-          <w:color w:val="000000" w:themeColor="text1"/>
-        </w:rPr>
-        <w:t>Es un caso particular del problema de transporte, donde todas las ofertas y demandas son iguales a 1.</w:t>
-      </w:r>
-    </w:p>
-    <w:p>
-      <w:pPr>
-        <w:rPr>
-          <w:b/>
-          <w:bCs/>
-          <w:color w:val="000000" w:themeColor="text1"/>
-          <w:u w:val="single"/>
-        </w:rPr>
-      </w:pPr>
-      <w:r>
-        <w:rPr>
-          <w:b/>
-          <w:bCs/>
-          <w:color w:val="000000" w:themeColor="text1"/>
-          <w:u w:val="single"/>
-        </w:rPr>
-        <w:t>Problemas de asignación cuadrática.</w:t>
-      </w:r>
-    </w:p>
-    <w:p>
-      <w:pPr>
-        <w:rPr>
-          <w:color w:val="000000" w:themeColor="text1"/>
-        </w:rPr>
-      </w:pPr>
-      <w:r>
-        <w:rPr>
-          <w:color w:val="000000" w:themeColor="text1"/>
-        </w:rPr>
-        <w:t xml:space="preserve">Objetivo: colocar elementos en un lugar minimizando los costos </w:t>
-      </w:r>
-      <w:r>
-        <w:rPr>
-          <w:color w:val="000000" w:themeColor="text1"/>
-        </w:rPr>
-        <w:sym w:font="Wingdings" w:char="F0E0"/>
-      </w:r>
-      <w:r>
-        <w:rPr>
-          <w:color w:val="000000" w:themeColor="text1"/>
-        </w:rPr>
-        <w:t xml:space="preserve"> los costos son 2 y se multiplican.</w:t>
-      </w:r>
-    </w:p>
-    <w:p>
-      <w:pPr>
-        <w:pStyle w:val="Prrafodelista"/>
-        <w:numPr>
-          <w:ilvl w:val="0"/>
-          <w:numId w:val="11"/>
-        </w:numPr>
-        <w:rPr>
-          <w:color w:val="000000" w:themeColor="text1"/>
-        </w:rPr>
-      </w:pPr>
-      <w:r>
-        <w:rPr>
-          <w:color w:val="000000" w:themeColor="text1"/>
-        </w:rPr>
-        <w:t>Yijkl = 1 si Xij = Xkl = 1, 0 si no.</w:t>
-      </w:r>
-    </w:p>
-    <w:p>
-      <w:pPr>
-        <w:pStyle w:val="Prrafodelista"/>
-        <w:numPr>
-          <w:ilvl w:val="0"/>
-          <w:numId w:val="11"/>
-        </w:numPr>
-        <w:rPr>
-          <w:color w:val="000000" w:themeColor="text1"/>
-        </w:rPr>
-      </w:pPr>
-      <w:r>
-        <w:rPr>
-          <w:color w:val="000000" w:themeColor="text1"/>
-        </w:rPr>
-        <w:t>2 Yijkl &lt;= Xij + Xkl &lt;= 1 + Yijkl</w:t>
-      </w:r>
-    </w:p>
-    <w:p>
-      <w:pPr>
-        <w:pStyle w:val="Prrafodelista"/>
-        <w:numPr>
-          <w:ilvl w:val="0"/>
-          <w:numId w:val="11"/>
-        </w:numPr>
-        <w:rPr>
-          <w:color w:val="000000" w:themeColor="text1"/>
-        </w:rPr>
-      </w:pPr>
-      <w:r>
-        <w:rPr>
-          <w:color w:val="000000" w:themeColor="text1"/>
-        </w:rPr>
-        <w:t>Y en el funcional ponemos las Yijkl en lugar del producto Xij * Xkl.</w:t>
-      </w:r>
-    </w:p>
-    <w:p>
-      <w:pPr>
-        <w:rPr>
-          <w:b/>
-          <w:bCs/>
-          <w:color w:val="000000" w:themeColor="text1"/>
-          <w:u w:val="single"/>
-        </w:rPr>
-      </w:pPr>
-      <w:r>
-        <w:rPr>
-          <w:b/>
-          <w:bCs/>
-          <w:color w:val="000000" w:themeColor="text1"/>
-          <w:u w:val="single"/>
-        </w:rPr>
-        <w:t>Uncapacitated Facility Location (UFL).</w:t>
-      </w:r>
-    </w:p>
-    <w:p>
-      <w:pPr>
-        <w:rPr>
-          <w:color w:val="000000" w:themeColor="text1"/>
-        </w:rPr>
-      </w:pPr>
-      <w:r>
-        <w:rPr>
-          <w:color w:val="000000" w:themeColor="text1"/>
-        </w:rPr>
-        <w:t>Se debe decidir donde abrir los depósitos y que proporción de la demanda de los clientes satisface cada deposito abierto.</w:t>
-      </w:r>
-    </w:p>
-    <w:p>
-      <w:pPr>
-        <w:pStyle w:val="Prrafodelista"/>
-        <w:numPr>
-          <w:ilvl w:val="0"/>
-          <w:numId w:val="12"/>
-        </w:numPr>
-        <w:rPr>
-          <w:color w:val="000000" w:themeColor="text1"/>
-        </w:rPr>
-      </w:pPr>
-      <w:r>
-        <w:rPr>
-          <w:color w:val="000000" w:themeColor="text1"/>
-        </w:rPr>
-        <w:t>Xij: fracción de la demanda de la zona j que satisface el deposito ubicado en i.</w:t>
-      </w:r>
-    </w:p>
-    <w:p>
-      <w:pPr>
-        <w:pStyle w:val="Prrafodelista"/>
-        <w:numPr>
-          <w:ilvl w:val="0"/>
-          <w:numId w:val="12"/>
-        </w:numPr>
-        <w:rPr>
-          <w:color w:val="000000" w:themeColor="text1"/>
-        </w:rPr>
-      </w:pPr>
-      <w:r>
-        <w:rPr>
-          <w:color w:val="000000" w:themeColor="text1"/>
-        </w:rPr>
-        <w:t>Yi: 1 si se establece el deposito i, 0 si no.</w:t>
-      </w:r>
-    </w:p>
-    <w:p>
-      <w:pPr>
-        <w:pStyle w:val="Prrafodelista"/>
-        <w:numPr>
-          <w:ilvl w:val="0"/>
-          <w:numId w:val="12"/>
-        </w:numPr>
-        <w:rPr>
-          <w:color w:val="000000" w:themeColor="text1"/>
-        </w:rPr>
-      </w:pPr>
-      <w:r>
-        <w:rPr>
-          <w:color w:val="000000" w:themeColor="text1"/>
-        </w:rPr>
-        <w:t>Fi: costo anual fijo de establecer un deposito en el lugar i.</w:t>
-      </w:r>
-    </w:p>
-    <w:p>
-      <w:pPr>
-        <w:pStyle w:val="Prrafodelista"/>
-        <w:numPr>
-          <w:ilvl w:val="0"/>
-          <w:numId w:val="12"/>
-        </w:numPr>
-        <w:rPr>
-          <w:color w:val="000000" w:themeColor="text1"/>
-        </w:rPr>
-      </w:pPr>
-      <w:r>
-        <w:rPr>
-          <w:color w:val="000000" w:themeColor="text1"/>
-        </w:rPr>
-        <w:t>Cij: costo de producción y distribución si el deposito que esta ubicado en i le proporciona al cliente j todo lo que este en demanda.</w:t>
-      </w:r>
-    </w:p>
-    <w:p>
-      <w:pPr>
-        <w:pStyle w:val="Prrafodelista"/>
-        <w:jc w:val="center"/>
-        <w:rPr>
-          <w:color w:val="000000" w:themeColor="text1"/>
-        </w:rPr>
-      </w:pPr>
-      <w:r>
-        <w:rPr>
-          <w:color w:val="000000" w:themeColor="text1"/>
-        </w:rPr>
-        <w:t>Minimizar: ∑ ∑ Cij Xij + ∑ fi Yi.</w:t>
-      </w:r>
-    </w:p>
-    <w:p>
-      <w:pPr>
-        <w:pStyle w:val="Prrafodelista"/>
-        <w:jc w:val="center"/>
-        <w:rPr>
-          <w:color w:val="000000" w:themeColor="text1"/>
-        </w:rPr>
-      </w:pPr>
-      <w:r>
-        <w:rPr>
-          <w:color w:val="000000" w:themeColor="text1"/>
-        </w:rPr>
-        <w:t>∑(i) Xij = 1, para todo j.</w:t>
-      </w:r>
-    </w:p>
-    <w:p>
-      <w:pPr>
-        <w:pStyle w:val="Prrafodelista"/>
-        <w:jc w:val="center"/>
-        <w:rPr>
-          <w:color w:val="000000" w:themeColor="text1"/>
-        </w:rPr>
-      </w:pPr>
-      <w:r>
-        <w:rPr>
-          <w:color w:val="000000" w:themeColor="text1"/>
-        </w:rPr>
-        <w:t>Xij &lt;= Yi para todo i,j.</w:t>
-      </w:r>
-    </w:p>
-    <w:p>
-      <w:pPr>
-        <w:pStyle w:val="Prrafodelista"/>
-        <w:jc w:val="center"/>
-        <w:rPr>
-          <w:color w:val="000000" w:themeColor="text1"/>
-        </w:rPr>
-      </w:pPr>
-      <w:r>
-        <w:rPr>
-          <w:color w:val="000000" w:themeColor="text1"/>
-        </w:rPr>
-        <w:t>Xij &gt;= 0, Yi e {0, 1}, para todo i,j.</w:t>
-      </w:r>
-    </w:p>
-    <w:p>
-      <w:pPr>
-        <w:rPr>
-          <w:b/>
-          <w:bCs/>
-          <w:color w:val="000000" w:themeColor="text1"/>
-          <w:u w:val="single"/>
-        </w:rPr>
-      </w:pPr>
-      <w:r>
-        <w:rPr>
-          <w:b/>
-          <w:bCs/>
-          <w:color w:val="000000" w:themeColor="text1"/>
-          <w:u w:val="single"/>
-        </w:rPr>
-        <w:t>Problema de la mochila / Knapsack.</w:t>
-      </w:r>
-    </w:p>
-    <w:p>
-      <w:pPr>
-        <w:rPr>
-          <w:color w:val="000000" w:themeColor="text1"/>
-        </w:rPr>
-      </w:pPr>
-      <w:r>
-        <w:rPr>
-          <w:color w:val="000000" w:themeColor="text1"/>
-        </w:rPr>
-        <w:t>¿Qué llevo y que dejo?</w:t>
+        <w:t>Wi: peso del objeto i.</w:t>
       </w:r>
     </w:p>
     <w:p>
@@ -3324,7 +3484,7 @@
         <w:rPr>
           <w:color w:val="000000" w:themeColor="text1"/>
         </w:rPr>
-        <w:t>Wi: peso del objeto i.</w:t>
+        <w:t>Pi: aporte del objeto i a la mochila.</w:t>
       </w:r>
     </w:p>
     <w:p>
@@ -3342,7 +3502,7 @@
         <w:rPr>
           <w:color w:val="000000" w:themeColor="text1"/>
         </w:rPr>
-        <w:t>Pi: aporte del objeto i a la mochila.</w:t>
+        <w:t>C: capacidad de la mochila</w:t>
       </w:r>
     </w:p>
     <w:p>
@@ -3360,7 +3520,7 @@
         <w:rPr>
           <w:color w:val="000000" w:themeColor="text1"/>
         </w:rPr>
-        <w:t>C: capacidad de la mochila</w:t>
+        <w:t>Xi: 1 si el objeto i esta en la mochila, 0 si no.</w:t>
       </w:r>
     </w:p>
     <w:p>
@@ -3378,25 +3538,6 @@
         <w:rPr>
           <w:color w:val="000000" w:themeColor="text1"/>
         </w:rPr>
-        <w:t>Xi: 1 si el objeto i esta en la mochila, 0 si no.</w:t>
-      </w:r>
-    </w:p>
-    <w:p>
-      <w:pPr>
-        <w:pStyle w:val="Prrafodelista"/>
-        <w:numPr>
-          <w:ilvl w:val="0"/>
-          <w:numId w:val="13"/>
-        </w:numPr>
-        <w:rPr>
-          <w:color w:val="000000" w:themeColor="text1"/>
-        </w:rPr>
-      </w:pPr>
-      <w:r>
-        <w:rPr>
-          <w:color w:val="000000" w:themeColor="text1"/>
-        </w:rPr>
-        <w:lastRenderedPageBreak/>
         <w:t>Sum_i(1 a n) Wi * Xi &lt;= C</w:t>
       </w:r>
     </w:p>
@@ -3833,7 +3974,19 @@
         <w:rPr>
           <w:color w:val="000000" w:themeColor="text1"/>
         </w:rPr>
-        <w:t xml:space="preserve"> Determinar cuales circuitos se realizaron, de modo tal que c/u de las 5 ciudades sea cubierta por al menos un circuito.</w:t>
+        <w:t xml:space="preserve"> Determinar </w:t>
+      </w:r>
+      <w:r>
+        <w:rPr>
+          <w:color w:val="000000" w:themeColor="text1"/>
+        </w:rPr>
+        <w:t>cuáles</w:t>
+      </w:r>
+      <w:r>
+        <w:rPr>
+          <w:color w:val="000000" w:themeColor="text1"/>
+        </w:rPr>
+        <w:t xml:space="preserve"> circuitos se realizaron, de modo tal que c/u de las 5 ciudades sea cubierta por al menos un circuito.</w:t>
       </w:r>
     </w:p>
     <w:p>
@@ -3917,6 +4070,7 @@
         <w:rPr>
           <w:color w:val="000000" w:themeColor="text1"/>
         </w:rPr>
+        <w:lastRenderedPageBreak/>
         <w:t>C5) YB + YC + YF &gt;= 1</w:t>
       </w:r>
     </w:p>
@@ -3951,416 +4105,416 @@
         <w:rPr>
           <w:color w:val="000000" w:themeColor="text1"/>
         </w:rPr>
+        <w:t>MIN: YA + YB + YC + YD +YE + YF</w:t>
+      </w:r>
+    </w:p>
+    <w:p>
+      <w:pPr>
+        <w:jc w:val="center"/>
+        <w:rPr>
+          <w:color w:val="000000" w:themeColor="text1"/>
+        </w:rPr>
+      </w:pPr>
+      <w:r>
+        <w:rPr>
+          <w:color w:val="000000" w:themeColor="text1"/>
+        </w:rPr>
+        <w:t>C1) YA + YB + Y3 = 1</w:t>
+      </w:r>
+    </w:p>
+    <w:p>
+      <w:pPr>
+        <w:jc w:val="center"/>
+        <w:rPr>
+          <w:color w:val="000000" w:themeColor="text1"/>
+        </w:rPr>
+      </w:pPr>
+      <w:r>
+        <w:rPr>
+          <w:color w:val="000000" w:themeColor="text1"/>
+        </w:rPr>
+        <w:t>C2) YA + YC = 1</w:t>
+      </w:r>
+    </w:p>
+    <w:p>
+      <w:pPr>
+        <w:jc w:val="center"/>
+        <w:rPr>
+          <w:color w:val="000000" w:themeColor="text1"/>
+        </w:rPr>
+      </w:pPr>
+      <w:r>
+        <w:rPr>
+          <w:color w:val="000000" w:themeColor="text1"/>
+        </w:rPr>
+        <w:t>C3) YB + YD = 1</w:t>
+      </w:r>
+    </w:p>
+    <w:p>
+      <w:pPr>
+        <w:jc w:val="center"/>
+        <w:rPr>
+          <w:color w:val="000000" w:themeColor="text1"/>
+        </w:rPr>
+      </w:pPr>
+      <w:r>
+        <w:rPr>
+          <w:color w:val="000000" w:themeColor="text1"/>
+        </w:rPr>
+        <w:t>C4) YC + YF = 1</w:t>
+      </w:r>
+    </w:p>
+    <w:p>
+      <w:pPr>
+        <w:jc w:val="center"/>
+        <w:rPr>
+          <w:color w:val="000000" w:themeColor="text1"/>
+        </w:rPr>
+      </w:pPr>
+      <w:r>
+        <w:rPr>
+          <w:color w:val="000000" w:themeColor="text1"/>
+        </w:rPr>
+        <w:t>C5) YB + YC + YF = 1</w:t>
+      </w:r>
+    </w:p>
+    <w:p>
+      <w:pPr>
+        <w:rPr>
+          <w:color w:val="000000" w:themeColor="text1"/>
+        </w:rPr>
+      </w:pPr>
+      <w:r>
+        <w:rPr>
+          <w:color w:val="000000" w:themeColor="text1"/>
+          <w:u w:val="single"/>
+        </w:rPr>
+        <w:t>Packing)</w:t>
+      </w:r>
+      <w:r>
+        <w:rPr>
+          <w:color w:val="000000" w:themeColor="text1"/>
+        </w:rPr>
+        <w:t xml:space="preserve"> Cubrir la mayor cantidad de elementos que se pueda sin solapamiento.</w:t>
+      </w:r>
+    </w:p>
+    <w:p>
+      <w:pPr>
+        <w:jc w:val="center"/>
+        <w:rPr>
+          <w:color w:val="000000" w:themeColor="text1"/>
+        </w:rPr>
+      </w:pPr>
+      <w:r>
+        <w:rPr>
+          <w:color w:val="000000" w:themeColor="text1"/>
+        </w:rPr>
+        <w:t>MAX: YA + YB + YC + YD +YE + YF</w:t>
+      </w:r>
+    </w:p>
+    <w:p>
+      <w:pPr>
+        <w:jc w:val="center"/>
+        <w:rPr>
+          <w:color w:val="000000" w:themeColor="text1"/>
+        </w:rPr>
+      </w:pPr>
+      <w:r>
+        <w:rPr>
+          <w:color w:val="000000" w:themeColor="text1"/>
+        </w:rPr>
+        <w:t>C1) YA + YB + Y3 &lt;= 1</w:t>
+      </w:r>
+    </w:p>
+    <w:p>
+      <w:pPr>
+        <w:jc w:val="center"/>
+        <w:rPr>
+          <w:color w:val="000000" w:themeColor="text1"/>
+        </w:rPr>
+      </w:pPr>
+      <w:r>
+        <w:rPr>
+          <w:color w:val="000000" w:themeColor="text1"/>
+        </w:rPr>
+        <w:t>C2) YA + YC &lt;= 1</w:t>
+      </w:r>
+    </w:p>
+    <w:p>
+      <w:pPr>
+        <w:jc w:val="center"/>
+        <w:rPr>
+          <w:color w:val="000000" w:themeColor="text1"/>
+        </w:rPr>
+      </w:pPr>
+      <w:r>
+        <w:rPr>
+          <w:color w:val="000000" w:themeColor="text1"/>
+        </w:rPr>
+        <w:t>C3) YB + YD &lt;= 1</w:t>
+      </w:r>
+    </w:p>
+    <w:p>
+      <w:pPr>
+        <w:jc w:val="center"/>
+        <w:rPr>
+          <w:color w:val="000000" w:themeColor="text1"/>
+        </w:rPr>
+      </w:pPr>
+      <w:r>
+        <w:rPr>
+          <w:color w:val="000000" w:themeColor="text1"/>
+        </w:rPr>
+        <w:t>C4) YC + YF &lt;= 1</w:t>
+      </w:r>
+    </w:p>
+    <w:p>
+      <w:pPr>
+        <w:jc w:val="center"/>
+        <w:rPr>
+          <w:color w:val="000000" w:themeColor="text1"/>
+        </w:rPr>
+      </w:pPr>
+      <w:r>
+        <w:rPr>
+          <w:color w:val="000000" w:themeColor="text1"/>
+        </w:rPr>
+        <w:t>C5) YB + YC + YF &lt;= 1</w:t>
+      </w:r>
+    </w:p>
+    <w:p>
+      <w:pPr>
+        <w:rPr>
+          <w:color w:val="000000" w:themeColor="text1"/>
+        </w:rPr>
+      </w:pPr>
+      <w:r>
+        <w:rPr>
+          <w:color w:val="000000" w:themeColor="text1"/>
+          <w:u w:val="single"/>
+        </w:rPr>
+        <w:t>Otro planteo)</w:t>
+      </w:r>
+      <w:r>
+        <w:rPr>
+          <w:color w:val="000000" w:themeColor="text1"/>
+        </w:rPr>
+        <w:t xml:space="preserve"> Queremos que visite la mayor cantidad de ciudades.</w:t>
+      </w:r>
+    </w:p>
+    <w:p>
+      <w:pPr>
+        <w:pStyle w:val="Prrafodelista"/>
+        <w:numPr>
+          <w:ilvl w:val="0"/>
+          <w:numId w:val="18"/>
+        </w:numPr>
+        <w:rPr>
+          <w:color w:val="000000" w:themeColor="text1"/>
+        </w:rPr>
+      </w:pPr>
+      <w:r>
+        <w:rPr>
+          <w:color w:val="000000" w:themeColor="text1"/>
+        </w:rPr>
+        <w:t>V</w:t>
+      </w:r>
+      <w:r>
+        <w:rPr>
+          <w:color w:val="000000" w:themeColor="text1"/>
+        </w:rPr>
+        <w:t>i: 1 si se visito la ciudad i, 0 si no.</w:t>
+      </w:r>
+    </w:p>
+    <w:p>
+      <w:pPr>
+        <w:jc w:val="center"/>
+        <w:rPr>
+          <w:color w:val="000000" w:themeColor="text1"/>
+        </w:rPr>
+      </w:pPr>
+      <w:r>
+        <w:rPr>
+          <w:color w:val="000000" w:themeColor="text1"/>
+        </w:rPr>
+        <w:t>MAX: V1 + V2 + V3 + V4 +V5</w:t>
+      </w:r>
+    </w:p>
+    <w:p>
+      <w:pPr>
+        <w:jc w:val="center"/>
+        <w:rPr>
+          <w:color w:val="000000" w:themeColor="text1"/>
+        </w:rPr>
+      </w:pPr>
+      <w:r>
+        <w:rPr>
+          <w:color w:val="000000" w:themeColor="text1"/>
+        </w:rPr>
+        <w:t>C1) YA + YB + Y3 = V1</w:t>
+      </w:r>
+    </w:p>
+    <w:p>
+      <w:pPr>
+        <w:jc w:val="center"/>
+        <w:rPr>
+          <w:color w:val="000000" w:themeColor="text1"/>
+        </w:rPr>
+      </w:pPr>
+      <w:r>
+        <w:rPr>
+          <w:color w:val="000000" w:themeColor="text1"/>
+        </w:rPr>
+        <w:t>C2) YA + YC = V2</w:t>
+      </w:r>
+    </w:p>
+    <w:p>
+      <w:pPr>
+        <w:jc w:val="center"/>
+        <w:rPr>
+          <w:color w:val="000000" w:themeColor="text1"/>
+        </w:rPr>
+      </w:pPr>
+      <w:r>
+        <w:rPr>
+          <w:color w:val="000000" w:themeColor="text1"/>
+        </w:rPr>
+        <w:t>C3) YB + YD = V3</w:t>
+      </w:r>
+    </w:p>
+    <w:p>
+      <w:pPr>
+        <w:jc w:val="center"/>
+        <w:rPr>
+          <w:color w:val="000000" w:themeColor="text1"/>
+        </w:rPr>
+      </w:pPr>
+      <w:r>
+        <w:rPr>
+          <w:color w:val="000000" w:themeColor="text1"/>
+        </w:rPr>
+        <w:t>C4) YC + YF = V4</w:t>
+      </w:r>
+    </w:p>
+    <w:p>
+      <w:pPr>
+        <w:jc w:val="center"/>
+        <w:rPr>
+          <w:color w:val="000000" w:themeColor="text1"/>
+        </w:rPr>
+      </w:pPr>
+      <w:r>
+        <w:rPr>
+          <w:color w:val="000000" w:themeColor="text1"/>
+        </w:rPr>
+        <w:t>C5) YB + YC + YF = V5</w:t>
+      </w:r>
+    </w:p>
+    <w:p>
+      <w:pPr>
+        <w:rPr>
+          <w:color w:val="000000" w:themeColor="text1"/>
+        </w:rPr>
+      </w:pPr>
+      <w:r>
+        <w:rPr>
+          <w:color w:val="000000" w:themeColor="text1"/>
+        </w:rPr>
+        <w:t>Calendarización.</w:t>
+      </w:r>
+    </w:p>
+    <w:p>
+      <w:pPr>
+        <w:rPr>
+          <w:color w:val="000000" w:themeColor="text1"/>
+        </w:rPr>
+      </w:pPr>
+      <w:r>
+        <w:rPr>
+          <w:color w:val="000000" w:themeColor="text1"/>
+        </w:rPr>
+        <w:t>Existen N tareas a realizar, cada una con un tiempo de procesamiento. Cada una de las tareas se puede realizar en cualquiera de las M maquinas. No existe restricciones en lo que respecta a la procedencia de las tareas. El objetivo sería definir en que momento se debe procesar cada tarea y en que máquina, para poder completar todas las tareas lo antes posible.</w:t>
+      </w:r>
+    </w:p>
+    <w:p>
+      <w:pPr>
+        <w:pStyle w:val="Prrafodelista"/>
+        <w:numPr>
+          <w:ilvl w:val="0"/>
+          <w:numId w:val="18"/>
+        </w:numPr>
+        <w:rPr>
+          <w:color w:val="000000" w:themeColor="text1"/>
+        </w:rPr>
+      </w:pPr>
+      <w:r>
+        <w:rPr>
+          <w:color w:val="000000" w:themeColor="text1"/>
+        </w:rPr>
+        <w:t>Iij: minuto en que empieza la tarea i en la maquina j.</w:t>
+      </w:r>
+    </w:p>
+    <w:p>
+      <w:pPr>
+        <w:pStyle w:val="Prrafodelista"/>
+        <w:numPr>
+          <w:ilvl w:val="0"/>
+          <w:numId w:val="18"/>
+        </w:numPr>
+        <w:rPr>
+          <w:color w:val="000000" w:themeColor="text1"/>
+        </w:rPr>
+      </w:pPr>
+      <w:r>
+        <w:rPr>
+          <w:color w:val="000000" w:themeColor="text1"/>
+        </w:rPr>
+        <w:t>Fij: minuto en que finaliza la tarea i en la maquina j.</w:t>
+      </w:r>
+    </w:p>
+    <w:p>
+      <w:pPr>
+        <w:pStyle w:val="Prrafodelista"/>
+        <w:numPr>
+          <w:ilvl w:val="0"/>
+          <w:numId w:val="18"/>
+        </w:numPr>
+        <w:rPr>
+          <w:color w:val="000000" w:themeColor="text1"/>
+        </w:rPr>
+      </w:pPr>
+      <w:r>
+        <w:rPr>
+          <w:color w:val="000000" w:themeColor="text1"/>
+        </w:rPr>
+        <w:t>FINAL: minuto en el cual finaliza la ultima tarea.</w:t>
+      </w:r>
+    </w:p>
+    <w:p>
+      <w:pPr>
+        <w:rPr>
+          <w:color w:val="000000" w:themeColor="text1"/>
+        </w:rPr>
+      </w:pPr>
+      <w:r>
+        <w:rPr>
+          <w:color w:val="000000" w:themeColor="text1"/>
+        </w:rPr>
+        <w:t>Como las tareas no se interrumpen: Fij = Iij + Tiempo de i en j.</w:t>
+      </w:r>
+    </w:p>
+    <w:p>
+      <w:pPr>
+        <w:jc w:val="center"/>
+        <w:rPr>
+          <w:color w:val="000000" w:themeColor="text1"/>
+        </w:rPr>
+      </w:pPr>
+      <w:r>
+        <w:rPr>
+          <w:color w:val="000000" w:themeColor="text1"/>
+        </w:rPr>
         <w:lastRenderedPageBreak/>
-        <w:t>MIN: YA + YB + YC + YD +YE + YF</w:t>
-      </w:r>
-    </w:p>
-    <w:p>
-      <w:pPr>
-        <w:jc w:val="center"/>
-        <w:rPr>
-          <w:color w:val="000000" w:themeColor="text1"/>
-        </w:rPr>
-      </w:pPr>
-      <w:r>
-        <w:rPr>
-          <w:color w:val="000000" w:themeColor="text1"/>
-        </w:rPr>
-        <w:t>C1) YA + YB + Y3 = 1</w:t>
-      </w:r>
-    </w:p>
-    <w:p>
-      <w:pPr>
-        <w:jc w:val="center"/>
-        <w:rPr>
-          <w:color w:val="000000" w:themeColor="text1"/>
-        </w:rPr>
-      </w:pPr>
-      <w:r>
-        <w:rPr>
-          <w:color w:val="000000" w:themeColor="text1"/>
-        </w:rPr>
-        <w:t>C2) YA + YC = 1</w:t>
-      </w:r>
-    </w:p>
-    <w:p>
-      <w:pPr>
-        <w:jc w:val="center"/>
-        <w:rPr>
-          <w:color w:val="000000" w:themeColor="text1"/>
-        </w:rPr>
-      </w:pPr>
-      <w:r>
-        <w:rPr>
-          <w:color w:val="000000" w:themeColor="text1"/>
-        </w:rPr>
-        <w:t>C3) YB + YD = 1</w:t>
-      </w:r>
-    </w:p>
-    <w:p>
-      <w:pPr>
-        <w:jc w:val="center"/>
-        <w:rPr>
-          <w:color w:val="000000" w:themeColor="text1"/>
-        </w:rPr>
-      </w:pPr>
-      <w:r>
-        <w:rPr>
-          <w:color w:val="000000" w:themeColor="text1"/>
-        </w:rPr>
-        <w:t>C4) YC + YF = 1</w:t>
-      </w:r>
-    </w:p>
-    <w:p>
-      <w:pPr>
-        <w:jc w:val="center"/>
-        <w:rPr>
-          <w:color w:val="000000" w:themeColor="text1"/>
-        </w:rPr>
-      </w:pPr>
-      <w:r>
-        <w:rPr>
-          <w:color w:val="000000" w:themeColor="text1"/>
-        </w:rPr>
-        <w:t>C5) YB + YC + YF = 1</w:t>
-      </w:r>
-    </w:p>
-    <w:p>
-      <w:pPr>
-        <w:rPr>
-          <w:color w:val="000000" w:themeColor="text1"/>
-        </w:rPr>
-      </w:pPr>
-      <w:r>
-        <w:rPr>
-          <w:color w:val="000000" w:themeColor="text1"/>
-          <w:u w:val="single"/>
-        </w:rPr>
-        <w:t>Packing)</w:t>
-      </w:r>
-      <w:r>
-        <w:rPr>
-          <w:color w:val="000000" w:themeColor="text1"/>
-        </w:rPr>
-        <w:t xml:space="preserve"> Cubrir la mayor cantidad de elementos que se pueda sin solapamiento.</w:t>
-      </w:r>
-    </w:p>
-    <w:p>
-      <w:pPr>
-        <w:jc w:val="center"/>
-        <w:rPr>
-          <w:color w:val="000000" w:themeColor="text1"/>
-        </w:rPr>
-      </w:pPr>
-      <w:r>
-        <w:rPr>
-          <w:color w:val="000000" w:themeColor="text1"/>
-        </w:rPr>
-        <w:t>MAX: YA + YB + YC + YD +YE + YF</w:t>
-      </w:r>
-    </w:p>
-    <w:p>
-      <w:pPr>
-        <w:jc w:val="center"/>
-        <w:rPr>
-          <w:color w:val="000000" w:themeColor="text1"/>
-        </w:rPr>
-      </w:pPr>
-      <w:r>
-        <w:rPr>
-          <w:color w:val="000000" w:themeColor="text1"/>
-        </w:rPr>
-        <w:t>C1) YA + YB + Y3 &lt;= 1</w:t>
-      </w:r>
-    </w:p>
-    <w:p>
-      <w:pPr>
-        <w:jc w:val="center"/>
-        <w:rPr>
-          <w:color w:val="000000" w:themeColor="text1"/>
-        </w:rPr>
-      </w:pPr>
-      <w:r>
-        <w:rPr>
-          <w:color w:val="000000" w:themeColor="text1"/>
-        </w:rPr>
-        <w:t>C2) YA + YC &lt;= 1</w:t>
-      </w:r>
-    </w:p>
-    <w:p>
-      <w:pPr>
-        <w:jc w:val="center"/>
-        <w:rPr>
-          <w:color w:val="000000" w:themeColor="text1"/>
-        </w:rPr>
-      </w:pPr>
-      <w:r>
-        <w:rPr>
-          <w:color w:val="000000" w:themeColor="text1"/>
-        </w:rPr>
-        <w:t>C3) YB + YD &lt;= 1</w:t>
-      </w:r>
-    </w:p>
-    <w:p>
-      <w:pPr>
-        <w:jc w:val="center"/>
-        <w:rPr>
-          <w:color w:val="000000" w:themeColor="text1"/>
-        </w:rPr>
-      </w:pPr>
-      <w:r>
-        <w:rPr>
-          <w:color w:val="000000" w:themeColor="text1"/>
-        </w:rPr>
-        <w:t>C4) YC + YF &lt;= 1</w:t>
-      </w:r>
-    </w:p>
-    <w:p>
-      <w:pPr>
-        <w:jc w:val="center"/>
-        <w:rPr>
-          <w:color w:val="000000" w:themeColor="text1"/>
-        </w:rPr>
-      </w:pPr>
-      <w:r>
-        <w:rPr>
-          <w:color w:val="000000" w:themeColor="text1"/>
-        </w:rPr>
-        <w:t>C5) YB + YC + YF &lt;= 1</w:t>
-      </w:r>
-    </w:p>
-    <w:p>
-      <w:pPr>
-        <w:rPr>
-          <w:color w:val="000000" w:themeColor="text1"/>
-        </w:rPr>
-      </w:pPr>
-      <w:r>
-        <w:rPr>
-          <w:color w:val="000000" w:themeColor="text1"/>
-          <w:u w:val="single"/>
-        </w:rPr>
-        <w:t>Otro planteo)</w:t>
-      </w:r>
-      <w:r>
-        <w:rPr>
-          <w:color w:val="000000" w:themeColor="text1"/>
-        </w:rPr>
-        <w:t xml:space="preserve"> Queremos que visite la mayor cantidad de ciudades.</w:t>
-      </w:r>
-    </w:p>
-    <w:p>
-      <w:pPr>
-        <w:pStyle w:val="Prrafodelista"/>
-        <w:numPr>
-          <w:ilvl w:val="0"/>
-          <w:numId w:val="18"/>
-        </w:numPr>
-        <w:rPr>
-          <w:color w:val="000000" w:themeColor="text1"/>
-        </w:rPr>
-      </w:pPr>
-      <w:r>
-        <w:rPr>
-          <w:color w:val="000000" w:themeColor="text1"/>
-        </w:rPr>
-        <w:t>V</w:t>
-      </w:r>
-      <w:r>
-        <w:rPr>
-          <w:color w:val="000000" w:themeColor="text1"/>
-        </w:rPr>
-        <w:t>i: 1 si se visito la ciudad i, 0 si no.</w:t>
-      </w:r>
-    </w:p>
-    <w:p>
-      <w:pPr>
-        <w:jc w:val="center"/>
-        <w:rPr>
-          <w:color w:val="000000" w:themeColor="text1"/>
-        </w:rPr>
-      </w:pPr>
-      <w:r>
-        <w:rPr>
-          <w:color w:val="000000" w:themeColor="text1"/>
-        </w:rPr>
-        <w:t>MAX: V1 + V2 + V3 + V4 +V5</w:t>
-      </w:r>
-    </w:p>
-    <w:p>
-      <w:pPr>
-        <w:jc w:val="center"/>
-        <w:rPr>
-          <w:color w:val="000000" w:themeColor="text1"/>
-        </w:rPr>
-      </w:pPr>
-      <w:r>
-        <w:rPr>
-          <w:color w:val="000000" w:themeColor="text1"/>
-        </w:rPr>
-        <w:t>C1) YA + YB + Y3 = V1</w:t>
-      </w:r>
-    </w:p>
-    <w:p>
-      <w:pPr>
-        <w:jc w:val="center"/>
-        <w:rPr>
-          <w:color w:val="000000" w:themeColor="text1"/>
-        </w:rPr>
-      </w:pPr>
-      <w:r>
-        <w:rPr>
-          <w:color w:val="000000" w:themeColor="text1"/>
-        </w:rPr>
-        <w:t>C2) YA + YC = V2</w:t>
-      </w:r>
-    </w:p>
-    <w:p>
-      <w:pPr>
-        <w:jc w:val="center"/>
-        <w:rPr>
-          <w:color w:val="000000" w:themeColor="text1"/>
-        </w:rPr>
-      </w:pPr>
-      <w:r>
-        <w:rPr>
-          <w:color w:val="000000" w:themeColor="text1"/>
-        </w:rPr>
-        <w:t>C3) YB + YD = V3</w:t>
-      </w:r>
-    </w:p>
-    <w:p>
-      <w:pPr>
-        <w:jc w:val="center"/>
-        <w:rPr>
-          <w:color w:val="000000" w:themeColor="text1"/>
-        </w:rPr>
-      </w:pPr>
-      <w:r>
-        <w:rPr>
-          <w:color w:val="000000" w:themeColor="text1"/>
-        </w:rPr>
-        <w:t>C4) YC + YF = V4</w:t>
-      </w:r>
-    </w:p>
-    <w:p>
-      <w:pPr>
-        <w:jc w:val="center"/>
-        <w:rPr>
-          <w:color w:val="000000" w:themeColor="text1"/>
-        </w:rPr>
-      </w:pPr>
-      <w:r>
-        <w:rPr>
-          <w:color w:val="000000" w:themeColor="text1"/>
-        </w:rPr>
-        <w:t>C5) YB + YC + YF = V5</w:t>
-      </w:r>
-    </w:p>
-    <w:p>
-      <w:pPr>
-        <w:rPr>
-          <w:color w:val="000000" w:themeColor="text1"/>
-        </w:rPr>
-      </w:pPr>
-      <w:r>
-        <w:rPr>
-          <w:color w:val="000000" w:themeColor="text1"/>
-        </w:rPr>
-        <w:t>Calendarización.</w:t>
-      </w:r>
-    </w:p>
-    <w:p>
-      <w:pPr>
-        <w:rPr>
-          <w:color w:val="000000" w:themeColor="text1"/>
-        </w:rPr>
-      </w:pPr>
-      <w:r>
-        <w:rPr>
-          <w:color w:val="000000" w:themeColor="text1"/>
-        </w:rPr>
-        <w:t>Existen N tareas a realizar, cada una con un tiempo de procesamiento. Cada una de las tareas se puede realizar en cualquiera de las M maquinas. No existe restricciones en lo que respecta a la procedencia de las tareas. El objetivo sería definir en que momento se debe procesar cada tarea y en que máquina, para poder completar todas las tareas lo antes posible.</w:t>
-      </w:r>
-    </w:p>
-    <w:p>
-      <w:pPr>
-        <w:pStyle w:val="Prrafodelista"/>
-        <w:numPr>
-          <w:ilvl w:val="0"/>
-          <w:numId w:val="18"/>
-        </w:numPr>
-        <w:rPr>
-          <w:color w:val="000000" w:themeColor="text1"/>
-        </w:rPr>
-      </w:pPr>
-      <w:r>
-        <w:rPr>
-          <w:color w:val="000000" w:themeColor="text1"/>
-        </w:rPr>
-        <w:t>Iij: minuto en que empieza la tarea i en la maquina j.</w:t>
-      </w:r>
-    </w:p>
-    <w:p>
-      <w:pPr>
-        <w:pStyle w:val="Prrafodelista"/>
-        <w:numPr>
-          <w:ilvl w:val="0"/>
-          <w:numId w:val="18"/>
-        </w:numPr>
-        <w:rPr>
-          <w:color w:val="000000" w:themeColor="text1"/>
-        </w:rPr>
-      </w:pPr>
-      <w:r>
-        <w:rPr>
-          <w:color w:val="000000" w:themeColor="text1"/>
-        </w:rPr>
-        <w:t>Fij: minuto en que finaliza la tarea i en la maquina j.</w:t>
-      </w:r>
-    </w:p>
-    <w:p>
-      <w:pPr>
-        <w:pStyle w:val="Prrafodelista"/>
-        <w:numPr>
-          <w:ilvl w:val="0"/>
-          <w:numId w:val="18"/>
-        </w:numPr>
-        <w:rPr>
-          <w:color w:val="000000" w:themeColor="text1"/>
-        </w:rPr>
-      </w:pPr>
-      <w:r>
-        <w:rPr>
-          <w:color w:val="000000" w:themeColor="text1"/>
-        </w:rPr>
-        <w:t>FINAL: minuto en el cual finaliza la ultima tarea.</w:t>
-      </w:r>
-    </w:p>
-    <w:p>
-      <w:pPr>
-        <w:rPr>
-          <w:color w:val="000000" w:themeColor="text1"/>
-        </w:rPr>
-      </w:pPr>
-      <w:r>
-        <w:rPr>
-          <w:color w:val="000000" w:themeColor="text1"/>
-        </w:rPr>
-        <w:t>Como las tareas no se interrumpen: Fij = Iij + Tiempo de i en j.</w:t>
-      </w:r>
-    </w:p>
-    <w:p>
-      <w:pPr>
-        <w:jc w:val="center"/>
-        <w:rPr>
-          <w:color w:val="000000" w:themeColor="text1"/>
-        </w:rPr>
-      </w:pPr>
-      <w:r>
-        <w:rPr>
-          <w:color w:val="000000" w:themeColor="text1"/>
-        </w:rPr>
         <w:t>Fi1 = Ii1 + T i en 1 | Fi2 = Ii2 +T i en 2 | Fi1 &lt;= Ii2 (para todas las tareas i).</w:t>
       </w:r>
     </w:p>
@@ -4402,7 +4556,6 @@
         <w:rPr>
           <w:color w:val="000000" w:themeColor="text1"/>
         </w:rPr>
-        <w:lastRenderedPageBreak/>
         <w:t>Para que no se hagan 2 tareas al mismo tiempo en la misma maquina:</w:t>
       </w:r>
     </w:p>

</xml_diff>

<commit_message>
Paso .docx a .pdf
</commit_message>
<xml_diff>
--- a/mi_resumen.docx
+++ b/mi_resumen.docx
@@ -916,6 +916,151 @@
     <w:p>
       <w:pPr>
         <w:rPr>
+          <w:color w:val="000000" w:themeColor="text1"/>
+        </w:rPr>
+      </w:pPr>
+      <w:r>
+        <w:rPr>
+          <w:noProof/>
+          <w:color w:val="000000" w:themeColor="text1"/>
+        </w:rPr>
+        <w:drawing>
+          <wp:inline distT="0" distB="0" distL="0" distR="0" wp14:anchorId="7A9FC06B" wp14:editId="652259CB">
+            <wp:extent cx="3726180" cy="1590988"/>
+            <wp:effectExtent l="0" t="0" r="7620" b="9525"/>
+            <wp:docPr id="6" name="Imagen 6" descr="Texto&#10;&#10;Descripción generada automáticamente"/>
+            <wp:cNvGraphicFramePr>
+              <a:graphicFrameLocks xmlns:a="http://schemas.openxmlformats.org/drawingml/2006/main" noChangeAspect="1"/>
+            </wp:cNvGraphicFramePr>
+            <a:graphic xmlns:a="http://schemas.openxmlformats.org/drawingml/2006/main">
+              <a:graphicData uri="http://schemas.openxmlformats.org/drawingml/2006/picture">
+                <pic:pic xmlns:pic="http://schemas.openxmlformats.org/drawingml/2006/picture">
+                  <pic:nvPicPr>
+                    <pic:cNvPr id="6" name="Imagen 6" descr="Texto&#10;&#10;Descripción generada automáticamente"/>
+                    <pic:cNvPicPr/>
+                  </pic:nvPicPr>
+                  <pic:blipFill>
+                    <a:blip r:embed="rId6"/>
+                    <a:stretch>
+                      <a:fillRect/>
+                    </a:stretch>
+                  </pic:blipFill>
+                  <pic:spPr>
+                    <a:xfrm>
+                      <a:off x="0" y="0"/>
+                      <a:ext cx="3739047" cy="1596482"/>
+                    </a:xfrm>
+                    <a:prstGeom prst="rect">
+                      <a:avLst/>
+                    </a:prstGeom>
+                  </pic:spPr>
+                </pic:pic>
+              </a:graphicData>
+            </a:graphic>
+          </wp:inline>
+        </w:drawing>
+      </w:r>
+    </w:p>
+    <w:p>
+      <w:pPr>
+        <w:rPr>
+          <w:color w:val="000000" w:themeColor="text1"/>
+        </w:rPr>
+      </w:pPr>
+      <w:r>
+        <w:rPr>
+          <w:noProof/>
+          <w:color w:val="000000" w:themeColor="text1"/>
+        </w:rPr>
+        <w:drawing>
+          <wp:inline distT="0" distB="0" distL="0" distR="0" wp14:anchorId="7BCEC757" wp14:editId="5E114D2C">
+            <wp:extent cx="3535680" cy="880752"/>
+            <wp:effectExtent l="0" t="0" r="7620" b="0"/>
+            <wp:docPr id="8" name="Imagen 8" descr="Texto&#10;&#10;Descripción generada automáticamente"/>
+            <wp:cNvGraphicFramePr>
+              <a:graphicFrameLocks xmlns:a="http://schemas.openxmlformats.org/drawingml/2006/main" noChangeAspect="1"/>
+            </wp:cNvGraphicFramePr>
+            <a:graphic xmlns:a="http://schemas.openxmlformats.org/drawingml/2006/main">
+              <a:graphicData uri="http://schemas.openxmlformats.org/drawingml/2006/picture">
+                <pic:pic xmlns:pic="http://schemas.openxmlformats.org/drawingml/2006/picture">
+                  <pic:nvPicPr>
+                    <pic:cNvPr id="8" name="Imagen 8" descr="Texto&#10;&#10;Descripción generada automáticamente"/>
+                    <pic:cNvPicPr/>
+                  </pic:nvPicPr>
+                  <pic:blipFill>
+                    <a:blip r:embed="rId7"/>
+                    <a:stretch>
+                      <a:fillRect/>
+                    </a:stretch>
+                  </pic:blipFill>
+                  <pic:spPr>
+                    <a:xfrm>
+                      <a:off x="0" y="0"/>
+                      <a:ext cx="3559999" cy="886810"/>
+                    </a:xfrm>
+                    <a:prstGeom prst="rect">
+                      <a:avLst/>
+                    </a:prstGeom>
+                  </pic:spPr>
+                </pic:pic>
+              </a:graphicData>
+            </a:graphic>
+          </wp:inline>
+        </w:drawing>
+      </w:r>
+    </w:p>
+    <w:p>
+      <w:pPr>
+        <w:rPr>
+          <w:color w:val="000000" w:themeColor="text1"/>
+        </w:rPr>
+      </w:pPr>
+      <w:r>
+        <w:rPr>
+          <w:b/>
+          <w:bCs/>
+          <w:noProof/>
+        </w:rPr>
+        <w:drawing>
+          <wp:inline distT="0" distB="0" distL="0" distR="0" wp14:anchorId="4E017AC0" wp14:editId="29CEFB08">
+            <wp:extent cx="2210108" cy="1076475"/>
+            <wp:effectExtent l="0" t="0" r="0" b="9525"/>
+            <wp:docPr id="10" name="Imagen 10" descr="Texto&#10;&#10;Descripción generada automáticamente"/>
+            <wp:cNvGraphicFramePr>
+              <a:graphicFrameLocks xmlns:a="http://schemas.openxmlformats.org/drawingml/2006/main" noChangeAspect="1"/>
+            </wp:cNvGraphicFramePr>
+            <a:graphic xmlns:a="http://schemas.openxmlformats.org/drawingml/2006/main">
+              <a:graphicData uri="http://schemas.openxmlformats.org/drawingml/2006/picture">
+                <pic:pic xmlns:pic="http://schemas.openxmlformats.org/drawingml/2006/picture">
+                  <pic:nvPicPr>
+                    <pic:cNvPr id="5" name="Imagen 5" descr="Texto&#10;&#10;Descripción generada automáticamente"/>
+                    <pic:cNvPicPr/>
+                  </pic:nvPicPr>
+                  <pic:blipFill>
+                    <a:blip r:embed="rId8"/>
+                    <a:stretch>
+                      <a:fillRect/>
+                    </a:stretch>
+                  </pic:blipFill>
+                  <pic:spPr>
+                    <a:xfrm>
+                      <a:off x="0" y="0"/>
+                      <a:ext cx="2210108" cy="1076475"/>
+                    </a:xfrm>
+                    <a:prstGeom prst="rect">
+                      <a:avLst/>
+                    </a:prstGeom>
+                  </pic:spPr>
+                </pic:pic>
+              </a:graphicData>
+            </a:graphic>
+          </wp:inline>
+        </w:drawing>
+      </w:r>
+    </w:p>
+    <w:p>
+      <w:pPr>
+        <w:rPr>
           <w:b/>
           <w:bCs/>
           <w:color w:val="000000" w:themeColor="text1"/>
@@ -1608,7 +1753,7 @@
                     <pic:cNvPicPr/>
                   </pic:nvPicPr>
                   <pic:blipFill>
-                    <a:blip r:embed="rId6"/>
+                    <a:blip r:embed="rId9"/>
                     <a:stretch>
                       <a:fillRect/>
                     </a:stretch>
@@ -1674,7 +1819,7 @@
                     <pic:cNvPicPr/>
                   </pic:nvPicPr>
                   <pic:blipFill>
-                    <a:blip r:embed="rId7"/>
+                    <a:blip r:embed="rId10"/>
                     <a:stretch>
                       <a:fillRect/>
                     </a:stretch>
@@ -1736,7 +1881,7 @@
                     <pic:cNvPicPr/>
                   </pic:nvPicPr>
                   <pic:blipFill>
-                    <a:blip r:embed="rId8"/>
+                    <a:blip r:embed="rId11"/>
                     <a:stretch>
                       <a:fillRect/>
                     </a:stretch>
@@ -1767,7 +1912,6 @@
         <w:rPr>
           <w:u w:val="single"/>
         </w:rPr>
-        <w:lastRenderedPageBreak/>
         <w:t>ES: C5 – M(1-Y’5) &lt;= C1 &lt;= C5 + M (1-Y5)</w:t>
       </w:r>
     </w:p>
@@ -1816,7 +1960,7 @@
                     <pic:cNvPicPr/>
                   </pic:nvPicPr>
                   <pic:blipFill>
-                    <a:blip r:embed="rId9"/>
+                    <a:blip r:embed="rId12"/>
                     <a:stretch>
                       <a:fillRect/>
                     </a:stretch>
@@ -1882,7 +2026,7 @@
                     <pic:cNvPicPr/>
                   </pic:nvPicPr>
                   <pic:blipFill>
-                    <a:blip r:embed="rId10"/>
+                    <a:blip r:embed="rId13"/>
                     <a:stretch>
                       <a:fillRect/>
                     </a:stretch>
@@ -2006,7 +2150,7 @@
                     <pic:cNvPicPr/>
                   </pic:nvPicPr>
                   <pic:blipFill rotWithShape="1">
-                    <a:blip r:embed="rId11"/>
+                    <a:blip r:embed="rId14"/>
                     <a:srcRect r="5598"/>
                     <a:stretch/>
                   </pic:blipFill>
@@ -2107,6 +2251,7 @@
           <w:color w:val="000000" w:themeColor="text1"/>
           <w:u w:val="single"/>
         </w:rPr>
+        <w:lastRenderedPageBreak/>
         <w:t>Viajante simétrico</w:t>
       </w:r>
       <w:r>
@@ -2434,58 +2579,304 @@
         <w:rPr>
           <w:color w:val="000000" w:themeColor="text1"/>
         </w:rPr>
+        <w:t>Xij = YAij + YBij. Ɐ i,j. i≠j.</w:t>
+      </w:r>
+    </w:p>
+    <w:p>
+      <w:pPr>
+        <w:jc w:val="center"/>
+        <w:rPr>
+          <w:color w:val="000000" w:themeColor="text1"/>
+        </w:rPr>
+      </w:pPr>
+      <w:r>
+        <w:rPr>
+          <w:color w:val="000000" w:themeColor="text1"/>
+        </w:rPr>
+        <w:t>Sum_i (Sum_j (XAij)) &gt;= Z</w:t>
+      </w:r>
+    </w:p>
+    <w:p>
+      <w:pPr>
+        <w:jc w:val="center"/>
+        <w:rPr>
+          <w:rFonts w:eastAsiaTheme="minorEastAsia"/>
+        </w:rPr>
+      </w:pPr>
+      <w:r>
+        <w:rPr>
+          <w:color w:val="000000" w:themeColor="text1"/>
+        </w:rPr>
+        <w:t>Sum_i (Sum_j (Xbij)) &gt;= Z</w:t>
+      </w:r>
+    </w:p>
+    <w:p>
+      <w:pPr>
+        <w:rPr>
+          <w:color w:val="000000" w:themeColor="text1"/>
+          <w:u w:val="single"/>
+        </w:rPr>
+      </w:pPr>
+      <w:r>
+        <w:rPr>
+          <w:color w:val="000000" w:themeColor="text1"/>
+          <w:u w:val="single"/>
+        </w:rPr>
+        <w:t>Variables para orden</w:t>
+      </w:r>
+      <w:r>
+        <w:rPr>
+          <w:color w:val="000000" w:themeColor="text1"/>
+          <w:u w:val="single"/>
+        </w:rPr>
+        <w:t>)</w:t>
+      </w:r>
+    </w:p>
+    <w:p>
+      <w:pPr>
+        <w:pStyle w:val="Prrafodelista"/>
+        <w:numPr>
+          <w:ilvl w:val="0"/>
+          <w:numId w:val="7"/>
+        </w:numPr>
+        <w:rPr>
+          <w:color w:val="000000" w:themeColor="text1"/>
+        </w:rPr>
+      </w:pPr>
+      <w:r>
+        <w:rPr>
+          <w:color w:val="000000" w:themeColor="text1"/>
+        </w:rPr>
+        <w:t>No se puede visitar al cliente de la ciudad D si antes no se visitó al de C:</w:t>
+      </w:r>
+    </w:p>
+    <w:p>
+      <w:pPr>
+        <w:pStyle w:val="Prrafodelista"/>
+        <w:jc w:val="center"/>
+        <w:rPr>
+          <w:color w:val="000000" w:themeColor="text1"/>
+        </w:rPr>
+      </w:pPr>
+      <w:r>
+        <w:rPr>
+          <w:color w:val="000000" w:themeColor="text1"/>
+        </w:rPr>
+        <w:t>UD &gt;= UG</w:t>
+      </w:r>
+    </w:p>
+    <w:p>
+      <w:pPr>
+        <w:pStyle w:val="Prrafodelista"/>
+        <w:numPr>
+          <w:ilvl w:val="0"/>
+          <w:numId w:val="7"/>
+        </w:numPr>
+        <w:rPr>
+          <w:color w:val="000000" w:themeColor="text1"/>
+        </w:rPr>
+      </w:pPr>
+      <w:r>
+        <w:rPr>
+          <w:color w:val="000000" w:themeColor="text1"/>
+        </w:rPr>
+        <w:t>No se puede visitar al cliente de la ciudad F si antes no se visito al de E o B.</w:t>
+      </w:r>
+    </w:p>
+    <w:p>
+      <w:pPr>
+        <w:pStyle w:val="Prrafodelista"/>
+        <w:jc w:val="center"/>
+        <w:rPr>
+          <w:color w:val="000000" w:themeColor="text1"/>
+        </w:rPr>
+      </w:pPr>
+      <w:r>
+        <w:rPr>
+          <w:color w:val="000000" w:themeColor="text1"/>
+        </w:rPr>
+        <w:t>UF &gt;= UE – M * Y</w:t>
+      </w:r>
+    </w:p>
+    <w:p>
+      <w:pPr>
+        <w:pStyle w:val="Prrafodelista"/>
+        <w:jc w:val="center"/>
+        <w:rPr>
+          <w:color w:val="000000" w:themeColor="text1"/>
+        </w:rPr>
+      </w:pPr>
+      <w:r>
+        <w:rPr>
+          <w:color w:val="000000" w:themeColor="text1"/>
+        </w:rPr>
+        <w:t>UF &gt;= UB – M* (1-Y)</w:t>
+      </w:r>
+    </w:p>
+    <w:p>
+      <w:pPr>
+        <w:pStyle w:val="Prrafodelista"/>
+        <w:jc w:val="center"/>
+        <w:rPr>
+          <w:color w:val="000000" w:themeColor="text1"/>
+        </w:rPr>
+      </w:pPr>
+    </w:p>
+    <w:p>
+      <w:pPr>
+        <w:pStyle w:val="Prrafodelista"/>
+        <w:jc w:val="center"/>
+        <w:rPr>
+          <w:color w:val="000000" w:themeColor="text1"/>
+        </w:rPr>
+      </w:pPr>
+    </w:p>
+    <w:p>
+      <w:pPr>
+        <w:pStyle w:val="Prrafodelista"/>
+        <w:jc w:val="center"/>
+        <w:rPr>
+          <w:color w:val="000000" w:themeColor="text1"/>
+        </w:rPr>
+      </w:pPr>
+    </w:p>
+    <w:p>
+      <w:pPr>
+        <w:pStyle w:val="Prrafodelista"/>
+        <w:jc w:val="center"/>
+        <w:rPr>
+          <w:color w:val="000000" w:themeColor="text1"/>
+        </w:rPr>
+      </w:pPr>
+    </w:p>
+    <w:p>
+      <w:pPr>
+        <w:pStyle w:val="Prrafodelista"/>
+        <w:jc w:val="center"/>
+        <w:rPr>
+          <w:color w:val="000000" w:themeColor="text1"/>
+        </w:rPr>
+      </w:pPr>
+    </w:p>
+    <w:p>
+      <w:pPr>
+        <w:pStyle w:val="Prrafodelista"/>
+        <w:jc w:val="center"/>
+        <w:rPr>
+          <w:color w:val="000000" w:themeColor="text1"/>
+        </w:rPr>
+      </w:pPr>
+    </w:p>
+    <w:p>
+      <w:pPr>
+        <w:pStyle w:val="Prrafodelista"/>
+        <w:jc w:val="center"/>
+        <w:rPr>
+          <w:color w:val="000000" w:themeColor="text1"/>
+        </w:rPr>
+      </w:pPr>
+    </w:p>
+    <w:p>
+      <w:pPr>
+        <w:pStyle w:val="Prrafodelista"/>
+        <w:jc w:val="center"/>
+        <w:rPr>
+          <w:color w:val="000000" w:themeColor="text1"/>
+        </w:rPr>
+      </w:pPr>
+    </w:p>
+    <w:p>
+      <w:pPr>
+        <w:rPr>
+          <w:b/>
+          <w:bCs/>
+          <w:color w:val="000000" w:themeColor="text1"/>
+          <w:u w:val="single"/>
+        </w:rPr>
+      </w:pPr>
+      <w:r>
+        <w:rPr>
+          <w:b/>
+          <w:bCs/>
+          <w:color w:val="000000" w:themeColor="text1"/>
+          <w:u w:val="single"/>
+        </w:rPr>
+        <w:t>Problemas combinatorios</w:t>
+      </w:r>
+    </w:p>
+    <w:p>
+      <w:pPr>
+        <w:rPr>
+          <w:color w:val="000000" w:themeColor="text1"/>
+        </w:rPr>
+      </w:pPr>
+      <w:r>
+        <w:rPr>
+          <w:color w:val="000000" w:themeColor="text1"/>
+        </w:rPr>
+        <w:t>Son aquellos en los cuales se desea determinar combinaciones optimas.</w:t>
+      </w:r>
+    </w:p>
+    <w:p>
+      <w:pPr>
+        <w:rPr>
+          <w:color w:val="000000" w:themeColor="text1"/>
+        </w:rPr>
+      </w:pPr>
+      <w:r>
+        <w:rPr>
+          <w:color w:val="000000" w:themeColor="text1"/>
+        </w:rPr>
+        <w:t xml:space="preserve">Problemas de Distribución o </w:t>
+      </w:r>
+      <w:r>
+        <w:rPr>
+          <w:color w:val="000000" w:themeColor="text1"/>
+        </w:rPr>
+        <w:t>Transporte</w:t>
+      </w:r>
+      <w:r>
+        <w:rPr>
+          <w:color w:val="000000" w:themeColor="text1"/>
+        </w:rPr>
+        <w:t>.</w:t>
+      </w:r>
+    </w:p>
+    <w:p>
+      <w:pPr>
+        <w:pStyle w:val="Prrafodelista"/>
+        <w:numPr>
+          <w:ilvl w:val="0"/>
+          <w:numId w:val="7"/>
+        </w:numPr>
+        <w:rPr>
+          <w:color w:val="000000" w:themeColor="text1"/>
+        </w:rPr>
+      </w:pPr>
+      <w:r>
+        <w:rPr>
+          <w:color w:val="000000" w:themeColor="text1"/>
+        </w:rPr>
+        <w:t>Un conjunto de lugares donde c/u tiene disponible una cantidad de unidades de un producto (orígenes o suministros).</w:t>
+      </w:r>
+    </w:p>
+    <w:p>
+      <w:pPr>
+        <w:pStyle w:val="Prrafodelista"/>
+        <w:numPr>
+          <w:ilvl w:val="0"/>
+          <w:numId w:val="7"/>
+        </w:numPr>
+        <w:rPr>
+          <w:color w:val="000000" w:themeColor="text1"/>
+        </w:rPr>
+      </w:pPr>
+      <w:r>
+        <w:rPr>
+          <w:color w:val="000000" w:themeColor="text1"/>
+        </w:rPr>
         <w:lastRenderedPageBreak/>
-        <w:t>Xij = YAij + YBij. Ɐ i,j. i≠j.</w:t>
-      </w:r>
-    </w:p>
-    <w:p>
-      <w:pPr>
-        <w:jc w:val="center"/>
-        <w:rPr>
-          <w:color w:val="000000" w:themeColor="text1"/>
-        </w:rPr>
-      </w:pPr>
-      <w:r>
-        <w:rPr>
-          <w:color w:val="000000" w:themeColor="text1"/>
-        </w:rPr>
-        <w:t>Sum_i (Sum_j (XAij)) &gt;= Z</w:t>
-      </w:r>
-    </w:p>
-    <w:p>
-      <w:pPr>
-        <w:jc w:val="center"/>
-        <w:rPr>
-          <w:rFonts w:eastAsiaTheme="minorEastAsia"/>
-        </w:rPr>
-      </w:pPr>
-      <w:r>
-        <w:rPr>
-          <w:color w:val="000000" w:themeColor="text1"/>
-        </w:rPr>
-        <w:t>Sum_i (Sum_j (Xbij)) &gt;= Z</w:t>
-      </w:r>
-    </w:p>
-    <w:p>
-      <w:pPr>
-        <w:rPr>
-          <w:color w:val="000000" w:themeColor="text1"/>
-          <w:u w:val="single"/>
-        </w:rPr>
-      </w:pPr>
-      <w:r>
-        <w:rPr>
-          <w:color w:val="000000" w:themeColor="text1"/>
-          <w:u w:val="single"/>
-        </w:rPr>
-        <w:t>Variables para orden</w:t>
-      </w:r>
-      <w:r>
-        <w:rPr>
-          <w:color w:val="000000" w:themeColor="text1"/>
-          <w:u w:val="single"/>
-        </w:rPr>
-        <w:t>)</w:t>
+        <w:t>Un conjunto de lugares donde c/u demanda una cantidad de unidades de un producto (destinos o demandas)</w:t>
       </w:r>
     </w:p>
     <w:p>
@@ -2503,22 +2894,19 @@
         <w:rPr>
           <w:color w:val="000000" w:themeColor="text1"/>
         </w:rPr>
-        <w:t>No se puede visitar al cliente de la ciudad D si antes no se visitó al de C:</w:t>
-      </w:r>
-    </w:p>
-    <w:p>
-      <w:pPr>
-        <w:pStyle w:val="Prrafodelista"/>
-        <w:jc w:val="center"/>
-        <w:rPr>
-          <w:color w:val="000000" w:themeColor="text1"/>
-        </w:rPr>
-      </w:pPr>
-      <w:r>
-        <w:rPr>
-          <w:color w:val="000000" w:themeColor="text1"/>
-        </w:rPr>
-        <w:t>UD &gt;= UG</w:t>
+        <w:t xml:space="preserve">Objetivo: determinar la cantidad de unidades de producto que c/origen </w:t>
+      </w:r>
+      <w:r>
+        <w:rPr>
+          <w:color w:val="000000" w:themeColor="text1"/>
+        </w:rPr>
+        <w:t>envía</w:t>
+      </w:r>
+      <w:r>
+        <w:rPr>
+          <w:color w:val="000000" w:themeColor="text1"/>
+        </w:rPr>
+        <w:t xml:space="preserve"> a c/destino, para minimizar los costos de transporte totales en un cierto periodo de tiempo.</w:t>
       </w:r>
     </w:p>
     <w:p>
@@ -2536,220 +2924,20 @@
         <w:rPr>
           <w:color w:val="000000" w:themeColor="text1"/>
         </w:rPr>
-        <w:t>No se puede visitar al cliente de la ciudad F si antes no se visito al de E o B.</w:t>
-      </w:r>
-    </w:p>
-    <w:p>
-      <w:pPr>
-        <w:pStyle w:val="Prrafodelista"/>
-        <w:jc w:val="center"/>
-        <w:rPr>
-          <w:color w:val="000000" w:themeColor="text1"/>
-        </w:rPr>
-      </w:pPr>
-      <w:r>
-        <w:rPr>
-          <w:color w:val="000000" w:themeColor="text1"/>
-        </w:rPr>
-        <w:t>UF &gt;= UE – M * Y</w:t>
-      </w:r>
-    </w:p>
-    <w:p>
-      <w:pPr>
-        <w:pStyle w:val="Prrafodelista"/>
-        <w:jc w:val="center"/>
-        <w:rPr>
-          <w:color w:val="000000" w:themeColor="text1"/>
-        </w:rPr>
-      </w:pPr>
-      <w:r>
-        <w:rPr>
-          <w:color w:val="000000" w:themeColor="text1"/>
-        </w:rPr>
-        <w:t>UF &gt;= UB – M* (1-Y)</w:t>
-      </w:r>
-    </w:p>
-    <w:p>
-      <w:pPr>
-        <w:pStyle w:val="Prrafodelista"/>
-        <w:jc w:val="center"/>
-        <w:rPr>
-          <w:color w:val="000000" w:themeColor="text1"/>
-        </w:rPr>
-      </w:pPr>
-    </w:p>
-    <w:p>
-      <w:pPr>
-        <w:pStyle w:val="Prrafodelista"/>
-        <w:jc w:val="center"/>
-        <w:rPr>
-          <w:color w:val="000000" w:themeColor="text1"/>
-        </w:rPr>
-      </w:pPr>
-    </w:p>
-    <w:p>
-      <w:pPr>
-        <w:pStyle w:val="Prrafodelista"/>
-        <w:jc w:val="center"/>
-        <w:rPr>
-          <w:color w:val="000000" w:themeColor="text1"/>
-        </w:rPr>
-      </w:pPr>
-    </w:p>
-    <w:p>
-      <w:pPr>
-        <w:pStyle w:val="Prrafodelista"/>
-        <w:jc w:val="center"/>
-        <w:rPr>
-          <w:color w:val="000000" w:themeColor="text1"/>
-        </w:rPr>
-      </w:pPr>
-    </w:p>
-    <w:p>
-      <w:pPr>
-        <w:pStyle w:val="Prrafodelista"/>
-        <w:jc w:val="center"/>
-        <w:rPr>
-          <w:color w:val="000000" w:themeColor="text1"/>
-        </w:rPr>
-      </w:pPr>
-    </w:p>
-    <w:p>
-      <w:pPr>
-        <w:pStyle w:val="Prrafodelista"/>
-        <w:jc w:val="center"/>
-        <w:rPr>
-          <w:color w:val="000000" w:themeColor="text1"/>
-        </w:rPr>
-      </w:pPr>
-    </w:p>
-    <w:p>
-      <w:pPr>
-        <w:pStyle w:val="Prrafodelista"/>
-        <w:jc w:val="center"/>
-        <w:rPr>
-          <w:color w:val="000000" w:themeColor="text1"/>
-        </w:rPr>
-      </w:pPr>
-    </w:p>
-    <w:p>
-      <w:pPr>
-        <w:pStyle w:val="Prrafodelista"/>
-        <w:jc w:val="center"/>
-        <w:rPr>
-          <w:color w:val="000000" w:themeColor="text1"/>
-        </w:rPr>
-      </w:pPr>
-    </w:p>
-    <w:p>
-      <w:pPr>
-        <w:rPr>
-          <w:b/>
-          <w:bCs/>
-          <w:color w:val="000000" w:themeColor="text1"/>
-          <w:u w:val="single"/>
-        </w:rPr>
-      </w:pPr>
-      <w:r>
-        <w:rPr>
-          <w:b/>
-          <w:bCs/>
-          <w:color w:val="000000" w:themeColor="text1"/>
-          <w:u w:val="single"/>
-        </w:rPr>
-        <w:t>Problemas combinatorios</w:t>
-      </w:r>
-    </w:p>
-    <w:p>
-      <w:pPr>
-        <w:rPr>
-          <w:color w:val="000000" w:themeColor="text1"/>
-        </w:rPr>
-      </w:pPr>
-      <w:r>
-        <w:rPr>
-          <w:color w:val="000000" w:themeColor="text1"/>
-        </w:rPr>
-        <w:t>Son aquellos en los cuales se desea determinar combinaciones optimas.</w:t>
-      </w:r>
-    </w:p>
-    <w:p>
-      <w:pPr>
-        <w:rPr>
-          <w:color w:val="000000" w:themeColor="text1"/>
-        </w:rPr>
-      </w:pPr>
-      <w:r>
-        <w:rPr>
-          <w:color w:val="000000" w:themeColor="text1"/>
-        </w:rPr>
-        <w:t xml:space="preserve">Problemas de Distribución o </w:t>
-      </w:r>
-      <w:r>
-        <w:rPr>
-          <w:color w:val="000000" w:themeColor="text1"/>
-        </w:rPr>
-        <w:t>Transporte</w:t>
-      </w:r>
-      <w:r>
-        <w:rPr>
-          <w:color w:val="000000" w:themeColor="text1"/>
-        </w:rPr>
-        <w:t>.</w:t>
-      </w:r>
-    </w:p>
-    <w:p>
-      <w:pPr>
-        <w:pStyle w:val="Prrafodelista"/>
-        <w:numPr>
-          <w:ilvl w:val="0"/>
-          <w:numId w:val="7"/>
-        </w:numPr>
-        <w:rPr>
-          <w:color w:val="000000" w:themeColor="text1"/>
-        </w:rPr>
-      </w:pPr>
-      <w:r>
-        <w:rPr>
-          <w:color w:val="000000" w:themeColor="text1"/>
-        </w:rPr>
-        <w:t>Un conjunto de lugares donde c/u tiene disponible una cantidad de unidades de un producto (orígenes o suministros).</w:t>
-      </w:r>
-    </w:p>
-    <w:p>
-      <w:pPr>
-        <w:pStyle w:val="Prrafodelista"/>
-        <w:numPr>
-          <w:ilvl w:val="0"/>
-          <w:numId w:val="7"/>
-        </w:numPr>
-        <w:rPr>
-          <w:color w:val="000000" w:themeColor="text1"/>
-        </w:rPr>
-      </w:pPr>
-      <w:r>
-        <w:rPr>
-          <w:color w:val="000000" w:themeColor="text1"/>
-        </w:rPr>
-        <w:t>Un conjunto de lugares donde c/u demanda una cantidad de unidades de un producto (destinos o demandas)</w:t>
-      </w:r>
-    </w:p>
-    <w:p>
-      <w:pPr>
-        <w:pStyle w:val="Prrafodelista"/>
-        <w:numPr>
-          <w:ilvl w:val="0"/>
-          <w:numId w:val="7"/>
-        </w:numPr>
-        <w:rPr>
-          <w:color w:val="000000" w:themeColor="text1"/>
-        </w:rPr>
-      </w:pPr>
-      <w:r>
-        <w:rPr>
-          <w:color w:val="000000" w:themeColor="text1"/>
-        </w:rPr>
-        <w:t xml:space="preserve">Objetivo: determinar la cantidad de unidades de producto que c/origen </w:t>
+        <w:t>Hipótesis principales: Producto homogéneo, costo lineal.</w:t>
+      </w:r>
+    </w:p>
+    <w:p>
+      <w:pPr>
+        <w:rPr>
+          <w:color w:val="000000" w:themeColor="text1"/>
+        </w:rPr>
+      </w:pPr>
+      <w:r>
+        <w:rPr>
+          <w:color w:val="000000" w:themeColor="text1"/>
+        </w:rPr>
+        <w:t xml:space="preserve">Xij: cantidad de unidades que el origen i </w:t>
       </w:r>
       <w:r>
         <w:rPr>
@@ -2761,38 +2949,173 @@
         <w:rPr>
           <w:color w:val="000000" w:themeColor="text1"/>
         </w:rPr>
-        <w:t xml:space="preserve"> a c/destino, para minimizar los costos de transporte totales en un cierto periodo de tiempo.</w:t>
-      </w:r>
-    </w:p>
-    <w:p>
-      <w:pPr>
-        <w:pStyle w:val="Prrafodelista"/>
-        <w:numPr>
-          <w:ilvl w:val="0"/>
-          <w:numId w:val="7"/>
-        </w:numPr>
-        <w:rPr>
-          <w:color w:val="000000" w:themeColor="text1"/>
-        </w:rPr>
-      </w:pPr>
-      <w:r>
-        <w:rPr>
-          <w:color w:val="000000" w:themeColor="text1"/>
-        </w:rPr>
-        <w:t>Hipótesis principales: Producto homogéneo, costo lineal.</w:t>
-      </w:r>
-    </w:p>
-    <w:p>
-      <w:pPr>
-        <w:rPr>
-          <w:color w:val="000000" w:themeColor="text1"/>
-        </w:rPr>
-      </w:pPr>
-      <w:r>
-        <w:rPr>
-          <w:color w:val="000000" w:themeColor="text1"/>
-        </w:rPr>
-        <w:t xml:space="preserve">Xij: cantidad de unidades que el origen i </w:t>
+        <w:t xml:space="preserve"> al destino j.</w:t>
+      </w:r>
+    </w:p>
+    <w:p>
+      <w:pPr>
+        <w:rPr>
+          <w:color w:val="000000" w:themeColor="text1"/>
+        </w:rPr>
+      </w:pPr>
+      <w:r>
+        <w:rPr>
+          <w:color w:val="000000" w:themeColor="text1"/>
+        </w:rPr>
+        <w:t>Asumiendo</w:t>
+      </w:r>
+      <w:r>
+        <w:rPr>
+          <w:color w:val="000000" w:themeColor="text1"/>
+        </w:rPr>
+        <w:t xml:space="preserve"> que: Sum (Si) = Sum (Dj)</w:t>
+      </w:r>
+    </w:p>
+    <w:p>
+      <w:pPr>
+        <w:jc w:val="center"/>
+        <w:rPr>
+          <w:color w:val="000000" w:themeColor="text1"/>
+        </w:rPr>
+      </w:pPr>
+      <w:r>
+        <w:rPr>
+          <w:color w:val="000000" w:themeColor="text1"/>
+        </w:rPr>
+        <w:t>Z(Min) = Sum_i Sum_j (Cij Xij)</w:t>
+      </w:r>
+    </w:p>
+    <w:p>
+      <w:pPr>
+        <w:jc w:val="center"/>
+        <w:rPr>
+          <w:color w:val="000000" w:themeColor="text1"/>
+        </w:rPr>
+      </w:pPr>
+      <w:r>
+        <w:rPr>
+          <w:color w:val="000000" w:themeColor="text1"/>
+        </w:rPr>
+        <w:t>Sum(Xij) = Si (i = 1 a m)</w:t>
+      </w:r>
+    </w:p>
+    <w:p>
+      <w:pPr>
+        <w:jc w:val="center"/>
+        <w:rPr>
+          <w:color w:val="000000" w:themeColor="text1"/>
+        </w:rPr>
+      </w:pPr>
+      <w:r>
+        <w:rPr>
+          <w:color w:val="000000" w:themeColor="text1"/>
+        </w:rPr>
+        <w:t xml:space="preserve">Sum(Xij) = Dj (j = 1 a n). </w:t>
+      </w:r>
+    </w:p>
+    <w:p>
+      <w:pPr>
+        <w:jc w:val="center"/>
+        <w:rPr>
+          <w:color w:val="000000" w:themeColor="text1"/>
+        </w:rPr>
+      </w:pPr>
+      <w:r>
+        <w:rPr>
+          <w:color w:val="000000" w:themeColor="text1"/>
+        </w:rPr>
+        <w:t>Xij &gt;= 0, Ɐi y Ɐj.</w:t>
+      </w:r>
+    </w:p>
+    <w:p>
+      <w:pPr>
+        <w:rPr>
+          <w:color w:val="000000" w:themeColor="text1"/>
+        </w:rPr>
+      </w:pPr>
+      <w:r>
+        <w:rPr>
+          <w:b/>
+          <w:bCs/>
+          <w:color w:val="C00000"/>
+          <w:u w:val="single"/>
+        </w:rPr>
+        <w:t>MUY IMPORTANTE</w:t>
+      </w:r>
+      <w:r>
+        <w:rPr>
+          <w:color w:val="000000" w:themeColor="text1"/>
+        </w:rPr>
+        <w:t>: Existe un teorema que demuestra que, si todas las ofertas son números enteros y todas las demandas son números enteros, siendo todas las restricciones IGUALDADES, el problema de distribución o transporte tendrá como resultado que todas las variables tomaran valor entero, aunque no se les ponga la condición de que las variables tienen que tomar valor entero.</w:t>
+      </w:r>
+    </w:p>
+    <w:p>
+      <w:pPr>
+        <w:rPr>
+          <w:color w:val="000000" w:themeColor="text1"/>
+        </w:rPr>
+      </w:pPr>
+      <w:r>
+        <w:rPr>
+          <w:color w:val="000000" w:themeColor="text1"/>
+        </w:rPr>
+        <w:t>Por lo que</w:t>
+      </w:r>
+      <w:r>
+        <w:rPr>
+          <w:color w:val="000000" w:themeColor="text1"/>
+        </w:rPr>
+        <w:t xml:space="preserve"> el problema de distribución o transporte se resuelve como un problema con variables continuas. Es muy importante que la oferta total sea igual a la demanda total para que se pueda verificar que resolviéndolo como continua da resultado entero.</w:t>
+      </w:r>
+    </w:p>
+    <w:p>
+      <w:pPr>
+        <w:rPr>
+          <w:b/>
+          <w:bCs/>
+          <w:color w:val="000000" w:themeColor="text1"/>
+          <w:u w:val="single"/>
+        </w:rPr>
+      </w:pPr>
+      <w:r>
+        <w:rPr>
+          <w:b/>
+          <w:bCs/>
+          <w:color w:val="000000" w:themeColor="text1"/>
+          <w:u w:val="single"/>
+        </w:rPr>
+        <w:t>Problema de transbordo.</w:t>
+      </w:r>
+    </w:p>
+    <w:p>
+      <w:pPr>
+        <w:rPr>
+          <w:color w:val="000000" w:themeColor="text1"/>
+        </w:rPr>
+      </w:pPr>
+      <w:r>
+        <w:rPr>
+          <w:color w:val="000000" w:themeColor="text1"/>
+        </w:rPr>
+        <w:t>En este problema las unidades no son enviadas directamente desde los orígenes hacia los destinos, sino que van desde los orígenes hasta alguno de los centros de transbordo y desde este a alguno de los destinos.</w:t>
+      </w:r>
+    </w:p>
+    <w:p>
+      <w:pPr>
+        <w:pStyle w:val="Prrafodelista"/>
+        <w:numPr>
+          <w:ilvl w:val="0"/>
+          <w:numId w:val="8"/>
+        </w:numPr>
+        <w:rPr>
+          <w:color w:val="000000" w:themeColor="text1"/>
+        </w:rPr>
+      </w:pPr>
+      <w:r>
+        <w:rPr>
+          <w:color w:val="000000" w:themeColor="text1"/>
+        </w:rPr>
+        <w:t xml:space="preserve">XOiTj: cantidad de unidades que el origen i </w:t>
       </w:r>
       <w:r>
         <w:rPr>
@@ -2804,104 +3127,196 @@
         <w:rPr>
           <w:color w:val="000000" w:themeColor="text1"/>
         </w:rPr>
+        <w:t xml:space="preserve"> al transbordo j.</w:t>
+      </w:r>
+    </w:p>
+    <w:p>
+      <w:pPr>
+        <w:pStyle w:val="Prrafodelista"/>
+        <w:numPr>
+          <w:ilvl w:val="0"/>
+          <w:numId w:val="8"/>
+        </w:numPr>
+        <w:rPr>
+          <w:color w:val="000000" w:themeColor="text1"/>
+        </w:rPr>
+      </w:pPr>
+      <w:r>
+        <w:rPr>
+          <w:color w:val="000000" w:themeColor="text1"/>
+        </w:rPr>
+        <w:t xml:space="preserve">XTiDj: cantidad de unidades que el transbordo i </w:t>
+      </w:r>
+      <w:r>
+        <w:rPr>
+          <w:color w:val="000000" w:themeColor="text1"/>
+        </w:rPr>
+        <w:t>envía</w:t>
+      </w:r>
+      <w:r>
+        <w:rPr>
+          <w:color w:val="000000" w:themeColor="text1"/>
+        </w:rPr>
         <w:t xml:space="preserve"> al destino j.</w:t>
       </w:r>
     </w:p>
     <w:p>
       <w:pPr>
-        <w:rPr>
-          <w:color w:val="000000" w:themeColor="text1"/>
-        </w:rPr>
-      </w:pPr>
-      <w:r>
-        <w:rPr>
-          <w:color w:val="000000" w:themeColor="text1"/>
-        </w:rPr>
-        <w:t>Asumiendo</w:t>
-      </w:r>
-      <w:r>
-        <w:rPr>
-          <w:color w:val="000000" w:themeColor="text1"/>
-        </w:rPr>
-        <w:t xml:space="preserve"> que: Sum (Si) = Sum (Dj)</w:t>
-      </w:r>
-    </w:p>
-    <w:p>
-      <w:pPr>
-        <w:jc w:val="center"/>
-        <w:rPr>
-          <w:color w:val="000000" w:themeColor="text1"/>
-        </w:rPr>
-      </w:pPr>
-      <w:r>
-        <w:rPr>
-          <w:color w:val="000000" w:themeColor="text1"/>
-        </w:rPr>
-        <w:t>Z(Min) = Sum_i Sum_j (Cij Xij)</w:t>
-      </w:r>
-    </w:p>
-    <w:p>
-      <w:pPr>
-        <w:jc w:val="center"/>
-        <w:rPr>
-          <w:color w:val="000000" w:themeColor="text1"/>
-        </w:rPr>
-      </w:pPr>
-      <w:r>
-        <w:rPr>
-          <w:color w:val="000000" w:themeColor="text1"/>
-        </w:rPr>
-        <w:t>Sum(Xij) = Si (i = 1 a m)</w:t>
-      </w:r>
-    </w:p>
-    <w:p>
-      <w:pPr>
-        <w:jc w:val="center"/>
-        <w:rPr>
-          <w:color w:val="000000" w:themeColor="text1"/>
-        </w:rPr>
-      </w:pPr>
-      <w:r>
-        <w:rPr>
-          <w:color w:val="000000" w:themeColor="text1"/>
-        </w:rPr>
-        <w:t xml:space="preserve">Sum(Xij) = Dj (j = 1 a n). </w:t>
-      </w:r>
-    </w:p>
-    <w:p>
-      <w:pPr>
-        <w:jc w:val="center"/>
-        <w:rPr>
-          <w:color w:val="000000" w:themeColor="text1"/>
-        </w:rPr>
-      </w:pPr>
-      <w:r>
-        <w:rPr>
-          <w:color w:val="000000" w:themeColor="text1"/>
-        </w:rPr>
-        <w:t>Xij &gt;= 0, Ɐi y Ɐj.</w:t>
-      </w:r>
-    </w:p>
-    <w:p>
-      <w:pPr>
-        <w:rPr>
-          <w:color w:val="000000" w:themeColor="text1"/>
-        </w:rPr>
-      </w:pPr>
-      <w:r>
-        <w:rPr>
-          <w:b/>
-          <w:bCs/>
-          <w:color w:val="C00000"/>
-          <w:u w:val="single"/>
-        </w:rPr>
-        <w:t>MUY IMPORTANTE</w:t>
-      </w:r>
-      <w:r>
-        <w:rPr>
-          <w:color w:val="000000" w:themeColor="text1"/>
-        </w:rPr>
-        <w:t>: Existe un teorema que demuestra que, si todas las ofertas son números enteros y todas las demandas son números enteros, siendo todas las restricciones IGUALDADES, el problema de distribución o transporte tendrá como resultado que todas las variables tomaran valor entero, aunque no se les ponga la condición de que las variables tienen que tomar valor entero.</w:t>
+        <w:pStyle w:val="Prrafodelista"/>
+        <w:numPr>
+          <w:ilvl w:val="0"/>
+          <w:numId w:val="8"/>
+        </w:numPr>
+        <w:rPr>
+          <w:color w:val="000000" w:themeColor="text1"/>
+        </w:rPr>
+      </w:pPr>
+      <w:r>
+        <w:rPr>
+          <w:color w:val="000000" w:themeColor="text1"/>
+        </w:rPr>
+        <w:t>Se agrega una ecuación para c/transbordo que indica que todo lo que entro debe salir del mismo.</w:t>
+      </w:r>
+    </w:p>
+    <w:p>
+      <w:pPr>
+        <w:rPr>
+          <w:b/>
+          <w:bCs/>
+          <w:color w:val="000000" w:themeColor="text1"/>
+          <w:u w:val="single"/>
+        </w:rPr>
+      </w:pPr>
+      <w:r>
+        <w:rPr>
+          <w:b/>
+          <w:bCs/>
+          <w:color w:val="000000" w:themeColor="text1"/>
+          <w:u w:val="single"/>
+        </w:rPr>
+        <w:t>Problema de asignación.</w:t>
+      </w:r>
+    </w:p>
+    <w:p>
+      <w:pPr>
+        <w:rPr>
+          <w:color w:val="000000" w:themeColor="text1"/>
+        </w:rPr>
+      </w:pPr>
+      <w:r>
+        <w:rPr>
+          <w:color w:val="000000" w:themeColor="text1"/>
+        </w:rPr>
+        <w:t>Dados dos conjuntos A y B, ambos con n elementos. Encontrar el conjunto P donde c/elemento es un par (a,b) (a e A, b e B) tal que minimice una función de costo ∑ C(a,b).</w:t>
+      </w:r>
+    </w:p>
+    <w:p>
+      <w:pPr>
+        <w:pStyle w:val="Prrafodelista"/>
+        <w:numPr>
+          <w:ilvl w:val="0"/>
+          <w:numId w:val="10"/>
+        </w:numPr>
+        <w:rPr>
+          <w:color w:val="000000" w:themeColor="text1"/>
+        </w:rPr>
+      </w:pPr>
+      <w:r>
+        <w:rPr>
+          <w:color w:val="000000" w:themeColor="text1"/>
+        </w:rPr>
+        <w:t>Restricciones: cada elemento de A y B deben aparecer en P exactamente una vez.</w:t>
+      </w:r>
+    </w:p>
+    <w:p>
+      <w:pPr>
+        <w:pStyle w:val="Prrafodelista"/>
+        <w:numPr>
+          <w:ilvl w:val="0"/>
+          <w:numId w:val="10"/>
+        </w:numPr>
+        <w:rPr>
+          <w:color w:val="000000" w:themeColor="text1"/>
+        </w:rPr>
+      </w:pPr>
+      <w:r>
+        <w:rPr>
+          <w:color w:val="000000" w:themeColor="text1"/>
+        </w:rPr>
+        <w:t>Xij: 1 si i es asignado a j, 0 si no.</w:t>
+      </w:r>
+    </w:p>
+    <w:p>
+      <w:pPr>
+        <w:pStyle w:val="Prrafodelista"/>
+        <w:numPr>
+          <w:ilvl w:val="0"/>
+          <w:numId w:val="10"/>
+        </w:numPr>
+        <w:rPr>
+          <w:color w:val="000000" w:themeColor="text1"/>
+        </w:rPr>
+      </w:pPr>
+      <w:r>
+        <w:rPr>
+          <w:color w:val="000000" w:themeColor="text1"/>
+        </w:rPr>
+        <w:t>Z = ∑ ∑ Cij Xij.</w:t>
+      </w:r>
+    </w:p>
+    <w:p>
+      <w:pPr>
+        <w:pStyle w:val="Prrafodelista"/>
+        <w:numPr>
+          <w:ilvl w:val="0"/>
+          <w:numId w:val="10"/>
+        </w:numPr>
+        <w:rPr>
+          <w:color w:val="000000" w:themeColor="text1"/>
+        </w:rPr>
+      </w:pPr>
+      <w:r>
+        <w:rPr>
+          <w:color w:val="000000" w:themeColor="text1"/>
+        </w:rPr>
+        <w:t>∑ Xij = 1 (Ɐi = 1 a m). ∑ Xij = 1 (Ɐj = 1 a m). Xij &gt;= 0 Ɐi, Ɐj.</w:t>
+      </w:r>
+    </w:p>
+    <w:p>
+      <w:pPr>
+        <w:pStyle w:val="Prrafodelista"/>
+        <w:numPr>
+          <w:ilvl w:val="0"/>
+          <w:numId w:val="10"/>
+        </w:numPr>
+        <w:rPr>
+          <w:color w:val="000000" w:themeColor="text1"/>
+        </w:rPr>
+      </w:pPr>
+      <w:r>
+        <w:rPr>
+          <w:color w:val="000000" w:themeColor="text1"/>
+        </w:rPr>
+        <w:t>Es un caso particular del problema de transporte, donde todas las ofertas y demandas son iguales a 1.</w:t>
+      </w:r>
+    </w:p>
+    <w:p>
+      <w:pPr>
+        <w:rPr>
+          <w:b/>
+          <w:bCs/>
+          <w:color w:val="000000" w:themeColor="text1"/>
+          <w:u w:val="single"/>
+        </w:rPr>
+      </w:pPr>
+      <w:r>
+        <w:rPr>
+          <w:b/>
+          <w:bCs/>
+          <w:color w:val="000000" w:themeColor="text1"/>
+          <w:u w:val="single"/>
+        </w:rPr>
+        <w:t>Problemas de asignación cuadrática.</w:t>
       </w:r>
     </w:p>
     <w:p>
@@ -2915,276 +3330,6 @@
           <w:color w:val="000000" w:themeColor="text1"/>
         </w:rPr>
         <w:lastRenderedPageBreak/>
-        <w:t>Por lo que</w:t>
-      </w:r>
-      <w:r>
-        <w:rPr>
-          <w:color w:val="000000" w:themeColor="text1"/>
-        </w:rPr>
-        <w:t xml:space="preserve"> el problema de distribución o transporte se resuelve como un problema con variables continuas. Es muy importante que la oferta total sea igual a la demanda total para que se pueda verificar que resolviéndolo como continua da resultado entero.</w:t>
-      </w:r>
-    </w:p>
-    <w:p>
-      <w:pPr>
-        <w:rPr>
-          <w:b/>
-          <w:bCs/>
-          <w:color w:val="000000" w:themeColor="text1"/>
-          <w:u w:val="single"/>
-        </w:rPr>
-      </w:pPr>
-      <w:r>
-        <w:rPr>
-          <w:b/>
-          <w:bCs/>
-          <w:color w:val="000000" w:themeColor="text1"/>
-          <w:u w:val="single"/>
-        </w:rPr>
-        <w:t>Problema de transbordo.</w:t>
-      </w:r>
-    </w:p>
-    <w:p>
-      <w:pPr>
-        <w:rPr>
-          <w:color w:val="000000" w:themeColor="text1"/>
-        </w:rPr>
-      </w:pPr>
-      <w:r>
-        <w:rPr>
-          <w:color w:val="000000" w:themeColor="text1"/>
-        </w:rPr>
-        <w:t>En este problema las unidades no son enviadas directamente desde los orígenes hacia los destinos, sino que van desde los orígenes hasta alguno de los centros de transbordo y desde este a alguno de los destinos.</w:t>
-      </w:r>
-    </w:p>
-    <w:p>
-      <w:pPr>
-        <w:pStyle w:val="Prrafodelista"/>
-        <w:numPr>
-          <w:ilvl w:val="0"/>
-          <w:numId w:val="8"/>
-        </w:numPr>
-        <w:rPr>
-          <w:color w:val="000000" w:themeColor="text1"/>
-        </w:rPr>
-      </w:pPr>
-      <w:r>
-        <w:rPr>
-          <w:color w:val="000000" w:themeColor="text1"/>
-        </w:rPr>
-        <w:t xml:space="preserve">XOiTj: cantidad de unidades que el origen i </w:t>
-      </w:r>
-      <w:r>
-        <w:rPr>
-          <w:color w:val="000000" w:themeColor="text1"/>
-        </w:rPr>
-        <w:t>envía</w:t>
-      </w:r>
-      <w:r>
-        <w:rPr>
-          <w:color w:val="000000" w:themeColor="text1"/>
-        </w:rPr>
-        <w:t xml:space="preserve"> al transbordo j.</w:t>
-      </w:r>
-    </w:p>
-    <w:p>
-      <w:pPr>
-        <w:pStyle w:val="Prrafodelista"/>
-        <w:numPr>
-          <w:ilvl w:val="0"/>
-          <w:numId w:val="8"/>
-        </w:numPr>
-        <w:rPr>
-          <w:color w:val="000000" w:themeColor="text1"/>
-        </w:rPr>
-      </w:pPr>
-      <w:r>
-        <w:rPr>
-          <w:color w:val="000000" w:themeColor="text1"/>
-        </w:rPr>
-        <w:t xml:space="preserve">XTiDj: cantidad de unidades que el transbordo i </w:t>
-      </w:r>
-      <w:r>
-        <w:rPr>
-          <w:color w:val="000000" w:themeColor="text1"/>
-        </w:rPr>
-        <w:t>envía</w:t>
-      </w:r>
-      <w:r>
-        <w:rPr>
-          <w:color w:val="000000" w:themeColor="text1"/>
-        </w:rPr>
-        <w:t xml:space="preserve"> al destino j.</w:t>
-      </w:r>
-    </w:p>
-    <w:p>
-      <w:pPr>
-        <w:pStyle w:val="Prrafodelista"/>
-        <w:numPr>
-          <w:ilvl w:val="0"/>
-          <w:numId w:val="8"/>
-        </w:numPr>
-        <w:rPr>
-          <w:color w:val="000000" w:themeColor="text1"/>
-        </w:rPr>
-      </w:pPr>
-      <w:r>
-        <w:rPr>
-          <w:color w:val="000000" w:themeColor="text1"/>
-        </w:rPr>
-        <w:t>Se agrega una ecuación para c/transbordo que indica que todo lo que entro debe salir del mismo.</w:t>
-      </w:r>
-    </w:p>
-    <w:p>
-      <w:pPr>
-        <w:rPr>
-          <w:b/>
-          <w:bCs/>
-          <w:color w:val="000000" w:themeColor="text1"/>
-          <w:u w:val="single"/>
-        </w:rPr>
-      </w:pPr>
-      <w:r>
-        <w:rPr>
-          <w:b/>
-          <w:bCs/>
-          <w:color w:val="000000" w:themeColor="text1"/>
-          <w:u w:val="single"/>
-        </w:rPr>
-        <w:t>Problema de asignación.</w:t>
-      </w:r>
-    </w:p>
-    <w:p>
-      <w:pPr>
-        <w:rPr>
-          <w:color w:val="000000" w:themeColor="text1"/>
-        </w:rPr>
-      </w:pPr>
-      <w:r>
-        <w:rPr>
-          <w:color w:val="000000" w:themeColor="text1"/>
-        </w:rPr>
-        <w:t>Dados dos conjuntos A y B, ambos con n elementos. Encontrar el conjunto P donde c/elemento es un par (a,b) (a e A, b e B) tal que minimice una función de costo ∑ C(a,b).</w:t>
-      </w:r>
-    </w:p>
-    <w:p>
-      <w:pPr>
-        <w:pStyle w:val="Prrafodelista"/>
-        <w:numPr>
-          <w:ilvl w:val="0"/>
-          <w:numId w:val="10"/>
-        </w:numPr>
-        <w:rPr>
-          <w:color w:val="000000" w:themeColor="text1"/>
-        </w:rPr>
-      </w:pPr>
-      <w:r>
-        <w:rPr>
-          <w:color w:val="000000" w:themeColor="text1"/>
-        </w:rPr>
-        <w:t>Restricciones: cada elemento de A y B deben aparecer en P exactamente una vez.</w:t>
-      </w:r>
-    </w:p>
-    <w:p>
-      <w:pPr>
-        <w:pStyle w:val="Prrafodelista"/>
-        <w:numPr>
-          <w:ilvl w:val="0"/>
-          <w:numId w:val="10"/>
-        </w:numPr>
-        <w:rPr>
-          <w:color w:val="000000" w:themeColor="text1"/>
-        </w:rPr>
-      </w:pPr>
-      <w:r>
-        <w:rPr>
-          <w:color w:val="000000" w:themeColor="text1"/>
-        </w:rPr>
-        <w:t>Xij: 1 si i es asignado a j, 0 si no.</w:t>
-      </w:r>
-    </w:p>
-    <w:p>
-      <w:pPr>
-        <w:pStyle w:val="Prrafodelista"/>
-        <w:numPr>
-          <w:ilvl w:val="0"/>
-          <w:numId w:val="10"/>
-        </w:numPr>
-        <w:rPr>
-          <w:color w:val="000000" w:themeColor="text1"/>
-        </w:rPr>
-      </w:pPr>
-      <w:r>
-        <w:rPr>
-          <w:color w:val="000000" w:themeColor="text1"/>
-        </w:rPr>
-        <w:t>Z = ∑ ∑ Cij Xij.</w:t>
-      </w:r>
-    </w:p>
-    <w:p>
-      <w:pPr>
-        <w:pStyle w:val="Prrafodelista"/>
-        <w:numPr>
-          <w:ilvl w:val="0"/>
-          <w:numId w:val="10"/>
-        </w:numPr>
-        <w:rPr>
-          <w:color w:val="000000" w:themeColor="text1"/>
-        </w:rPr>
-      </w:pPr>
-      <w:r>
-        <w:rPr>
-          <w:color w:val="000000" w:themeColor="text1"/>
-        </w:rPr>
-        <w:t>∑ Xij = 1 (Ɐi = 1 a m). ∑ Xij = 1 (Ɐj = 1 a m). Xij &gt;= 0 Ɐi, Ɐj.</w:t>
-      </w:r>
-    </w:p>
-    <w:p>
-      <w:pPr>
-        <w:pStyle w:val="Prrafodelista"/>
-        <w:numPr>
-          <w:ilvl w:val="0"/>
-          <w:numId w:val="10"/>
-        </w:numPr>
-        <w:rPr>
-          <w:color w:val="000000" w:themeColor="text1"/>
-        </w:rPr>
-      </w:pPr>
-      <w:r>
-        <w:rPr>
-          <w:color w:val="000000" w:themeColor="text1"/>
-        </w:rPr>
-        <w:t>Es un caso particular del problema de transporte, donde todas las ofertas y demandas son iguales a 1.</w:t>
-      </w:r>
-    </w:p>
-    <w:p>
-      <w:pPr>
-        <w:rPr>
-          <w:b/>
-          <w:bCs/>
-          <w:color w:val="000000" w:themeColor="text1"/>
-          <w:u w:val="single"/>
-        </w:rPr>
-      </w:pPr>
-      <w:r>
-        <w:rPr>
-          <w:b/>
-          <w:bCs/>
-          <w:color w:val="000000" w:themeColor="text1"/>
-          <w:u w:val="single"/>
-        </w:rPr>
-        <w:t>Problemas de asignación cuadrática.</w:t>
-      </w:r>
-    </w:p>
-    <w:p>
-      <w:pPr>
-        <w:rPr>
-          <w:color w:val="000000" w:themeColor="text1"/>
-        </w:rPr>
-      </w:pPr>
-      <w:r>
-        <w:rPr>
-          <w:color w:val="000000" w:themeColor="text1"/>
-        </w:rPr>
         <w:t xml:space="preserve">Objetivo: colocar elementos en un lugar minimizando los costos </w:t>
       </w:r>
       <w:r>
@@ -3465,359 +3610,359 @@
         <w:rPr>
           <w:color w:val="000000" w:themeColor="text1"/>
         </w:rPr>
+        <w:t>Wi: peso del objeto i.</w:t>
+      </w:r>
+    </w:p>
+    <w:p>
+      <w:pPr>
+        <w:pStyle w:val="Prrafodelista"/>
+        <w:numPr>
+          <w:ilvl w:val="0"/>
+          <w:numId w:val="13"/>
+        </w:numPr>
+        <w:rPr>
+          <w:color w:val="000000" w:themeColor="text1"/>
+        </w:rPr>
+      </w:pPr>
+      <w:r>
+        <w:rPr>
+          <w:color w:val="000000" w:themeColor="text1"/>
+        </w:rPr>
+        <w:t>Pi: aporte del objeto i a la mochila.</w:t>
+      </w:r>
+    </w:p>
+    <w:p>
+      <w:pPr>
+        <w:pStyle w:val="Prrafodelista"/>
+        <w:numPr>
+          <w:ilvl w:val="0"/>
+          <w:numId w:val="13"/>
+        </w:numPr>
+        <w:rPr>
+          <w:color w:val="000000" w:themeColor="text1"/>
+        </w:rPr>
+      </w:pPr>
+      <w:r>
+        <w:rPr>
+          <w:color w:val="000000" w:themeColor="text1"/>
+        </w:rPr>
+        <w:t>C: capacidad de la mochila</w:t>
+      </w:r>
+    </w:p>
+    <w:p>
+      <w:pPr>
+        <w:pStyle w:val="Prrafodelista"/>
+        <w:numPr>
+          <w:ilvl w:val="0"/>
+          <w:numId w:val="13"/>
+        </w:numPr>
+        <w:rPr>
+          <w:color w:val="000000" w:themeColor="text1"/>
+        </w:rPr>
+      </w:pPr>
+      <w:r>
+        <w:rPr>
+          <w:color w:val="000000" w:themeColor="text1"/>
+        </w:rPr>
+        <w:t>Xi: 1 si el objeto i esta en la mochila, 0 si no.</w:t>
+      </w:r>
+    </w:p>
+    <w:p>
+      <w:pPr>
+        <w:pStyle w:val="Prrafodelista"/>
+        <w:numPr>
+          <w:ilvl w:val="0"/>
+          <w:numId w:val="13"/>
+        </w:numPr>
+        <w:rPr>
+          <w:color w:val="000000" w:themeColor="text1"/>
+        </w:rPr>
+      </w:pPr>
+      <w:r>
+        <w:rPr>
+          <w:color w:val="000000" w:themeColor="text1"/>
+        </w:rPr>
+        <w:t>Sum_i(1 a n) Wi * Xi &lt;= C</w:t>
+      </w:r>
+    </w:p>
+    <w:p>
+      <w:pPr>
+        <w:pStyle w:val="Prrafodelista"/>
+        <w:numPr>
+          <w:ilvl w:val="0"/>
+          <w:numId w:val="13"/>
+        </w:numPr>
+        <w:rPr>
+          <w:color w:val="000000" w:themeColor="text1"/>
+        </w:rPr>
+      </w:pPr>
+      <w:r>
+        <w:rPr>
+          <w:color w:val="000000" w:themeColor="text1"/>
+        </w:rPr>
+        <w:t>Z(MAX) = Sum_i(1 a n) Pi * Xi.</w:t>
+      </w:r>
+    </w:p>
+    <w:p>
+      <w:pPr>
+        <w:rPr>
+          <w:color w:val="000000" w:themeColor="text1"/>
+          <w:u w:val="single"/>
+        </w:rPr>
+      </w:pPr>
+      <w:r>
+        <w:rPr>
+          <w:color w:val="000000" w:themeColor="text1"/>
+          <w:u w:val="single"/>
+        </w:rPr>
+        <w:t>Múltiples mochilas)</w:t>
+      </w:r>
+    </w:p>
+    <w:p>
+      <w:pPr>
+        <w:pStyle w:val="Prrafodelista"/>
+        <w:numPr>
+          <w:ilvl w:val="0"/>
+          <w:numId w:val="14"/>
+        </w:numPr>
+        <w:rPr>
+          <w:color w:val="000000" w:themeColor="text1"/>
+        </w:rPr>
+      </w:pPr>
+      <w:r>
+        <w:rPr>
+          <w:color w:val="000000" w:themeColor="text1"/>
+        </w:rPr>
+        <w:t>Xij: 1 si el objeto i esta en la mochila j.</w:t>
+      </w:r>
+    </w:p>
+    <w:p>
+      <w:pPr>
+        <w:pStyle w:val="Prrafodelista"/>
+        <w:numPr>
+          <w:ilvl w:val="0"/>
+          <w:numId w:val="14"/>
+        </w:numPr>
+        <w:rPr>
+          <w:color w:val="000000" w:themeColor="text1"/>
+        </w:rPr>
+      </w:pPr>
+      <w:r>
+        <w:rPr>
+          <w:color w:val="000000" w:themeColor="text1"/>
+        </w:rPr>
+        <w:t>Sum_j(1 a m) Xij &lt;= 1</w:t>
+      </w:r>
+    </w:p>
+    <w:p>
+      <w:pPr>
+        <w:pStyle w:val="Prrafodelista"/>
+        <w:numPr>
+          <w:ilvl w:val="0"/>
+          <w:numId w:val="14"/>
+        </w:numPr>
+        <w:rPr>
+          <w:color w:val="000000" w:themeColor="text1"/>
+        </w:rPr>
+      </w:pPr>
+      <w:r>
+        <w:rPr>
+          <w:color w:val="000000" w:themeColor="text1"/>
+        </w:rPr>
+        <w:t>Sum_i(1 a n) Wi * Xij &lt;= Cj.</w:t>
+      </w:r>
+    </w:p>
+    <w:p>
+      <w:pPr>
+        <w:pStyle w:val="Prrafodelista"/>
+        <w:numPr>
+          <w:ilvl w:val="0"/>
+          <w:numId w:val="14"/>
+        </w:numPr>
+        <w:rPr>
+          <w:color w:val="000000" w:themeColor="text1"/>
+        </w:rPr>
+      </w:pPr>
+      <w:r>
+        <w:rPr>
+          <w:color w:val="000000" w:themeColor="text1"/>
+        </w:rPr>
+        <w:t>Z(MAX) = Sum_j Sum_i Pi* Xij.</w:t>
+      </w:r>
+    </w:p>
+    <w:p>
+      <w:pPr>
+        <w:rPr>
+          <w:color w:val="000000" w:themeColor="text1"/>
+          <w:u w:val="single"/>
+        </w:rPr>
+      </w:pPr>
+      <w:r>
+        <w:rPr>
+          <w:color w:val="000000" w:themeColor="text1"/>
+          <w:u w:val="single"/>
+        </w:rPr>
+        <w:t>Acotado (más de 1 objeto de cada tipo, bi indica cantidad de i))</w:t>
+      </w:r>
+    </w:p>
+    <w:p>
+      <w:pPr>
+        <w:pStyle w:val="Prrafodelista"/>
+        <w:numPr>
+          <w:ilvl w:val="0"/>
+          <w:numId w:val="15"/>
+        </w:numPr>
+        <w:rPr>
+          <w:color w:val="000000" w:themeColor="text1"/>
+        </w:rPr>
+      </w:pPr>
+      <w:r>
+        <w:rPr>
+          <w:color w:val="000000" w:themeColor="text1"/>
+        </w:rPr>
+        <w:t>Xi (entera): cantidad de objeto de tipo i que se colocan en la mochila.</w:t>
+      </w:r>
+    </w:p>
+    <w:p>
+      <w:pPr>
+        <w:pStyle w:val="Prrafodelista"/>
+        <w:numPr>
+          <w:ilvl w:val="0"/>
+          <w:numId w:val="15"/>
+        </w:numPr>
+        <w:rPr>
+          <w:color w:val="000000" w:themeColor="text1"/>
+        </w:rPr>
+      </w:pPr>
+      <w:r>
+        <w:rPr>
+          <w:color w:val="000000" w:themeColor="text1"/>
+        </w:rPr>
+        <w:t>Xi &lt;= bi</w:t>
+      </w:r>
+    </w:p>
+    <w:p>
+      <w:pPr>
+        <w:pStyle w:val="Prrafodelista"/>
+        <w:numPr>
+          <w:ilvl w:val="0"/>
+          <w:numId w:val="15"/>
+        </w:numPr>
+        <w:rPr>
+          <w:color w:val="000000" w:themeColor="text1"/>
+        </w:rPr>
+      </w:pPr>
+      <w:r>
+        <w:rPr>
+          <w:color w:val="000000" w:themeColor="text1"/>
+        </w:rPr>
+        <w:t>Sum_i (1 a n) Wi * Xi &lt;= C</w:t>
+      </w:r>
+    </w:p>
+    <w:p>
+      <w:pPr>
+        <w:pStyle w:val="Prrafodelista"/>
+        <w:numPr>
+          <w:ilvl w:val="0"/>
+          <w:numId w:val="15"/>
+        </w:numPr>
+        <w:rPr>
+          <w:color w:val="000000" w:themeColor="text1"/>
+        </w:rPr>
+      </w:pPr>
+      <w:r>
+        <w:rPr>
+          <w:color w:val="000000" w:themeColor="text1"/>
+        </w:rPr>
+        <w:t>Z(MAX) = Sum_i Pi * Xi.</w:t>
+      </w:r>
+    </w:p>
+    <w:p>
+      <w:pPr>
+        <w:rPr>
+          <w:b/>
+          <w:bCs/>
+          <w:color w:val="000000" w:themeColor="text1"/>
+          <w:u w:val="single"/>
+        </w:rPr>
+      </w:pPr>
+      <w:r>
+        <w:rPr>
+          <w:b/>
+          <w:bCs/>
+          <w:color w:val="000000" w:themeColor="text1"/>
+          <w:u w:val="single"/>
+        </w:rPr>
+        <w:t>Problema de cobertura de conjuntos.</w:t>
+      </w:r>
+    </w:p>
+    <w:p>
+      <w:pPr>
+        <w:pStyle w:val="Prrafodelista"/>
+        <w:numPr>
+          <w:ilvl w:val="0"/>
+          <w:numId w:val="16"/>
+        </w:numPr>
+        <w:rPr>
+          <w:color w:val="000000" w:themeColor="text1"/>
+        </w:rPr>
+      </w:pPr>
+      <w:r>
+        <w:rPr>
+          <w:color w:val="000000" w:themeColor="text1"/>
+        </w:rPr>
+        <w:t>Problemas de grupos que se deben cubrir/particionar.</w:t>
+      </w:r>
+    </w:p>
+    <w:p>
+      <w:pPr>
+        <w:pStyle w:val="Prrafodelista"/>
+        <w:numPr>
+          <w:ilvl w:val="0"/>
+          <w:numId w:val="16"/>
+        </w:numPr>
+        <w:rPr>
+          <w:color w:val="000000" w:themeColor="text1"/>
+        </w:rPr>
+      </w:pPr>
+      <w:r>
+        <w:rPr>
+          <w:color w:val="000000" w:themeColor="text1"/>
+        </w:rPr>
+        <w:t>Problemas de Packing.</w:t>
+      </w:r>
+    </w:p>
+    <w:p>
+      <w:pPr>
+        <w:rPr>
+          <w:color w:val="000000" w:themeColor="text1"/>
+          <w:u w:val="single"/>
+        </w:rPr>
+      </w:pPr>
+      <w:r>
+        <w:rPr>
+          <w:color w:val="000000" w:themeColor="text1"/>
+          <w:u w:val="single"/>
+        </w:rPr>
+        <w:t>Genéricamente:</w:t>
+      </w:r>
+    </w:p>
+    <w:p>
+      <w:pPr>
+        <w:pStyle w:val="Prrafodelista"/>
+        <w:numPr>
+          <w:ilvl w:val="0"/>
+          <w:numId w:val="17"/>
+        </w:numPr>
+        <w:rPr>
+          <w:color w:val="000000" w:themeColor="text1"/>
+        </w:rPr>
+      </w:pPr>
+      <w:r>
+        <w:rPr>
+          <w:color w:val="000000" w:themeColor="text1"/>
+        </w:rPr>
         <w:lastRenderedPageBreak/>
-        <w:t>Wi: peso del objeto i.</w:t>
-      </w:r>
-    </w:p>
-    <w:p>
-      <w:pPr>
-        <w:pStyle w:val="Prrafodelista"/>
-        <w:numPr>
-          <w:ilvl w:val="0"/>
-          <w:numId w:val="13"/>
-        </w:numPr>
-        <w:rPr>
-          <w:color w:val="000000" w:themeColor="text1"/>
-        </w:rPr>
-      </w:pPr>
-      <w:r>
-        <w:rPr>
-          <w:color w:val="000000" w:themeColor="text1"/>
-        </w:rPr>
-        <w:t>Pi: aporte del objeto i a la mochila.</w:t>
-      </w:r>
-    </w:p>
-    <w:p>
-      <w:pPr>
-        <w:pStyle w:val="Prrafodelista"/>
-        <w:numPr>
-          <w:ilvl w:val="0"/>
-          <w:numId w:val="13"/>
-        </w:numPr>
-        <w:rPr>
-          <w:color w:val="000000" w:themeColor="text1"/>
-        </w:rPr>
-      </w:pPr>
-      <w:r>
-        <w:rPr>
-          <w:color w:val="000000" w:themeColor="text1"/>
-        </w:rPr>
-        <w:t>C: capacidad de la mochila</w:t>
-      </w:r>
-    </w:p>
-    <w:p>
-      <w:pPr>
-        <w:pStyle w:val="Prrafodelista"/>
-        <w:numPr>
-          <w:ilvl w:val="0"/>
-          <w:numId w:val="13"/>
-        </w:numPr>
-        <w:rPr>
-          <w:color w:val="000000" w:themeColor="text1"/>
-        </w:rPr>
-      </w:pPr>
-      <w:r>
-        <w:rPr>
-          <w:color w:val="000000" w:themeColor="text1"/>
-        </w:rPr>
-        <w:t>Xi: 1 si el objeto i esta en la mochila, 0 si no.</w:t>
-      </w:r>
-    </w:p>
-    <w:p>
-      <w:pPr>
-        <w:pStyle w:val="Prrafodelista"/>
-        <w:numPr>
-          <w:ilvl w:val="0"/>
-          <w:numId w:val="13"/>
-        </w:numPr>
-        <w:rPr>
-          <w:color w:val="000000" w:themeColor="text1"/>
-        </w:rPr>
-      </w:pPr>
-      <w:r>
-        <w:rPr>
-          <w:color w:val="000000" w:themeColor="text1"/>
-        </w:rPr>
-        <w:t>Sum_i(1 a n) Wi * Xi &lt;= C</w:t>
-      </w:r>
-    </w:p>
-    <w:p>
-      <w:pPr>
-        <w:pStyle w:val="Prrafodelista"/>
-        <w:numPr>
-          <w:ilvl w:val="0"/>
-          <w:numId w:val="13"/>
-        </w:numPr>
-        <w:rPr>
-          <w:color w:val="000000" w:themeColor="text1"/>
-        </w:rPr>
-      </w:pPr>
-      <w:r>
-        <w:rPr>
-          <w:color w:val="000000" w:themeColor="text1"/>
-        </w:rPr>
-        <w:t>Z(MAX) = Sum_i(1 a n) Pi * Xi.</w:t>
-      </w:r>
-    </w:p>
-    <w:p>
-      <w:pPr>
-        <w:rPr>
-          <w:color w:val="000000" w:themeColor="text1"/>
-          <w:u w:val="single"/>
-        </w:rPr>
-      </w:pPr>
-      <w:r>
-        <w:rPr>
-          <w:color w:val="000000" w:themeColor="text1"/>
-          <w:u w:val="single"/>
-        </w:rPr>
-        <w:t>Múltiples mochilas)</w:t>
-      </w:r>
-    </w:p>
-    <w:p>
-      <w:pPr>
-        <w:pStyle w:val="Prrafodelista"/>
-        <w:numPr>
-          <w:ilvl w:val="0"/>
-          <w:numId w:val="14"/>
-        </w:numPr>
-        <w:rPr>
-          <w:color w:val="000000" w:themeColor="text1"/>
-        </w:rPr>
-      </w:pPr>
-      <w:r>
-        <w:rPr>
-          <w:color w:val="000000" w:themeColor="text1"/>
-        </w:rPr>
-        <w:t>Xij: 1 si el objeto i esta en la mochila j.</w:t>
-      </w:r>
-    </w:p>
-    <w:p>
-      <w:pPr>
-        <w:pStyle w:val="Prrafodelista"/>
-        <w:numPr>
-          <w:ilvl w:val="0"/>
-          <w:numId w:val="14"/>
-        </w:numPr>
-        <w:rPr>
-          <w:color w:val="000000" w:themeColor="text1"/>
-        </w:rPr>
-      </w:pPr>
-      <w:r>
-        <w:rPr>
-          <w:color w:val="000000" w:themeColor="text1"/>
-        </w:rPr>
-        <w:t>Sum_j(1 a m) Xij &lt;= 1</w:t>
-      </w:r>
-    </w:p>
-    <w:p>
-      <w:pPr>
-        <w:pStyle w:val="Prrafodelista"/>
-        <w:numPr>
-          <w:ilvl w:val="0"/>
-          <w:numId w:val="14"/>
-        </w:numPr>
-        <w:rPr>
-          <w:color w:val="000000" w:themeColor="text1"/>
-        </w:rPr>
-      </w:pPr>
-      <w:r>
-        <w:rPr>
-          <w:color w:val="000000" w:themeColor="text1"/>
-        </w:rPr>
-        <w:t>Sum_i(1 a n) Wi * Xij &lt;= Cj.</w:t>
-      </w:r>
-    </w:p>
-    <w:p>
-      <w:pPr>
-        <w:pStyle w:val="Prrafodelista"/>
-        <w:numPr>
-          <w:ilvl w:val="0"/>
-          <w:numId w:val="14"/>
-        </w:numPr>
-        <w:rPr>
-          <w:color w:val="000000" w:themeColor="text1"/>
-        </w:rPr>
-      </w:pPr>
-      <w:r>
-        <w:rPr>
-          <w:color w:val="000000" w:themeColor="text1"/>
-        </w:rPr>
-        <w:t>Z(MAX) = Sum_j Sum_i Pi* Xij.</w:t>
-      </w:r>
-    </w:p>
-    <w:p>
-      <w:pPr>
-        <w:rPr>
-          <w:color w:val="000000" w:themeColor="text1"/>
-          <w:u w:val="single"/>
-        </w:rPr>
-      </w:pPr>
-      <w:r>
-        <w:rPr>
-          <w:color w:val="000000" w:themeColor="text1"/>
-          <w:u w:val="single"/>
-        </w:rPr>
-        <w:t>Acotado (más de 1 objeto de cada tipo, bi indica cantidad de i))</w:t>
-      </w:r>
-    </w:p>
-    <w:p>
-      <w:pPr>
-        <w:pStyle w:val="Prrafodelista"/>
-        <w:numPr>
-          <w:ilvl w:val="0"/>
-          <w:numId w:val="15"/>
-        </w:numPr>
-        <w:rPr>
-          <w:color w:val="000000" w:themeColor="text1"/>
-        </w:rPr>
-      </w:pPr>
-      <w:r>
-        <w:rPr>
-          <w:color w:val="000000" w:themeColor="text1"/>
-        </w:rPr>
-        <w:t>Xi (entera): cantidad de objeto de tipo i que se colocan en la mochila.</w:t>
-      </w:r>
-    </w:p>
-    <w:p>
-      <w:pPr>
-        <w:pStyle w:val="Prrafodelista"/>
-        <w:numPr>
-          <w:ilvl w:val="0"/>
-          <w:numId w:val="15"/>
-        </w:numPr>
-        <w:rPr>
-          <w:color w:val="000000" w:themeColor="text1"/>
-        </w:rPr>
-      </w:pPr>
-      <w:r>
-        <w:rPr>
-          <w:color w:val="000000" w:themeColor="text1"/>
-        </w:rPr>
-        <w:t>Xi &lt;= bi</w:t>
-      </w:r>
-    </w:p>
-    <w:p>
-      <w:pPr>
-        <w:pStyle w:val="Prrafodelista"/>
-        <w:numPr>
-          <w:ilvl w:val="0"/>
-          <w:numId w:val="15"/>
-        </w:numPr>
-        <w:rPr>
-          <w:color w:val="000000" w:themeColor="text1"/>
-        </w:rPr>
-      </w:pPr>
-      <w:r>
-        <w:rPr>
-          <w:color w:val="000000" w:themeColor="text1"/>
-        </w:rPr>
-        <w:t>Sum_i (1 a n) Wi * Xi &lt;= C</w:t>
-      </w:r>
-    </w:p>
-    <w:p>
-      <w:pPr>
-        <w:pStyle w:val="Prrafodelista"/>
-        <w:numPr>
-          <w:ilvl w:val="0"/>
-          <w:numId w:val="15"/>
-        </w:numPr>
-        <w:rPr>
-          <w:color w:val="000000" w:themeColor="text1"/>
-        </w:rPr>
-      </w:pPr>
-      <w:r>
-        <w:rPr>
-          <w:color w:val="000000" w:themeColor="text1"/>
-        </w:rPr>
-        <w:t>Z(MAX) = Sum_i Pi * Xi.</w:t>
-      </w:r>
-    </w:p>
-    <w:p>
-      <w:pPr>
-        <w:rPr>
-          <w:b/>
-          <w:bCs/>
-          <w:color w:val="000000" w:themeColor="text1"/>
-          <w:u w:val="single"/>
-        </w:rPr>
-      </w:pPr>
-      <w:r>
-        <w:rPr>
-          <w:b/>
-          <w:bCs/>
-          <w:color w:val="000000" w:themeColor="text1"/>
-          <w:u w:val="single"/>
-        </w:rPr>
-        <w:t>Problema de cobertura de conjuntos.</w:t>
-      </w:r>
-    </w:p>
-    <w:p>
-      <w:pPr>
-        <w:pStyle w:val="Prrafodelista"/>
-        <w:numPr>
-          <w:ilvl w:val="0"/>
-          <w:numId w:val="16"/>
-        </w:numPr>
-        <w:rPr>
-          <w:color w:val="000000" w:themeColor="text1"/>
-        </w:rPr>
-      </w:pPr>
-      <w:r>
-        <w:rPr>
-          <w:color w:val="000000" w:themeColor="text1"/>
-        </w:rPr>
-        <w:t>Problemas de grupos que se deben cubrir/particionar.</w:t>
-      </w:r>
-    </w:p>
-    <w:p>
-      <w:pPr>
-        <w:pStyle w:val="Prrafodelista"/>
-        <w:numPr>
-          <w:ilvl w:val="0"/>
-          <w:numId w:val="16"/>
-        </w:numPr>
-        <w:rPr>
-          <w:color w:val="000000" w:themeColor="text1"/>
-        </w:rPr>
-      </w:pPr>
-      <w:r>
-        <w:rPr>
-          <w:color w:val="000000" w:themeColor="text1"/>
-        </w:rPr>
-        <w:t>Problemas de Packing.</w:t>
-      </w:r>
-    </w:p>
-    <w:p>
-      <w:pPr>
-        <w:rPr>
-          <w:color w:val="000000" w:themeColor="text1"/>
-          <w:u w:val="single"/>
-        </w:rPr>
-      </w:pPr>
-      <w:r>
-        <w:rPr>
-          <w:color w:val="000000" w:themeColor="text1"/>
-          <w:u w:val="single"/>
-        </w:rPr>
-        <w:t>Genéricamente:</w:t>
-      </w:r>
-    </w:p>
-    <w:p>
-      <w:pPr>
-        <w:pStyle w:val="Prrafodelista"/>
-        <w:numPr>
-          <w:ilvl w:val="0"/>
-          <w:numId w:val="17"/>
-        </w:numPr>
-        <w:rPr>
-          <w:color w:val="000000" w:themeColor="text1"/>
-        </w:rPr>
-      </w:pPr>
-      <w:r>
-        <w:rPr>
-          <w:color w:val="000000" w:themeColor="text1"/>
-        </w:rPr>
         <w:t>S = {1, 2, .., n} conjunto de elementos a cubrir.</w:t>
       </w:r>
     </w:p>
@@ -4070,229 +4215,229 @@
         <w:rPr>
           <w:color w:val="000000" w:themeColor="text1"/>
         </w:rPr>
+        <w:t>C5) YB + YC + YF &gt;= 1</w:t>
+      </w:r>
+    </w:p>
+    <w:p>
+      <w:pPr>
+        <w:rPr>
+          <w:color w:val="000000" w:themeColor="text1"/>
+        </w:rPr>
+      </w:pPr>
+      <w:r>
+        <w:rPr>
+          <w:color w:val="000000" w:themeColor="text1"/>
+          <w:u w:val="single"/>
+        </w:rPr>
+        <w:t>Particionar)</w:t>
+      </w:r>
+      <w:r>
+        <w:rPr>
+          <w:color w:val="000000" w:themeColor="text1"/>
+        </w:rPr>
+        <w:t xml:space="preserve"> Se trata de cubrir todas las ciudades sin solapamiento (muchas veces no tiene solución)</w:t>
+      </w:r>
+    </w:p>
+    <w:p>
+      <w:pPr>
+        <w:jc w:val="center"/>
+        <w:rPr>
+          <w:color w:val="000000" w:themeColor="text1"/>
+        </w:rPr>
+      </w:pPr>
+      <w:r>
+        <w:rPr>
+          <w:color w:val="000000" w:themeColor="text1"/>
+        </w:rPr>
+        <w:t>MIN: YA + YB + YC + YD +YE + YF</w:t>
+      </w:r>
+    </w:p>
+    <w:p>
+      <w:pPr>
+        <w:jc w:val="center"/>
+        <w:rPr>
+          <w:color w:val="000000" w:themeColor="text1"/>
+        </w:rPr>
+      </w:pPr>
+      <w:r>
+        <w:rPr>
+          <w:color w:val="000000" w:themeColor="text1"/>
+        </w:rPr>
+        <w:t>C1) YA + YB + Y3 = 1</w:t>
+      </w:r>
+    </w:p>
+    <w:p>
+      <w:pPr>
+        <w:jc w:val="center"/>
+        <w:rPr>
+          <w:color w:val="000000" w:themeColor="text1"/>
+        </w:rPr>
+      </w:pPr>
+      <w:r>
+        <w:rPr>
+          <w:color w:val="000000" w:themeColor="text1"/>
+        </w:rPr>
+        <w:t>C2) YA + YC = 1</w:t>
+      </w:r>
+    </w:p>
+    <w:p>
+      <w:pPr>
+        <w:jc w:val="center"/>
+        <w:rPr>
+          <w:color w:val="000000" w:themeColor="text1"/>
+        </w:rPr>
+      </w:pPr>
+      <w:r>
+        <w:rPr>
+          <w:color w:val="000000" w:themeColor="text1"/>
+        </w:rPr>
+        <w:t>C3) YB + YD = 1</w:t>
+      </w:r>
+    </w:p>
+    <w:p>
+      <w:pPr>
+        <w:jc w:val="center"/>
+        <w:rPr>
+          <w:color w:val="000000" w:themeColor="text1"/>
+        </w:rPr>
+      </w:pPr>
+      <w:r>
+        <w:rPr>
+          <w:color w:val="000000" w:themeColor="text1"/>
+        </w:rPr>
+        <w:t>C4) YC + YF = 1</w:t>
+      </w:r>
+    </w:p>
+    <w:p>
+      <w:pPr>
+        <w:jc w:val="center"/>
+        <w:rPr>
+          <w:color w:val="000000" w:themeColor="text1"/>
+        </w:rPr>
+      </w:pPr>
+      <w:r>
+        <w:rPr>
+          <w:color w:val="000000" w:themeColor="text1"/>
+        </w:rPr>
+        <w:t>C5) YB + YC + YF = 1</w:t>
+      </w:r>
+    </w:p>
+    <w:p>
+      <w:pPr>
+        <w:rPr>
+          <w:color w:val="000000" w:themeColor="text1"/>
+        </w:rPr>
+      </w:pPr>
+      <w:r>
+        <w:rPr>
+          <w:color w:val="000000" w:themeColor="text1"/>
+          <w:u w:val="single"/>
+        </w:rPr>
+        <w:t>Packing)</w:t>
+      </w:r>
+      <w:r>
+        <w:rPr>
+          <w:color w:val="000000" w:themeColor="text1"/>
+        </w:rPr>
+        <w:t xml:space="preserve"> Cubrir la mayor cantidad de elementos que se pueda sin solapamiento.</w:t>
+      </w:r>
+    </w:p>
+    <w:p>
+      <w:pPr>
+        <w:jc w:val="center"/>
+        <w:rPr>
+          <w:color w:val="000000" w:themeColor="text1"/>
+        </w:rPr>
+      </w:pPr>
+      <w:r>
+        <w:rPr>
+          <w:color w:val="000000" w:themeColor="text1"/>
+        </w:rPr>
+        <w:t>MAX: YA + YB + YC + YD +YE + YF</w:t>
+      </w:r>
+    </w:p>
+    <w:p>
+      <w:pPr>
+        <w:jc w:val="center"/>
+        <w:rPr>
+          <w:color w:val="000000" w:themeColor="text1"/>
+        </w:rPr>
+      </w:pPr>
+      <w:r>
+        <w:rPr>
+          <w:color w:val="000000" w:themeColor="text1"/>
+        </w:rPr>
+        <w:t>C1) YA + YB + Y3 &lt;= 1</w:t>
+      </w:r>
+    </w:p>
+    <w:p>
+      <w:pPr>
+        <w:jc w:val="center"/>
+        <w:rPr>
+          <w:color w:val="000000" w:themeColor="text1"/>
+        </w:rPr>
+      </w:pPr>
+      <w:r>
+        <w:rPr>
+          <w:color w:val="000000" w:themeColor="text1"/>
+        </w:rPr>
+        <w:t>C2) YA + YC &lt;= 1</w:t>
+      </w:r>
+    </w:p>
+    <w:p>
+      <w:pPr>
+        <w:jc w:val="center"/>
+        <w:rPr>
+          <w:color w:val="000000" w:themeColor="text1"/>
+        </w:rPr>
+      </w:pPr>
+      <w:r>
+        <w:rPr>
+          <w:color w:val="000000" w:themeColor="text1"/>
+        </w:rPr>
+        <w:t>C3) YB + YD &lt;= 1</w:t>
+      </w:r>
+    </w:p>
+    <w:p>
+      <w:pPr>
+        <w:jc w:val="center"/>
+        <w:rPr>
+          <w:color w:val="000000" w:themeColor="text1"/>
+        </w:rPr>
+      </w:pPr>
+      <w:r>
+        <w:rPr>
+          <w:color w:val="000000" w:themeColor="text1"/>
+        </w:rPr>
+        <w:t>C4) YC + YF &lt;= 1</w:t>
+      </w:r>
+    </w:p>
+    <w:p>
+      <w:pPr>
+        <w:jc w:val="center"/>
+        <w:rPr>
+          <w:color w:val="000000" w:themeColor="text1"/>
+        </w:rPr>
+      </w:pPr>
+      <w:r>
+        <w:rPr>
+          <w:color w:val="000000" w:themeColor="text1"/>
+        </w:rPr>
+        <w:t>C5) YB + YC + YF &lt;= 1</w:t>
+      </w:r>
+    </w:p>
+    <w:p>
+      <w:pPr>
+        <w:rPr>
+          <w:color w:val="000000" w:themeColor="text1"/>
+        </w:rPr>
+      </w:pPr>
+      <w:r>
+        <w:rPr>
+          <w:color w:val="000000" w:themeColor="text1"/>
+          <w:u w:val="single"/>
+        </w:rPr>
         <w:lastRenderedPageBreak/>
-        <w:t>C5) YB + YC + YF &gt;= 1</w:t>
-      </w:r>
-    </w:p>
-    <w:p>
-      <w:pPr>
-        <w:rPr>
-          <w:color w:val="000000" w:themeColor="text1"/>
-        </w:rPr>
-      </w:pPr>
-      <w:r>
-        <w:rPr>
-          <w:color w:val="000000" w:themeColor="text1"/>
-          <w:u w:val="single"/>
-        </w:rPr>
-        <w:t>Particionar)</w:t>
-      </w:r>
-      <w:r>
-        <w:rPr>
-          <w:color w:val="000000" w:themeColor="text1"/>
-        </w:rPr>
-        <w:t xml:space="preserve"> Se trata de cubrir todas las ciudades sin solapamiento (muchas veces no tiene solución)</w:t>
-      </w:r>
-    </w:p>
-    <w:p>
-      <w:pPr>
-        <w:jc w:val="center"/>
-        <w:rPr>
-          <w:color w:val="000000" w:themeColor="text1"/>
-        </w:rPr>
-      </w:pPr>
-      <w:r>
-        <w:rPr>
-          <w:color w:val="000000" w:themeColor="text1"/>
-        </w:rPr>
-        <w:t>MIN: YA + YB + YC + YD +YE + YF</w:t>
-      </w:r>
-    </w:p>
-    <w:p>
-      <w:pPr>
-        <w:jc w:val="center"/>
-        <w:rPr>
-          <w:color w:val="000000" w:themeColor="text1"/>
-        </w:rPr>
-      </w:pPr>
-      <w:r>
-        <w:rPr>
-          <w:color w:val="000000" w:themeColor="text1"/>
-        </w:rPr>
-        <w:t>C1) YA + YB + Y3 = 1</w:t>
-      </w:r>
-    </w:p>
-    <w:p>
-      <w:pPr>
-        <w:jc w:val="center"/>
-        <w:rPr>
-          <w:color w:val="000000" w:themeColor="text1"/>
-        </w:rPr>
-      </w:pPr>
-      <w:r>
-        <w:rPr>
-          <w:color w:val="000000" w:themeColor="text1"/>
-        </w:rPr>
-        <w:t>C2) YA + YC = 1</w:t>
-      </w:r>
-    </w:p>
-    <w:p>
-      <w:pPr>
-        <w:jc w:val="center"/>
-        <w:rPr>
-          <w:color w:val="000000" w:themeColor="text1"/>
-        </w:rPr>
-      </w:pPr>
-      <w:r>
-        <w:rPr>
-          <w:color w:val="000000" w:themeColor="text1"/>
-        </w:rPr>
-        <w:t>C3) YB + YD = 1</w:t>
-      </w:r>
-    </w:p>
-    <w:p>
-      <w:pPr>
-        <w:jc w:val="center"/>
-        <w:rPr>
-          <w:color w:val="000000" w:themeColor="text1"/>
-        </w:rPr>
-      </w:pPr>
-      <w:r>
-        <w:rPr>
-          <w:color w:val="000000" w:themeColor="text1"/>
-        </w:rPr>
-        <w:t>C4) YC + YF = 1</w:t>
-      </w:r>
-    </w:p>
-    <w:p>
-      <w:pPr>
-        <w:jc w:val="center"/>
-        <w:rPr>
-          <w:color w:val="000000" w:themeColor="text1"/>
-        </w:rPr>
-      </w:pPr>
-      <w:r>
-        <w:rPr>
-          <w:color w:val="000000" w:themeColor="text1"/>
-        </w:rPr>
-        <w:t>C5) YB + YC + YF = 1</w:t>
-      </w:r>
-    </w:p>
-    <w:p>
-      <w:pPr>
-        <w:rPr>
-          <w:color w:val="000000" w:themeColor="text1"/>
-        </w:rPr>
-      </w:pPr>
-      <w:r>
-        <w:rPr>
-          <w:color w:val="000000" w:themeColor="text1"/>
-          <w:u w:val="single"/>
-        </w:rPr>
-        <w:t>Packing)</w:t>
-      </w:r>
-      <w:r>
-        <w:rPr>
-          <w:color w:val="000000" w:themeColor="text1"/>
-        </w:rPr>
-        <w:t xml:space="preserve"> Cubrir la mayor cantidad de elementos que se pueda sin solapamiento.</w:t>
-      </w:r>
-    </w:p>
-    <w:p>
-      <w:pPr>
-        <w:jc w:val="center"/>
-        <w:rPr>
-          <w:color w:val="000000" w:themeColor="text1"/>
-        </w:rPr>
-      </w:pPr>
-      <w:r>
-        <w:rPr>
-          <w:color w:val="000000" w:themeColor="text1"/>
-        </w:rPr>
-        <w:t>MAX: YA + YB + YC + YD +YE + YF</w:t>
-      </w:r>
-    </w:p>
-    <w:p>
-      <w:pPr>
-        <w:jc w:val="center"/>
-        <w:rPr>
-          <w:color w:val="000000" w:themeColor="text1"/>
-        </w:rPr>
-      </w:pPr>
-      <w:r>
-        <w:rPr>
-          <w:color w:val="000000" w:themeColor="text1"/>
-        </w:rPr>
-        <w:t>C1) YA + YB + Y3 &lt;= 1</w:t>
-      </w:r>
-    </w:p>
-    <w:p>
-      <w:pPr>
-        <w:jc w:val="center"/>
-        <w:rPr>
-          <w:color w:val="000000" w:themeColor="text1"/>
-        </w:rPr>
-      </w:pPr>
-      <w:r>
-        <w:rPr>
-          <w:color w:val="000000" w:themeColor="text1"/>
-        </w:rPr>
-        <w:t>C2) YA + YC &lt;= 1</w:t>
-      </w:r>
-    </w:p>
-    <w:p>
-      <w:pPr>
-        <w:jc w:val="center"/>
-        <w:rPr>
-          <w:color w:val="000000" w:themeColor="text1"/>
-        </w:rPr>
-      </w:pPr>
-      <w:r>
-        <w:rPr>
-          <w:color w:val="000000" w:themeColor="text1"/>
-        </w:rPr>
-        <w:t>C3) YB + YD &lt;= 1</w:t>
-      </w:r>
-    </w:p>
-    <w:p>
-      <w:pPr>
-        <w:jc w:val="center"/>
-        <w:rPr>
-          <w:color w:val="000000" w:themeColor="text1"/>
-        </w:rPr>
-      </w:pPr>
-      <w:r>
-        <w:rPr>
-          <w:color w:val="000000" w:themeColor="text1"/>
-        </w:rPr>
-        <w:t>C4) YC + YF &lt;= 1</w:t>
-      </w:r>
-    </w:p>
-    <w:p>
-      <w:pPr>
-        <w:jc w:val="center"/>
-        <w:rPr>
-          <w:color w:val="000000" w:themeColor="text1"/>
-        </w:rPr>
-      </w:pPr>
-      <w:r>
-        <w:rPr>
-          <w:color w:val="000000" w:themeColor="text1"/>
-        </w:rPr>
-        <w:t>C5) YB + YC + YF &lt;= 1</w:t>
-      </w:r>
-    </w:p>
-    <w:p>
-      <w:pPr>
-        <w:rPr>
-          <w:color w:val="000000" w:themeColor="text1"/>
-        </w:rPr>
-      </w:pPr>
-      <w:r>
-        <w:rPr>
-          <w:color w:val="000000" w:themeColor="text1"/>
-          <w:u w:val="single"/>
-        </w:rPr>
         <w:t>Otro planteo)</w:t>
       </w:r>
       <w:r>
@@ -4514,7 +4659,6 @@
         <w:rPr>
           <w:color w:val="000000" w:themeColor="text1"/>
         </w:rPr>
-        <w:lastRenderedPageBreak/>
         <w:t>Fi1 = Ii1 + T i en 1 | Fi2 = Ii2 +T i en 2 | Fi1 &lt;= Ii2 (para todas las tareas i).</w:t>
       </w:r>
     </w:p>

</xml_diff>